<commit_message>
"Brief history" rough draft.
Added some references. Added some notes for the future. Accidentally wrote some material on "general overview".
</commit_message>
<xml_diff>
--- a/Red Report.docx
+++ b/Red Report.docx
@@ -30,8 +30,6 @@
         </w:rPr>
         <w:t>R</w:t>
       </w:r>
-      <w:bookmarkStart w:id="0" w:name="_GoBack"/>
-      <w:bookmarkEnd w:id="0"/>
       <w:r>
         <w:rPr>
           <w:rFonts w:cstheme="minorHAnsi"/>
@@ -194,7 +192,25 @@
           <w:sz w:val="24"/>
           <w:szCs w:val="24"/>
         </w:rPr>
-        <w:t xml:space="preserve">. </w:t>
+        <w:t>.</w:t>
+      </w:r>
+      <w:r>
+        <w:rPr>
+          <w:rFonts w:ascii="Times New Roman" w:hAnsi="Times New Roman" w:cs="Times New Roman"/>
+          <w:sz w:val="24"/>
+          <w:szCs w:val="24"/>
+        </w:rPr>
+        <w:t xml:space="preserve"> Consider removing.</w:t>
+      </w:r>
+      <w:bookmarkStart w:id="0" w:name="_GoBack"/>
+      <w:bookmarkEnd w:id="0"/>
+      <w:r>
+        <w:rPr>
+          <w:rFonts w:ascii="Times New Roman" w:hAnsi="Times New Roman" w:cs="Times New Roman"/>
+          <w:sz w:val="24"/>
+          <w:szCs w:val="24"/>
+        </w:rPr>
+        <w:t xml:space="preserve"> </w:t>
       </w:r>
     </w:p>
     <w:p>
@@ -266,6 +282,14 @@
         </w:rPr>
         <w:t xml:space="preserve">This is the introduction. </w:t>
       </w:r>
+      <w:r>
+        <w:rPr>
+          <w:rFonts w:ascii="Times New Roman" w:hAnsi="Times New Roman" w:cs="Times New Roman"/>
+          <w:sz w:val="24"/>
+          <w:szCs w:val="24"/>
+        </w:rPr>
+        <w:t>Possibly made redundant by “brief history”; consider removing.</w:t>
+      </w:r>
     </w:p>
     <w:p>
       <w:pPr>
@@ -334,7 +358,166 @@
           <w:sz w:val="24"/>
           <w:szCs w:val="24"/>
         </w:rPr>
-        <w:t>A brief history of the language: people, development goals, languages, it is derived from, et cetera.</w:t>
+        <w:t>Red is a language first introduced in 2011 by developer Nenad Rakocevic</w:t>
+      </w:r>
+      <w:sdt>
+        <w:sdtPr>
+          <w:rPr>
+            <w:rFonts w:ascii="Times New Roman" w:hAnsi="Times New Roman" w:cs="Times New Roman"/>
+            <w:sz w:val="24"/>
+            <w:szCs w:val="24"/>
+          </w:rPr>
+          <w:id w:val="-2066027867"/>
+          <w:citation/>
+        </w:sdtPr>
+        <w:sdtContent>
+          <w:r>
+            <w:rPr>
+              <w:rFonts w:ascii="Times New Roman" w:hAnsi="Times New Roman" w:cs="Times New Roman"/>
+              <w:sz w:val="24"/>
+              <w:szCs w:val="24"/>
+            </w:rPr>
+            <w:fldChar w:fldCharType="begin"/>
+          </w:r>
+          <w:r>
+            <w:rPr>
+              <w:rFonts w:ascii="Times New Roman" w:hAnsi="Times New Roman" w:cs="Times New Roman"/>
+              <w:sz w:val="24"/>
+              <w:szCs w:val="24"/>
+            </w:rPr>
+            <w:instrText xml:space="preserve"> CITATION Nen18 \l 1033 </w:instrText>
+          </w:r>
+          <w:r>
+            <w:rPr>
+              <w:rFonts w:ascii="Times New Roman" w:hAnsi="Times New Roman" w:cs="Times New Roman"/>
+              <w:sz w:val="24"/>
+              <w:szCs w:val="24"/>
+            </w:rPr>
+            <w:fldChar w:fldCharType="separate"/>
+          </w:r>
+          <w:r>
+            <w:rPr>
+              <w:rFonts w:ascii="Times New Roman" w:hAnsi="Times New Roman" w:cs="Times New Roman"/>
+              <w:noProof/>
+              <w:sz w:val="24"/>
+              <w:szCs w:val="24"/>
+            </w:rPr>
+            <w:t xml:space="preserve"> </w:t>
+          </w:r>
+          <w:r>
+            <w:rPr>
+              <w:rFonts w:ascii="Times New Roman" w:hAnsi="Times New Roman" w:cs="Times New Roman"/>
+              <w:noProof/>
+              <w:sz w:val="24"/>
+              <w:szCs w:val="24"/>
+            </w:rPr>
+            <w:t>[1]</w:t>
+          </w:r>
+          <w:r>
+            <w:rPr>
+              <w:rFonts w:ascii="Times New Roman" w:hAnsi="Times New Roman" w:cs="Times New Roman"/>
+              <w:sz w:val="24"/>
+              <w:szCs w:val="24"/>
+            </w:rPr>
+            <w:fldChar w:fldCharType="end"/>
+          </w:r>
+        </w:sdtContent>
+      </w:sdt>
+      <w:r>
+        <w:rPr>
+          <w:rFonts w:ascii="Times New Roman" w:hAnsi="Times New Roman" w:cs="Times New Roman"/>
+          <w:sz w:val="24"/>
+          <w:szCs w:val="24"/>
+        </w:rPr>
+        <w:t xml:space="preserve">. </w:t>
+      </w:r>
+      <w:r>
+        <w:rPr>
+          <w:rFonts w:ascii="Times New Roman" w:hAnsi="Times New Roman" w:cs="Times New Roman"/>
+          <w:sz w:val="24"/>
+          <w:szCs w:val="24"/>
+        </w:rPr>
+        <w:t xml:space="preserve">Rakocevic began programming as a teenager but was </w:t>
+      </w:r>
+      <w:r>
+        <w:rPr>
+          <w:rFonts w:ascii="Times New Roman" w:hAnsi="Times New Roman" w:cs="Times New Roman"/>
+          <w:sz w:val="24"/>
+          <w:szCs w:val="24"/>
+        </w:rPr>
+        <w:t>unhappy</w:t>
+      </w:r>
+      <w:r>
+        <w:rPr>
+          <w:rFonts w:ascii="Times New Roman" w:hAnsi="Times New Roman" w:cs="Times New Roman"/>
+          <w:sz w:val="24"/>
+          <w:szCs w:val="24"/>
+        </w:rPr>
+        <w:t xml:space="preserve"> with the what he felt were unapproachable languages and tools. </w:t>
+      </w:r>
+      <w:r>
+        <w:rPr>
+          <w:rFonts w:ascii="Times New Roman" w:hAnsi="Times New Roman" w:cs="Times New Roman"/>
+          <w:sz w:val="24"/>
+          <w:szCs w:val="24"/>
+        </w:rPr>
+        <w:t xml:space="preserve">In </w:t>
+      </w:r>
+      <w:r>
+        <w:rPr>
+          <w:rFonts w:ascii="Times New Roman" w:hAnsi="Times New Roman" w:cs="Times New Roman"/>
+          <w:sz w:val="24"/>
+          <w:szCs w:val="24"/>
+        </w:rPr>
+        <w:t xml:space="preserve">1999 Rakocevic </w:t>
+      </w:r>
+      <w:r>
+        <w:rPr>
+          <w:rFonts w:ascii="Times New Roman" w:hAnsi="Times New Roman" w:cs="Times New Roman"/>
+          <w:sz w:val="24"/>
+          <w:szCs w:val="24"/>
+        </w:rPr>
+        <w:t>discovered</w:t>
+      </w:r>
+      <w:r>
+        <w:rPr>
+          <w:rFonts w:ascii="Times New Roman" w:hAnsi="Times New Roman" w:cs="Times New Roman"/>
+          <w:sz w:val="24"/>
+          <w:szCs w:val="24"/>
+        </w:rPr>
+        <w:t xml:space="preserve"> a</w:t>
+      </w:r>
+      <w:r>
+        <w:rPr>
+          <w:rFonts w:ascii="Times New Roman" w:hAnsi="Times New Roman" w:cs="Times New Roman"/>
+          <w:sz w:val="24"/>
+          <w:szCs w:val="24"/>
+        </w:rPr>
+        <w:t xml:space="preserve"> Lisp-derivative</w:t>
+      </w:r>
+      <w:r>
+        <w:rPr>
+          <w:rFonts w:ascii="Times New Roman" w:hAnsi="Times New Roman" w:cs="Times New Roman"/>
+          <w:sz w:val="24"/>
+          <w:szCs w:val="24"/>
+        </w:rPr>
+        <w:t xml:space="preserve"> language called Rebol, which he felt was a much simpler alterative to other popular languages of the time. However,</w:t>
+      </w:r>
+      <w:r>
+        <w:rPr>
+          <w:rFonts w:ascii="Times New Roman" w:hAnsi="Times New Roman" w:cs="Times New Roman"/>
+          <w:sz w:val="24"/>
+          <w:szCs w:val="24"/>
+        </w:rPr>
+        <w:t xml:space="preserve"> Rebol was a closed-source language, which meant that the community could not contribute to improvements. Additionally, </w:t>
+      </w:r>
+      <w:r>
+        <w:rPr>
+          <w:rFonts w:ascii="Times New Roman" w:hAnsi="Times New Roman" w:cs="Times New Roman"/>
+          <w:sz w:val="24"/>
+          <w:szCs w:val="24"/>
+        </w:rPr>
+        <w:t>any improvements to be found were slow.</w:t>
       </w:r>
     </w:p>
     <w:p>
@@ -346,25 +529,710 @@
           <w:szCs w:val="24"/>
         </w:rPr>
       </w:pPr>
+      <w:r>
+        <w:rPr>
+          <w:rFonts w:ascii="Times New Roman" w:hAnsi="Times New Roman" w:cs="Times New Roman"/>
+          <w:sz w:val="24"/>
+          <w:szCs w:val="24"/>
+        </w:rPr>
+        <w:t xml:space="preserve">Rakocevic felt that </w:t>
+      </w:r>
+      <w:r>
+        <w:rPr>
+          <w:rFonts w:ascii="Times New Roman" w:hAnsi="Times New Roman" w:cs="Times New Roman"/>
+          <w:sz w:val="24"/>
+          <w:szCs w:val="24"/>
+        </w:rPr>
+        <w:t>competitor languages</w:t>
+      </w:r>
+      <w:r>
+        <w:rPr>
+          <w:rFonts w:ascii="Times New Roman" w:hAnsi="Times New Roman" w:cs="Times New Roman"/>
+          <w:sz w:val="24"/>
+          <w:szCs w:val="24"/>
+        </w:rPr>
+        <w:t xml:space="preserve"> such as Perl, Python, and Ruby were only becoming popular because they </w:t>
+      </w:r>
+      <w:r>
+        <w:rPr>
+          <w:rFonts w:ascii="Times New Roman" w:hAnsi="Times New Roman" w:cs="Times New Roman"/>
+          <w:sz w:val="24"/>
+          <w:szCs w:val="24"/>
+        </w:rPr>
+        <w:t xml:space="preserve">were open-source. This allowed faster updates, crowdsourced improvements, and greater community engagement. Frustrated with this paradigm, </w:t>
+      </w:r>
+      <w:r>
+        <w:rPr>
+          <w:rFonts w:ascii="Times New Roman" w:hAnsi="Times New Roman" w:cs="Times New Roman"/>
+          <w:sz w:val="24"/>
+          <w:szCs w:val="24"/>
+        </w:rPr>
+        <w:t>Rakocevic began work on an open-source variant</w:t>
+      </w:r>
+      <w:r>
+        <w:rPr>
+          <w:rFonts w:ascii="Times New Roman" w:hAnsi="Times New Roman" w:cs="Times New Roman"/>
+          <w:sz w:val="24"/>
+          <w:szCs w:val="24"/>
+        </w:rPr>
+        <w:t xml:space="preserve"> of Rebol that he called Red</w:t>
+      </w:r>
+      <w:sdt>
+        <w:sdtPr>
+          <w:rPr>
+            <w:rFonts w:ascii="Times New Roman" w:hAnsi="Times New Roman" w:cs="Times New Roman"/>
+            <w:sz w:val="24"/>
+            <w:szCs w:val="24"/>
+          </w:rPr>
+          <w:id w:val="445350868"/>
+          <w:citation/>
+        </w:sdtPr>
+        <w:sdtContent>
+          <w:r>
+            <w:rPr>
+              <w:rFonts w:ascii="Times New Roman" w:hAnsi="Times New Roman" w:cs="Times New Roman"/>
+              <w:sz w:val="24"/>
+              <w:szCs w:val="24"/>
+            </w:rPr>
+            <w:fldChar w:fldCharType="begin"/>
+          </w:r>
+          <w:r>
+            <w:rPr>
+              <w:rFonts w:ascii="Times New Roman" w:hAnsi="Times New Roman" w:cs="Times New Roman"/>
+              <w:sz w:val="24"/>
+              <w:szCs w:val="24"/>
+            </w:rPr>
+            <w:instrText xml:space="preserve"> CITATION Fed15 \l 1033 </w:instrText>
+          </w:r>
+          <w:r>
+            <w:rPr>
+              <w:rFonts w:ascii="Times New Roman" w:hAnsi="Times New Roman" w:cs="Times New Roman"/>
+              <w:sz w:val="24"/>
+              <w:szCs w:val="24"/>
+            </w:rPr>
+            <w:fldChar w:fldCharType="separate"/>
+          </w:r>
+          <w:r>
+            <w:rPr>
+              <w:rFonts w:ascii="Times New Roman" w:hAnsi="Times New Roman" w:cs="Times New Roman"/>
+              <w:noProof/>
+              <w:sz w:val="24"/>
+              <w:szCs w:val="24"/>
+            </w:rPr>
+            <w:t xml:space="preserve"> </w:t>
+          </w:r>
+          <w:r>
+            <w:rPr>
+              <w:rFonts w:ascii="Times New Roman" w:hAnsi="Times New Roman" w:cs="Times New Roman"/>
+              <w:noProof/>
+              <w:sz w:val="24"/>
+              <w:szCs w:val="24"/>
+            </w:rPr>
+            <w:t>[2]</w:t>
+          </w:r>
+          <w:r>
+            <w:rPr>
+              <w:rFonts w:ascii="Times New Roman" w:hAnsi="Times New Roman" w:cs="Times New Roman"/>
+              <w:sz w:val="24"/>
+              <w:szCs w:val="24"/>
+            </w:rPr>
+            <w:fldChar w:fldCharType="end"/>
+          </w:r>
+        </w:sdtContent>
+      </w:sdt>
+      <w:r>
+        <w:rPr>
+          <w:rFonts w:ascii="Times New Roman" w:hAnsi="Times New Roman" w:cs="Times New Roman"/>
+          <w:sz w:val="24"/>
+          <w:szCs w:val="24"/>
+        </w:rPr>
+        <w:t>.</w:t>
+      </w:r>
     </w:p>
     <w:p>
       <w:pPr>
         <w:jc w:val="both"/>
         <w:rPr>
-          <w:rFonts w:cstheme="minorHAnsi"/>
-          <w:b/>
-          <w:sz w:val="24"/>
-          <w:szCs w:val="24"/>
-        </w:rPr>
-      </w:pPr>
-      <w:r>
-        <w:rPr>
-          <w:rFonts w:cstheme="minorHAnsi"/>
-          <w:b/>
-          <w:sz w:val="24"/>
-          <w:szCs w:val="24"/>
-        </w:rPr>
-        <w:t>2</w:t>
+          <w:rFonts w:ascii="Times New Roman" w:hAnsi="Times New Roman" w:cs="Times New Roman"/>
+          <w:sz w:val="24"/>
+          <w:szCs w:val="24"/>
+        </w:rPr>
+      </w:pPr>
+      <w:r>
+        <w:rPr>
+          <w:rFonts w:ascii="Times New Roman" w:hAnsi="Times New Roman" w:cs="Times New Roman"/>
+          <w:sz w:val="24"/>
+          <w:szCs w:val="24"/>
+        </w:rPr>
+        <w:t>Though work began in 2011, Red is still very much a new language. It is currently in version 1.1</w:t>
+      </w:r>
+      <w:r>
+        <w:rPr>
+          <w:rFonts w:ascii="Times New Roman" w:hAnsi="Times New Roman" w:cs="Times New Roman"/>
+          <w:sz w:val="24"/>
+          <w:szCs w:val="24"/>
+        </w:rPr>
+        <w:t>, and still has a great deal of work to be done. The developers have completed the system compiler, lexical scanner, and the interpreter. However, they are still working on garbage collection, datatypes, I/O, GUI support, the backends, and more</w:t>
+      </w:r>
+      <w:sdt>
+        <w:sdtPr>
+          <w:rPr>
+            <w:rFonts w:ascii="Times New Roman" w:hAnsi="Times New Roman" w:cs="Times New Roman"/>
+            <w:sz w:val="24"/>
+            <w:szCs w:val="24"/>
+          </w:rPr>
+          <w:id w:val="-1326428907"/>
+          <w:citation/>
+        </w:sdtPr>
+        <w:sdtContent>
+          <w:r>
+            <w:rPr>
+              <w:rFonts w:ascii="Times New Roman" w:hAnsi="Times New Roman" w:cs="Times New Roman"/>
+              <w:sz w:val="24"/>
+              <w:szCs w:val="24"/>
+            </w:rPr>
+            <w:fldChar w:fldCharType="begin"/>
+          </w:r>
+          <w:r>
+            <w:rPr>
+              <w:rFonts w:ascii="Times New Roman" w:hAnsi="Times New Roman" w:cs="Times New Roman"/>
+              <w:sz w:val="24"/>
+              <w:szCs w:val="24"/>
+            </w:rPr>
+            <w:instrText xml:space="preserve"> CITATION Nen181 \l 1033 </w:instrText>
+          </w:r>
+          <w:r>
+            <w:rPr>
+              <w:rFonts w:ascii="Times New Roman" w:hAnsi="Times New Roman" w:cs="Times New Roman"/>
+              <w:sz w:val="24"/>
+              <w:szCs w:val="24"/>
+            </w:rPr>
+            <w:fldChar w:fldCharType="separate"/>
+          </w:r>
+          <w:r>
+            <w:rPr>
+              <w:rFonts w:ascii="Times New Roman" w:hAnsi="Times New Roman" w:cs="Times New Roman"/>
+              <w:noProof/>
+              <w:sz w:val="24"/>
+              <w:szCs w:val="24"/>
+            </w:rPr>
+            <w:t xml:space="preserve"> </w:t>
+          </w:r>
+          <w:r>
+            <w:rPr>
+              <w:rFonts w:ascii="Times New Roman" w:hAnsi="Times New Roman" w:cs="Times New Roman"/>
+              <w:noProof/>
+              <w:sz w:val="24"/>
+              <w:szCs w:val="24"/>
+            </w:rPr>
+            <w:t>[3]</w:t>
+          </w:r>
+          <w:r>
+            <w:rPr>
+              <w:rFonts w:ascii="Times New Roman" w:hAnsi="Times New Roman" w:cs="Times New Roman"/>
+              <w:sz w:val="24"/>
+              <w:szCs w:val="24"/>
+            </w:rPr>
+            <w:fldChar w:fldCharType="end"/>
+          </w:r>
+        </w:sdtContent>
+      </w:sdt>
+      <w:r>
+        <w:rPr>
+          <w:rFonts w:ascii="Times New Roman" w:hAnsi="Times New Roman" w:cs="Times New Roman"/>
+          <w:sz w:val="24"/>
+          <w:szCs w:val="24"/>
+        </w:rPr>
+        <w:t>. That being said, the language is currently Turing-complete and usable, and is already being used by a small group of early adopters and fans</w:t>
+      </w:r>
+      <w:sdt>
+        <w:sdtPr>
+          <w:rPr>
+            <w:rFonts w:ascii="Times New Roman" w:hAnsi="Times New Roman" w:cs="Times New Roman"/>
+            <w:sz w:val="24"/>
+            <w:szCs w:val="24"/>
+          </w:rPr>
+          <w:id w:val="1569155342"/>
+          <w:citation/>
+        </w:sdtPr>
+        <w:sdtContent>
+          <w:r>
+            <w:rPr>
+              <w:rFonts w:ascii="Times New Roman" w:hAnsi="Times New Roman" w:cs="Times New Roman"/>
+              <w:sz w:val="24"/>
+              <w:szCs w:val="24"/>
+            </w:rPr>
+            <w:fldChar w:fldCharType="begin"/>
+          </w:r>
+          <w:r>
+            <w:rPr>
+              <w:rFonts w:ascii="Times New Roman" w:hAnsi="Times New Roman" w:cs="Times New Roman"/>
+              <w:sz w:val="24"/>
+              <w:szCs w:val="24"/>
+            </w:rPr>
+            <w:instrText xml:space="preserve"> CITATION Fed15 \l 1033 </w:instrText>
+          </w:r>
+          <w:r>
+            <w:rPr>
+              <w:rFonts w:ascii="Times New Roman" w:hAnsi="Times New Roman" w:cs="Times New Roman"/>
+              <w:sz w:val="24"/>
+              <w:szCs w:val="24"/>
+            </w:rPr>
+            <w:fldChar w:fldCharType="separate"/>
+          </w:r>
+          <w:r>
+            <w:rPr>
+              <w:rFonts w:ascii="Times New Roman" w:hAnsi="Times New Roman" w:cs="Times New Roman"/>
+              <w:noProof/>
+              <w:sz w:val="24"/>
+              <w:szCs w:val="24"/>
+            </w:rPr>
+            <w:t xml:space="preserve"> </w:t>
+          </w:r>
+          <w:r>
+            <w:rPr>
+              <w:rFonts w:ascii="Times New Roman" w:hAnsi="Times New Roman" w:cs="Times New Roman"/>
+              <w:noProof/>
+              <w:sz w:val="24"/>
+              <w:szCs w:val="24"/>
+            </w:rPr>
+            <w:t>[2]</w:t>
+          </w:r>
+          <w:r>
+            <w:rPr>
+              <w:rFonts w:ascii="Times New Roman" w:hAnsi="Times New Roman" w:cs="Times New Roman"/>
+              <w:sz w:val="24"/>
+              <w:szCs w:val="24"/>
+            </w:rPr>
+            <w:fldChar w:fldCharType="end"/>
+          </w:r>
+        </w:sdtContent>
+      </w:sdt>
+      <w:r>
+        <w:rPr>
+          <w:rFonts w:ascii="Times New Roman" w:hAnsi="Times New Roman" w:cs="Times New Roman"/>
+          <w:sz w:val="24"/>
+          <w:szCs w:val="24"/>
+        </w:rPr>
+        <w:t xml:space="preserve">.  </w:t>
+      </w:r>
+    </w:p>
+    <w:p>
+      <w:pPr>
+        <w:pStyle w:val="ListParagraph"/>
+        <w:ind w:left="0"/>
+        <w:contextualSpacing w:val="0"/>
+        <w:rPr>
+          <w:rFonts w:ascii="Courier New" w:hAnsi="Courier New" w:cs="Courier New"/>
+          <w:sz w:val="24"/>
+          <w:szCs w:val="24"/>
+        </w:rPr>
+      </w:pPr>
+    </w:p>
+    <w:p>
+      <w:pPr>
+        <w:jc w:val="both"/>
+        <w:rPr>
+          <w:rFonts w:cstheme="minorHAnsi"/>
+          <w:b/>
+          <w:sz w:val="32"/>
+          <w:szCs w:val="32"/>
+        </w:rPr>
+      </w:pPr>
+      <w:r>
+        <w:rPr>
+          <w:rFonts w:cstheme="minorHAnsi"/>
+          <w:b/>
+          <w:sz w:val="32"/>
+          <w:szCs w:val="32"/>
+        </w:rPr>
+        <w:lastRenderedPageBreak/>
+        <w:t>3</w:t>
+      </w:r>
+      <w:r>
+        <w:rPr>
+          <w:rFonts w:cstheme="minorHAnsi"/>
+          <w:b/>
+          <w:sz w:val="32"/>
+          <w:szCs w:val="32"/>
+        </w:rPr>
+        <w:tab/>
+      </w:r>
+      <w:r>
+        <w:rPr>
+          <w:rFonts w:cstheme="minorHAnsi"/>
+          <w:b/>
+          <w:smallCaps/>
+          <w:sz w:val="32"/>
+          <w:szCs w:val="32"/>
+        </w:rPr>
+        <w:t>General Language Overview</w:t>
+      </w:r>
+    </w:p>
+    <w:p>
+      <w:pPr>
+        <w:pStyle w:val="ListParagraph"/>
+        <w:ind w:left="0"/>
+        <w:contextualSpacing w:val="0"/>
+        <w:rPr>
+          <w:rFonts w:ascii="Times New Roman" w:hAnsi="Times New Roman" w:cs="Times New Roman"/>
+          <w:sz w:val="24"/>
+          <w:szCs w:val="24"/>
+        </w:rPr>
+      </w:pPr>
+      <w:r>
+        <w:rPr>
+          <w:rFonts w:ascii="Times New Roman" w:hAnsi="Times New Roman" w:cs="Times New Roman"/>
+          <w:sz w:val="24"/>
+          <w:szCs w:val="24"/>
+        </w:rPr>
+        <w:t>A general language overview: paradigm, syntax, purpose, common uses, etc.</w:t>
+      </w:r>
+    </w:p>
+    <w:p>
+      <w:pPr>
+        <w:jc w:val="both"/>
+        <w:rPr>
+          <w:rFonts w:ascii="Times New Roman" w:hAnsi="Times New Roman" w:cs="Times New Roman"/>
+          <w:sz w:val="24"/>
+          <w:szCs w:val="24"/>
+        </w:rPr>
+      </w:pPr>
+    </w:p>
+    <w:p>
+      <w:pPr>
+        <w:jc w:val="both"/>
+        <w:rPr>
+          <w:rFonts w:ascii="Times New Roman" w:hAnsi="Times New Roman" w:cs="Times New Roman"/>
+          <w:sz w:val="24"/>
+          <w:szCs w:val="24"/>
+        </w:rPr>
+      </w:pPr>
+      <w:r>
+        <w:rPr>
+          <w:rFonts w:ascii="Times New Roman" w:hAnsi="Times New Roman" w:cs="Times New Roman"/>
+          <w:sz w:val="24"/>
+          <w:szCs w:val="24"/>
+        </w:rPr>
+        <w:t>(This section was written for “history</w:t>
+      </w:r>
+      <w:r>
+        <w:rPr>
+          <w:rFonts w:ascii="Times New Roman" w:hAnsi="Times New Roman" w:cs="Times New Roman"/>
+          <w:sz w:val="24"/>
+          <w:szCs w:val="24"/>
+        </w:rPr>
+        <w:t>” but</w:t>
+      </w:r>
+      <w:r>
+        <w:rPr>
+          <w:rFonts w:ascii="Times New Roman" w:hAnsi="Times New Roman" w:cs="Times New Roman"/>
+          <w:sz w:val="24"/>
+          <w:szCs w:val="24"/>
+        </w:rPr>
+        <w:t xml:space="preserve"> ended up being more appropriate for general overview.)</w:t>
+      </w:r>
+    </w:p>
+    <w:p>
+      <w:pPr>
+        <w:jc w:val="both"/>
+        <w:rPr>
+          <w:rFonts w:ascii="Times New Roman" w:hAnsi="Times New Roman" w:cs="Times New Roman"/>
+          <w:sz w:val="24"/>
+          <w:szCs w:val="24"/>
+        </w:rPr>
+      </w:pPr>
+      <w:r>
+        <w:rPr>
+          <w:rFonts w:ascii="Times New Roman" w:hAnsi="Times New Roman" w:cs="Times New Roman"/>
+          <w:sz w:val="24"/>
+          <w:szCs w:val="24"/>
+        </w:rPr>
+        <w:t xml:space="preserve">Red is designed to be a “full stack” programming language. That is, while other languages are designed for specific uses, Red is meant </w:t>
+      </w:r>
+      <w:r>
+        <w:rPr>
+          <w:rFonts w:ascii="Times New Roman" w:hAnsi="Times New Roman" w:cs="Times New Roman"/>
+          <w:sz w:val="24"/>
+          <w:szCs w:val="24"/>
+        </w:rPr>
+        <w:t>t</w:t>
+      </w:r>
+      <w:r>
+        <w:rPr>
+          <w:rFonts w:ascii="Times New Roman" w:hAnsi="Times New Roman" w:cs="Times New Roman"/>
+          <w:sz w:val="24"/>
+          <w:szCs w:val="24"/>
+        </w:rPr>
+        <w:t>o be a general-purpose programming solution</w:t>
+      </w:r>
+      <w:sdt>
+        <w:sdtPr>
+          <w:rPr>
+            <w:rFonts w:ascii="Times New Roman" w:hAnsi="Times New Roman" w:cs="Times New Roman"/>
+            <w:sz w:val="24"/>
+            <w:szCs w:val="24"/>
+          </w:rPr>
+          <w:id w:val="-889957860"/>
+          <w:citation/>
+        </w:sdtPr>
+        <w:sdtContent>
+          <w:r>
+            <w:rPr>
+              <w:rFonts w:ascii="Times New Roman" w:hAnsi="Times New Roman" w:cs="Times New Roman"/>
+              <w:sz w:val="24"/>
+              <w:szCs w:val="24"/>
+            </w:rPr>
+            <w:fldChar w:fldCharType="begin"/>
+          </w:r>
+          <w:r>
+            <w:rPr>
+              <w:rFonts w:ascii="Times New Roman" w:hAnsi="Times New Roman" w:cs="Times New Roman"/>
+              <w:sz w:val="24"/>
+              <w:szCs w:val="24"/>
+            </w:rPr>
+            <w:instrText xml:space="preserve"> CITATION Nen13 \l 1033 </w:instrText>
+          </w:r>
+          <w:r>
+            <w:rPr>
+              <w:rFonts w:ascii="Times New Roman" w:hAnsi="Times New Roman" w:cs="Times New Roman"/>
+              <w:sz w:val="24"/>
+              <w:szCs w:val="24"/>
+            </w:rPr>
+            <w:fldChar w:fldCharType="separate"/>
+          </w:r>
+          <w:r>
+            <w:rPr>
+              <w:rFonts w:ascii="Times New Roman" w:hAnsi="Times New Roman" w:cs="Times New Roman"/>
+              <w:noProof/>
+              <w:sz w:val="24"/>
+              <w:szCs w:val="24"/>
+            </w:rPr>
+            <w:t xml:space="preserve"> </w:t>
+          </w:r>
+          <w:r>
+            <w:rPr>
+              <w:rFonts w:ascii="Times New Roman" w:hAnsi="Times New Roman" w:cs="Times New Roman"/>
+              <w:noProof/>
+              <w:sz w:val="24"/>
+              <w:szCs w:val="24"/>
+            </w:rPr>
+            <w:t>[3]</w:t>
+          </w:r>
+          <w:r>
+            <w:rPr>
+              <w:rFonts w:ascii="Times New Roman" w:hAnsi="Times New Roman" w:cs="Times New Roman"/>
+              <w:sz w:val="24"/>
+              <w:szCs w:val="24"/>
+            </w:rPr>
+            <w:fldChar w:fldCharType="end"/>
+          </w:r>
+        </w:sdtContent>
+      </w:sdt>
+      <w:r>
+        <w:rPr>
+          <w:rFonts w:ascii="Times New Roman" w:hAnsi="Times New Roman" w:cs="Times New Roman"/>
+          <w:sz w:val="24"/>
+          <w:szCs w:val="24"/>
+        </w:rPr>
+        <w:t>. It is meant to be used for any programming tasks, everything from low-level system work to high-level scripting. It is a language that is human-friendly and understandable. It is homoiconic, which means it is its own meta-language and data-format. Red is a functional, imperative language, and supports reactive and symbolic programming. It also uses prototype-based object support and has a low memory footprint</w:t>
+      </w:r>
+      <w:sdt>
+        <w:sdtPr>
+          <w:rPr>
+            <w:rFonts w:ascii="Times New Roman" w:hAnsi="Times New Roman" w:cs="Times New Roman"/>
+            <w:sz w:val="24"/>
+            <w:szCs w:val="24"/>
+          </w:rPr>
+          <w:id w:val="68007396"/>
+          <w:citation/>
+        </w:sdtPr>
+        <w:sdtContent>
+          <w:r>
+            <w:rPr>
+              <w:rFonts w:ascii="Times New Roman" w:hAnsi="Times New Roman" w:cs="Times New Roman"/>
+              <w:sz w:val="24"/>
+              <w:szCs w:val="24"/>
+            </w:rPr>
+            <w:fldChar w:fldCharType="begin"/>
+          </w:r>
+          <w:r>
+            <w:rPr>
+              <w:rFonts w:ascii="Times New Roman" w:hAnsi="Times New Roman" w:cs="Times New Roman"/>
+              <w:sz w:val="24"/>
+              <w:szCs w:val="24"/>
+            </w:rPr>
+            <w:instrText xml:space="preserve"> CITATION Nen18 \l 1033 </w:instrText>
+          </w:r>
+          <w:r>
+            <w:rPr>
+              <w:rFonts w:ascii="Times New Roman" w:hAnsi="Times New Roman" w:cs="Times New Roman"/>
+              <w:sz w:val="24"/>
+              <w:szCs w:val="24"/>
+            </w:rPr>
+            <w:fldChar w:fldCharType="separate"/>
+          </w:r>
+          <w:r>
+            <w:rPr>
+              <w:rFonts w:ascii="Times New Roman" w:hAnsi="Times New Roman" w:cs="Times New Roman"/>
+              <w:noProof/>
+              <w:sz w:val="24"/>
+              <w:szCs w:val="24"/>
+            </w:rPr>
+            <w:t xml:space="preserve"> </w:t>
+          </w:r>
+          <w:r>
+            <w:rPr>
+              <w:rFonts w:ascii="Times New Roman" w:hAnsi="Times New Roman" w:cs="Times New Roman"/>
+              <w:noProof/>
+              <w:sz w:val="24"/>
+              <w:szCs w:val="24"/>
+            </w:rPr>
+            <w:t>[1]</w:t>
+          </w:r>
+          <w:r>
+            <w:rPr>
+              <w:rFonts w:ascii="Times New Roman" w:hAnsi="Times New Roman" w:cs="Times New Roman"/>
+              <w:sz w:val="24"/>
+              <w:szCs w:val="24"/>
+            </w:rPr>
+            <w:fldChar w:fldCharType="end"/>
+          </w:r>
+        </w:sdtContent>
+      </w:sdt>
+      <w:r>
+        <w:rPr>
+          <w:rFonts w:ascii="Times New Roman" w:hAnsi="Times New Roman" w:cs="Times New Roman"/>
+          <w:sz w:val="24"/>
+          <w:szCs w:val="24"/>
+        </w:rPr>
+        <w:t>.</w:t>
+      </w:r>
+    </w:p>
+    <w:p>
+      <w:pPr>
+        <w:pStyle w:val="ListParagraph"/>
+        <w:ind w:left="0"/>
+        <w:contextualSpacing w:val="0"/>
+        <w:rPr>
+          <w:rFonts w:ascii="Times New Roman" w:hAnsi="Times New Roman" w:cs="Times New Roman"/>
+          <w:sz w:val="24"/>
+          <w:szCs w:val="24"/>
+        </w:rPr>
+      </w:pPr>
+    </w:p>
+    <w:p>
+      <w:pPr>
+        <w:pStyle w:val="ListParagraph"/>
+        <w:ind w:left="0"/>
+        <w:contextualSpacing w:val="0"/>
+        <w:rPr>
+          <w:rFonts w:ascii="Times New Roman" w:hAnsi="Times New Roman" w:cs="Times New Roman"/>
+          <w:sz w:val="24"/>
+          <w:szCs w:val="24"/>
+        </w:rPr>
+      </w:pPr>
+    </w:p>
+    <w:p>
+      <w:pPr>
+        <w:jc w:val="both"/>
+        <w:rPr>
+          <w:rFonts w:cstheme="minorHAnsi"/>
+          <w:b/>
+          <w:smallCaps/>
+          <w:sz w:val="32"/>
+          <w:szCs w:val="24"/>
+        </w:rPr>
+      </w:pPr>
+      <w:r>
+        <w:rPr>
+          <w:rFonts w:cstheme="minorHAnsi"/>
+          <w:b/>
+          <w:smallCaps/>
+          <w:sz w:val="32"/>
+          <w:szCs w:val="24"/>
+        </w:rPr>
+        <w:t>4</w:t>
+      </w:r>
+      <w:r>
+        <w:rPr>
+          <w:rFonts w:cstheme="minorHAnsi"/>
+          <w:b/>
+          <w:smallCaps/>
+          <w:sz w:val="32"/>
+          <w:szCs w:val="24"/>
+        </w:rPr>
+        <w:tab/>
+      </w:r>
+      <w:r>
+        <w:rPr>
+          <w:rFonts w:cstheme="minorHAnsi"/>
+          <w:b/>
+          <w:smallCaps/>
+          <w:sz w:val="32"/>
+          <w:szCs w:val="24"/>
+        </w:rPr>
+        <w:t>Language Evaluation</w:t>
+      </w:r>
+    </w:p>
+    <w:p>
+      <w:pPr>
+        <w:pStyle w:val="ListParagraph"/>
+        <w:ind w:left="0"/>
+        <w:contextualSpacing w:val="0"/>
+        <w:rPr>
+          <w:rFonts w:ascii="Times New Roman" w:hAnsi="Times New Roman" w:cs="Times New Roman"/>
+          <w:sz w:val="24"/>
+          <w:szCs w:val="24"/>
+        </w:rPr>
+      </w:pPr>
+      <w:r>
+        <w:rPr>
+          <w:rFonts w:ascii="Times New Roman" w:hAnsi="Times New Roman" w:cs="Times New Roman"/>
+          <w:sz w:val="24"/>
+          <w:szCs w:val="24"/>
+        </w:rPr>
+        <w:t>Based on Sebesta chapter 1.</w:t>
+      </w:r>
+      <w:r>
+        <w:rPr>
+          <w:rFonts w:ascii="Times New Roman" w:hAnsi="Times New Roman" w:cs="Times New Roman"/>
+          <w:sz w:val="24"/>
+          <w:szCs w:val="24"/>
+        </w:rPr>
+        <w:t xml:space="preserve"> Choose 2 or 3. Can be pros or cons. Listed under readability, writability, and reliability.</w:t>
+      </w:r>
+    </w:p>
+    <w:p>
+      <w:pPr>
+        <w:pStyle w:val="ListParagraph"/>
+        <w:ind w:left="0"/>
+        <w:contextualSpacing w:val="0"/>
+        <w:rPr>
+          <w:rFonts w:ascii="Times New Roman" w:hAnsi="Times New Roman" w:cs="Times New Roman"/>
+          <w:sz w:val="24"/>
+          <w:szCs w:val="24"/>
+        </w:rPr>
+      </w:pPr>
+    </w:p>
+    <w:p>
+      <w:pPr>
+        <w:jc w:val="both"/>
+        <w:rPr>
+          <w:rFonts w:cstheme="minorHAnsi"/>
+          <w:b/>
+          <w:sz w:val="24"/>
+          <w:szCs w:val="24"/>
+        </w:rPr>
+      </w:pPr>
+      <w:r>
+        <w:rPr>
+          <w:rFonts w:cstheme="minorHAnsi"/>
+          <w:b/>
+          <w:sz w:val="24"/>
+          <w:szCs w:val="24"/>
+        </w:rPr>
+        <w:t>4</w:t>
       </w:r>
       <w:r>
         <w:rPr>
@@ -392,7 +1260,7 @@
           <w:sz w:val="28"/>
           <w:szCs w:val="24"/>
         </w:rPr>
-        <w:t>Subtopic</w:t>
+        <w:t>Criteria 1</w:t>
       </w:r>
     </w:p>
     <w:p>
@@ -413,7 +1281,7 @@
           <w:sz w:val="24"/>
           <w:szCs w:val="24"/>
         </w:rPr>
-        <w:t>Use if needed. Remove if not.</w:t>
+        <w:t>Blah</w:t>
       </w:r>
     </w:p>
     <w:p>
@@ -445,25 +1313,25 @@
           <w:sz w:val="24"/>
           <w:szCs w:val="24"/>
         </w:rPr>
-        <w:t>2.</w:t>
-      </w:r>
-      <w:r>
-        <w:rPr>
-          <w:rFonts w:cstheme="minorHAnsi"/>
-          <w:b/>
-          <w:sz w:val="24"/>
-          <w:szCs w:val="24"/>
-        </w:rPr>
-        <w:t>1</w:t>
-      </w:r>
-      <w:r>
-        <w:rPr>
-          <w:rFonts w:cstheme="minorHAnsi"/>
-          <w:b/>
-          <w:sz w:val="24"/>
-          <w:szCs w:val="24"/>
-        </w:rPr>
-        <w:t>.1</w:t>
+        <w:t>4</w:t>
+      </w:r>
+      <w:r>
+        <w:rPr>
+          <w:rFonts w:cstheme="minorHAnsi"/>
+          <w:b/>
+          <w:sz w:val="24"/>
+          <w:szCs w:val="24"/>
+        </w:rPr>
+        <w:t>.</w:t>
+      </w:r>
+      <w:r>
+        <w:rPr>
+          <w:rFonts w:cstheme="minorHAnsi"/>
+          <w:b/>
+          <w:sz w:val="24"/>
+          <w:szCs w:val="24"/>
+        </w:rPr>
+        <w:t>2</w:t>
       </w:r>
       <w:r>
         <w:rPr>
@@ -482,261 +1350,7 @@
           <w:sz w:val="28"/>
           <w:szCs w:val="24"/>
         </w:rPr>
-        <w:t>S</w:t>
-      </w:r>
-      <w:r>
-        <w:rPr>
-          <w:rFonts w:cstheme="minorHAnsi"/>
-          <w:b/>
-          <w:smallCaps/>
-          <w:sz w:val="28"/>
-          <w:szCs w:val="24"/>
-        </w:rPr>
-        <w:t>ub-Subtopic</w:t>
-      </w:r>
-    </w:p>
-    <w:p>
-      <w:pPr>
-        <w:pStyle w:val="ListParagraph"/>
-        <w:ind w:left="0"/>
-        <w:contextualSpacing w:val="0"/>
-        <w:rPr>
-          <w:rFonts w:ascii="Times New Roman" w:hAnsi="Times New Roman" w:cs="Times New Roman"/>
-          <w:sz w:val="24"/>
-          <w:szCs w:val="24"/>
-        </w:rPr>
-      </w:pPr>
-      <w:r>
-        <w:rPr>
-          <w:rFonts w:ascii="Times New Roman" w:hAnsi="Times New Roman" w:cs="Times New Roman"/>
-          <w:sz w:val="24"/>
-          <w:szCs w:val="24"/>
-        </w:rPr>
-        <w:t>Almost certainly won’t be needed, but it’s here if you do.</w:t>
-      </w:r>
-    </w:p>
-    <w:p>
-      <w:pPr>
-        <w:jc w:val="both"/>
-        <w:rPr>
-          <w:rFonts w:cstheme="minorHAnsi"/>
-          <w:b/>
-          <w:sz w:val="24"/>
-          <w:szCs w:val="24"/>
-        </w:rPr>
-      </w:pPr>
-    </w:p>
-    <w:p>
-      <w:pPr>
-        <w:pStyle w:val="ListParagraph"/>
-        <w:ind w:left="0"/>
-        <w:contextualSpacing w:val="0"/>
-        <w:rPr>
-          <w:rFonts w:ascii="Courier New" w:hAnsi="Courier New" w:cs="Courier New"/>
-          <w:sz w:val="24"/>
-          <w:szCs w:val="24"/>
-        </w:rPr>
-      </w:pPr>
-    </w:p>
-    <w:p>
-      <w:pPr>
-        <w:jc w:val="both"/>
-        <w:rPr>
-          <w:rFonts w:cstheme="minorHAnsi"/>
-          <w:b/>
-          <w:sz w:val="32"/>
-          <w:szCs w:val="32"/>
-        </w:rPr>
-      </w:pPr>
-      <w:r>
-        <w:rPr>
-          <w:rFonts w:cstheme="minorHAnsi"/>
-          <w:b/>
-          <w:sz w:val="32"/>
-          <w:szCs w:val="32"/>
-        </w:rPr>
-        <w:t>3</w:t>
-      </w:r>
-      <w:r>
-        <w:rPr>
-          <w:rFonts w:cstheme="minorHAnsi"/>
-          <w:b/>
-          <w:sz w:val="32"/>
-          <w:szCs w:val="32"/>
-        </w:rPr>
-        <w:tab/>
-      </w:r>
-      <w:r>
-        <w:rPr>
-          <w:rFonts w:cstheme="minorHAnsi"/>
-          <w:b/>
-          <w:smallCaps/>
-          <w:sz w:val="32"/>
-          <w:szCs w:val="32"/>
-        </w:rPr>
-        <w:t>General Language Overview</w:t>
-      </w:r>
-    </w:p>
-    <w:p>
-      <w:pPr>
-        <w:pStyle w:val="ListParagraph"/>
-        <w:ind w:left="0"/>
-        <w:contextualSpacing w:val="0"/>
-        <w:rPr>
-          <w:rFonts w:ascii="Times New Roman" w:hAnsi="Times New Roman" w:cs="Times New Roman"/>
-          <w:sz w:val="24"/>
-          <w:szCs w:val="24"/>
-        </w:rPr>
-      </w:pPr>
-      <w:r>
-        <w:rPr>
-          <w:rFonts w:ascii="Times New Roman" w:hAnsi="Times New Roman" w:cs="Times New Roman"/>
-          <w:sz w:val="24"/>
-          <w:szCs w:val="24"/>
-        </w:rPr>
-        <w:t>A general language overview: paradigm, syntax, purpose, common uses, etc.</w:t>
-      </w:r>
-    </w:p>
-    <w:p>
-      <w:pPr>
-        <w:pStyle w:val="ListParagraph"/>
-        <w:ind w:left="0"/>
-        <w:contextualSpacing w:val="0"/>
-        <w:rPr>
-          <w:rFonts w:ascii="Times New Roman" w:hAnsi="Times New Roman" w:cs="Times New Roman"/>
-          <w:sz w:val="24"/>
-          <w:szCs w:val="24"/>
-        </w:rPr>
-      </w:pPr>
-    </w:p>
-    <w:p>
-      <w:pPr>
-        <w:jc w:val="both"/>
-        <w:rPr>
-          <w:rFonts w:cstheme="minorHAnsi"/>
-          <w:b/>
-          <w:smallCaps/>
-          <w:sz w:val="32"/>
-          <w:szCs w:val="24"/>
-        </w:rPr>
-      </w:pPr>
-      <w:r>
-        <w:rPr>
-          <w:rFonts w:cstheme="minorHAnsi"/>
-          <w:b/>
-          <w:smallCaps/>
-          <w:sz w:val="32"/>
-          <w:szCs w:val="24"/>
-        </w:rPr>
-        <w:t>4</w:t>
-      </w:r>
-      <w:r>
-        <w:rPr>
-          <w:rFonts w:cstheme="minorHAnsi"/>
-          <w:b/>
-          <w:smallCaps/>
-          <w:sz w:val="32"/>
-          <w:szCs w:val="24"/>
-        </w:rPr>
-        <w:tab/>
-      </w:r>
-      <w:r>
-        <w:rPr>
-          <w:rFonts w:cstheme="minorHAnsi"/>
-          <w:b/>
-          <w:smallCaps/>
-          <w:sz w:val="32"/>
-          <w:szCs w:val="24"/>
-        </w:rPr>
-        <w:t>Language Evaluation</w:t>
-      </w:r>
-    </w:p>
-    <w:p>
-      <w:pPr>
-        <w:pStyle w:val="ListParagraph"/>
-        <w:ind w:left="0"/>
-        <w:contextualSpacing w:val="0"/>
-        <w:rPr>
-          <w:rFonts w:ascii="Times New Roman" w:hAnsi="Times New Roman" w:cs="Times New Roman"/>
-          <w:sz w:val="24"/>
-          <w:szCs w:val="24"/>
-        </w:rPr>
-      </w:pPr>
-      <w:r>
-        <w:rPr>
-          <w:rFonts w:ascii="Times New Roman" w:hAnsi="Times New Roman" w:cs="Times New Roman"/>
-          <w:sz w:val="24"/>
-          <w:szCs w:val="24"/>
-        </w:rPr>
-        <w:t>Based on Sebesta chapter 1.</w:t>
-      </w:r>
-      <w:r>
-        <w:rPr>
-          <w:rFonts w:ascii="Times New Roman" w:hAnsi="Times New Roman" w:cs="Times New Roman"/>
-          <w:sz w:val="24"/>
-          <w:szCs w:val="24"/>
-        </w:rPr>
-        <w:t xml:space="preserve"> Choose 2 or 3. Can be pros or cons. Listed under readability, writability, and reliability.</w:t>
-      </w:r>
-    </w:p>
-    <w:p>
-      <w:pPr>
-        <w:pStyle w:val="ListParagraph"/>
-        <w:ind w:left="0"/>
-        <w:contextualSpacing w:val="0"/>
-        <w:rPr>
-          <w:rFonts w:ascii="Times New Roman" w:hAnsi="Times New Roman" w:cs="Times New Roman"/>
-          <w:sz w:val="24"/>
-          <w:szCs w:val="24"/>
-        </w:rPr>
-      </w:pPr>
-    </w:p>
-    <w:p>
-      <w:pPr>
-        <w:jc w:val="both"/>
-        <w:rPr>
-          <w:rFonts w:cstheme="minorHAnsi"/>
-          <w:b/>
-          <w:sz w:val="24"/>
-          <w:szCs w:val="24"/>
-        </w:rPr>
-      </w:pPr>
-      <w:r>
-        <w:rPr>
-          <w:rFonts w:cstheme="minorHAnsi"/>
-          <w:b/>
-          <w:sz w:val="24"/>
-          <w:szCs w:val="24"/>
-        </w:rPr>
-        <w:t>4</w:t>
-      </w:r>
-      <w:r>
-        <w:rPr>
-          <w:rFonts w:cstheme="minorHAnsi"/>
-          <w:b/>
-          <w:sz w:val="24"/>
-          <w:szCs w:val="24"/>
-        </w:rPr>
-        <w:t>.1</w:t>
-      </w:r>
-      <w:r>
-        <w:rPr>
-          <w:rFonts w:cstheme="minorHAnsi"/>
-          <w:b/>
-          <w:sz w:val="24"/>
-          <w:szCs w:val="24"/>
-        </w:rPr>
-        <w:tab/>
-      </w:r>
-      <w:r>
-        <w:rPr>
-          <w:rFonts w:cstheme="minorHAnsi"/>
-          <w:b/>
-          <w:smallCaps/>
-          <w:sz w:val="28"/>
-          <w:szCs w:val="24"/>
-        </w:rPr>
-        <w:t>Criteria 1</w:t>
+        <w:t>Criteria 2</w:t>
       </w:r>
     </w:p>
     <w:p>
@@ -807,7 +1421,7 @@
           <w:sz w:val="24"/>
           <w:szCs w:val="24"/>
         </w:rPr>
-        <w:t>2</w:t>
+        <w:t>3</w:t>
       </w:r>
       <w:r>
         <w:rPr>
@@ -826,7 +1440,7 @@
           <w:sz w:val="28"/>
           <w:szCs w:val="24"/>
         </w:rPr>
-        <w:t>Criteria 2</w:t>
+        <w:t>Criteria 3</w:t>
       </w:r>
     </w:p>
     <w:p>
@@ -847,7 +1461,7 @@
           <w:sz w:val="24"/>
           <w:szCs w:val="24"/>
         </w:rPr>
-        <w:t>Blah</w:t>
+        <w:t>Only need two, but here is space for a third if we want.</w:t>
       </w:r>
     </w:p>
     <w:p>
@@ -864,46 +1478,43 @@
     </w:p>
     <w:p>
       <w:pPr>
+        <w:pStyle w:val="ListParagraph"/>
+        <w:ind w:left="0"/>
+        <w:contextualSpacing w:val="0"/>
+        <w:rPr>
+          <w:rFonts w:ascii="Times New Roman" w:hAnsi="Times New Roman" w:cs="Times New Roman"/>
+          <w:sz w:val="24"/>
+          <w:szCs w:val="24"/>
+        </w:rPr>
+      </w:pPr>
+    </w:p>
+    <w:p>
+      <w:pPr>
         <w:jc w:val="both"/>
         <w:rPr>
           <w:rFonts w:cstheme="minorHAnsi"/>
           <w:b/>
-          <w:sz w:val="24"/>
-          <w:szCs w:val="24"/>
-        </w:rPr>
-      </w:pPr>
-      <w:r>
-        <w:rPr>
-          <w:rFonts w:cstheme="minorHAnsi"/>
-          <w:b/>
-          <w:sz w:val="24"/>
-          <w:szCs w:val="24"/>
-        </w:rPr>
-        <w:t>4</w:t>
-      </w:r>
-      <w:r>
-        <w:rPr>
-          <w:rFonts w:cstheme="minorHAnsi"/>
-          <w:b/>
-          <w:sz w:val="24"/>
-          <w:szCs w:val="24"/>
-        </w:rPr>
-        <w:t>.</w:t>
-      </w:r>
-      <w:r>
-        <w:rPr>
-          <w:rFonts w:cstheme="minorHAnsi"/>
-          <w:b/>
-          <w:sz w:val="24"/>
-          <w:szCs w:val="24"/>
-        </w:rPr>
-        <w:t>3</w:t>
-      </w:r>
-      <w:r>
-        <w:rPr>
-          <w:rFonts w:cstheme="minorHAnsi"/>
-          <w:b/>
-          <w:sz w:val="24"/>
+          <w:smallCaps/>
+          <w:sz w:val="32"/>
+          <w:szCs w:val="24"/>
+        </w:rPr>
+      </w:pPr>
+      <w:r>
+        <w:rPr>
+          <w:rFonts w:cstheme="minorHAnsi"/>
+          <w:b/>
+          <w:smallCaps/>
+          <w:sz w:val="32"/>
+          <w:szCs w:val="24"/>
+        </w:rPr>
+        <w:t>5</w:t>
+      </w:r>
+      <w:r>
+        <w:rPr>
+          <w:rFonts w:cstheme="minorHAnsi"/>
+          <w:b/>
+          <w:smallCaps/>
+          <w:sz w:val="32"/>
           <w:szCs w:val="24"/>
         </w:rPr>
         <w:tab/>
@@ -913,10 +1524,89 @@
           <w:rFonts w:cstheme="minorHAnsi"/>
           <w:b/>
           <w:smallCaps/>
+          <w:sz w:val="32"/>
+          <w:szCs w:val="24"/>
+        </w:rPr>
+        <w:t>Strengths and Weaknesses of the Language</w:t>
+      </w:r>
+    </w:p>
+    <w:p>
+      <w:pPr>
+        <w:pStyle w:val="ListParagraph"/>
+        <w:ind w:left="0"/>
+        <w:contextualSpacing w:val="0"/>
+        <w:rPr>
+          <w:rFonts w:ascii="Times New Roman" w:hAnsi="Times New Roman" w:cs="Times New Roman"/>
+          <w:sz w:val="24"/>
+          <w:szCs w:val="24"/>
+        </w:rPr>
+      </w:pPr>
+      <w:r>
+        <w:rPr>
+          <w:rFonts w:ascii="Times New Roman" w:hAnsi="Times New Roman" w:cs="Times New Roman"/>
+          <w:sz w:val="24"/>
+          <w:szCs w:val="24"/>
+        </w:rPr>
+        <w:t>Put an introduction here, or just scrap the subtopics and make it one section.</w:t>
+      </w:r>
+    </w:p>
+    <w:p>
+      <w:pPr>
+        <w:jc w:val="both"/>
+        <w:rPr>
+          <w:rFonts w:cstheme="minorHAnsi"/>
+          <w:b/>
+          <w:sz w:val="24"/>
+          <w:szCs w:val="24"/>
+        </w:rPr>
+      </w:pPr>
+    </w:p>
+    <w:p>
+      <w:pPr>
+        <w:jc w:val="both"/>
+        <w:rPr>
+          <w:rFonts w:cstheme="minorHAnsi"/>
+          <w:b/>
+          <w:sz w:val="24"/>
+          <w:szCs w:val="24"/>
+        </w:rPr>
+      </w:pPr>
+      <w:r>
+        <w:rPr>
+          <w:rFonts w:cstheme="minorHAnsi"/>
+          <w:b/>
+          <w:sz w:val="24"/>
+          <w:szCs w:val="24"/>
+        </w:rPr>
+        <w:t>5</w:t>
+      </w:r>
+      <w:r>
+        <w:rPr>
+          <w:rFonts w:cstheme="minorHAnsi"/>
+          <w:b/>
+          <w:sz w:val="24"/>
+          <w:szCs w:val="24"/>
+        </w:rPr>
+        <w:t>.1</w:t>
+      </w:r>
+      <w:r>
+        <w:rPr>
+          <w:rFonts w:cstheme="minorHAnsi"/>
+          <w:b/>
+          <w:sz w:val="24"/>
+          <w:szCs w:val="24"/>
+        </w:rPr>
+        <w:tab/>
+      </w:r>
+      <w:r>
+        <w:rPr>
+          <w:rFonts w:cstheme="minorHAnsi"/>
+          <w:b/>
+          <w:smallCaps/>
           <w:sz w:val="28"/>
           <w:szCs w:val="24"/>
         </w:rPr>
-        <w:t>Criteria 3</w:t>
+        <w:t>Strengths</w:t>
       </w:r>
     </w:p>
     <w:p>
@@ -937,7 +1627,7 @@
           <w:sz w:val="24"/>
           <w:szCs w:val="24"/>
         </w:rPr>
-        <w:t>Only need two, but here is space for a third if we want.</w:t>
+        <w:t>Blah</w:t>
       </w:r>
     </w:p>
     <w:p>
@@ -954,33 +1644,19 @@
     </w:p>
     <w:p>
       <w:pPr>
-        <w:pStyle w:val="ListParagraph"/>
-        <w:ind w:left="0"/>
-        <w:contextualSpacing w:val="0"/>
-        <w:rPr>
-          <w:rFonts w:ascii="Times New Roman" w:hAnsi="Times New Roman" w:cs="Times New Roman"/>
-          <w:sz w:val="24"/>
-          <w:szCs w:val="24"/>
-        </w:rPr>
-      </w:pPr>
-    </w:p>
-    <w:p>
-      <w:pPr>
         <w:jc w:val="both"/>
         <w:rPr>
           <w:rFonts w:cstheme="minorHAnsi"/>
           <w:b/>
-          <w:smallCaps/>
-          <w:sz w:val="32"/>
-          <w:szCs w:val="24"/>
-        </w:rPr>
-      </w:pPr>
-      <w:r>
-        <w:rPr>
-          <w:rFonts w:cstheme="minorHAnsi"/>
-          <w:b/>
-          <w:smallCaps/>
-          <w:sz w:val="32"/>
+          <w:sz w:val="24"/>
+          <w:szCs w:val="24"/>
+        </w:rPr>
+      </w:pPr>
+      <w:r>
+        <w:rPr>
+          <w:rFonts w:cstheme="minorHAnsi"/>
+          <w:b/>
+          <w:sz w:val="24"/>
           <w:szCs w:val="24"/>
         </w:rPr>
         <w:t>5</w:t>
@@ -989,8 +1665,25 @@
         <w:rPr>
           <w:rFonts w:cstheme="minorHAnsi"/>
           <w:b/>
-          <w:smallCaps/>
-          <w:sz w:val="32"/>
+          <w:sz w:val="24"/>
+          <w:szCs w:val="24"/>
+        </w:rPr>
+        <w:t>.</w:t>
+      </w:r>
+      <w:r>
+        <w:rPr>
+          <w:rFonts w:cstheme="minorHAnsi"/>
+          <w:b/>
+          <w:sz w:val="24"/>
+          <w:szCs w:val="24"/>
+        </w:rPr>
+        <w:t>2</w:t>
+      </w:r>
+      <w:r>
+        <w:rPr>
+          <w:rFonts w:cstheme="minorHAnsi"/>
+          <w:b/>
+          <w:sz w:val="24"/>
           <w:szCs w:val="24"/>
         </w:rPr>
         <w:tab/>
@@ -1000,89 +1693,10 @@
           <w:rFonts w:cstheme="minorHAnsi"/>
           <w:b/>
           <w:smallCaps/>
-          <w:sz w:val="32"/>
-          <w:szCs w:val="24"/>
-        </w:rPr>
-        <w:t>Strengths and Weaknesses of the Language</w:t>
-      </w:r>
-    </w:p>
-    <w:p>
-      <w:pPr>
-        <w:pStyle w:val="ListParagraph"/>
-        <w:ind w:left="0"/>
-        <w:contextualSpacing w:val="0"/>
-        <w:rPr>
-          <w:rFonts w:ascii="Times New Roman" w:hAnsi="Times New Roman" w:cs="Times New Roman"/>
-          <w:sz w:val="24"/>
-          <w:szCs w:val="24"/>
-        </w:rPr>
-      </w:pPr>
-      <w:r>
-        <w:rPr>
-          <w:rFonts w:ascii="Times New Roman" w:hAnsi="Times New Roman" w:cs="Times New Roman"/>
-          <w:sz w:val="24"/>
-          <w:szCs w:val="24"/>
-        </w:rPr>
-        <w:t>Put an introduction here, or just scrap the subtopics and make it one section.</w:t>
-      </w:r>
-    </w:p>
-    <w:p>
-      <w:pPr>
-        <w:jc w:val="both"/>
-        <w:rPr>
-          <w:rFonts w:cstheme="minorHAnsi"/>
-          <w:b/>
-          <w:sz w:val="24"/>
-          <w:szCs w:val="24"/>
-        </w:rPr>
-      </w:pPr>
-    </w:p>
-    <w:p>
-      <w:pPr>
-        <w:jc w:val="both"/>
-        <w:rPr>
-          <w:rFonts w:cstheme="minorHAnsi"/>
-          <w:b/>
-          <w:sz w:val="24"/>
-          <w:szCs w:val="24"/>
-        </w:rPr>
-      </w:pPr>
-      <w:r>
-        <w:rPr>
-          <w:rFonts w:cstheme="minorHAnsi"/>
-          <w:b/>
-          <w:sz w:val="24"/>
-          <w:szCs w:val="24"/>
-        </w:rPr>
-        <w:t>5</w:t>
-      </w:r>
-      <w:r>
-        <w:rPr>
-          <w:rFonts w:cstheme="minorHAnsi"/>
-          <w:b/>
-          <w:sz w:val="24"/>
-          <w:szCs w:val="24"/>
-        </w:rPr>
-        <w:t>.1</w:t>
-      </w:r>
-      <w:r>
-        <w:rPr>
-          <w:rFonts w:cstheme="minorHAnsi"/>
-          <w:b/>
-          <w:sz w:val="24"/>
-          <w:szCs w:val="24"/>
-        </w:rPr>
-        <w:tab/>
-      </w:r>
-      <w:r>
-        <w:rPr>
-          <w:rFonts w:cstheme="minorHAnsi"/>
-          <w:b/>
-          <w:smallCaps/>
           <w:sz w:val="28"/>
           <w:szCs w:val="24"/>
         </w:rPr>
-        <w:t>Strengths</w:t>
+        <w:t>Weaknesses</w:t>
       </w:r>
     </w:p>
     <w:p>
@@ -1124,42 +1738,27 @@
         <w:rPr>
           <w:rFonts w:cstheme="minorHAnsi"/>
           <w:b/>
-          <w:sz w:val="24"/>
-          <w:szCs w:val="24"/>
-        </w:rPr>
-      </w:pPr>
-      <w:r>
-        <w:rPr>
-          <w:rFonts w:cstheme="minorHAnsi"/>
-          <w:b/>
-          <w:sz w:val="24"/>
-          <w:szCs w:val="24"/>
-        </w:rPr>
-        <w:t>5</w:t>
-      </w:r>
-      <w:r>
-        <w:rPr>
-          <w:rFonts w:cstheme="minorHAnsi"/>
-          <w:b/>
-          <w:sz w:val="24"/>
-          <w:szCs w:val="24"/>
-        </w:rPr>
-        <w:t>.</w:t>
-      </w:r>
-      <w:r>
-        <w:rPr>
-          <w:rFonts w:cstheme="minorHAnsi"/>
-          <w:b/>
-          <w:sz w:val="24"/>
-          <w:szCs w:val="24"/>
-        </w:rPr>
-        <w:t>2</w:t>
-      </w:r>
-      <w:r>
-        <w:rPr>
-          <w:rFonts w:cstheme="minorHAnsi"/>
-          <w:b/>
-          <w:sz w:val="24"/>
+          <w:smallCaps/>
+          <w:sz w:val="32"/>
+          <w:szCs w:val="24"/>
+        </w:rPr>
+      </w:pPr>
+      <w:r>
+        <w:rPr>
+          <w:rFonts w:cstheme="minorHAnsi"/>
+          <w:b/>
+          <w:smallCaps/>
+          <w:sz w:val="32"/>
+          <w:szCs w:val="24"/>
+        </w:rPr>
+        <w:t>6</w:t>
+      </w:r>
+      <w:r>
+        <w:rPr>
+          <w:rFonts w:cstheme="minorHAnsi"/>
+          <w:b/>
+          <w:smallCaps/>
+          <w:sz w:val="32"/>
           <w:szCs w:val="24"/>
         </w:rPr>
         <w:tab/>
@@ -1169,10 +1768,89 @@
           <w:rFonts w:cstheme="minorHAnsi"/>
           <w:b/>
           <w:smallCaps/>
+          <w:sz w:val="32"/>
+          <w:szCs w:val="24"/>
+        </w:rPr>
+        <w:t>Individual Opinions</w:t>
+      </w:r>
+    </w:p>
+    <w:p>
+      <w:pPr>
+        <w:pStyle w:val="ListParagraph"/>
+        <w:ind w:left="0"/>
+        <w:contextualSpacing w:val="0"/>
+        <w:rPr>
+          <w:rFonts w:ascii="Times New Roman" w:hAnsi="Times New Roman" w:cs="Times New Roman"/>
+          <w:sz w:val="24"/>
+          <w:szCs w:val="24"/>
+        </w:rPr>
+      </w:pPr>
+      <w:r>
+        <w:rPr>
+          <w:rFonts w:ascii="Times New Roman" w:hAnsi="Times New Roman" w:cs="Times New Roman"/>
+          <w:sz w:val="24"/>
+          <w:szCs w:val="24"/>
+        </w:rPr>
+        <w:t>Your individual, overall opinions of the language, supported by explanations. Each person separately.</w:t>
+      </w:r>
+    </w:p>
+    <w:p>
+      <w:pPr>
+        <w:jc w:val="both"/>
+        <w:rPr>
+          <w:rFonts w:cstheme="minorHAnsi"/>
+          <w:b/>
+          <w:sz w:val="24"/>
+          <w:szCs w:val="24"/>
+        </w:rPr>
+      </w:pPr>
+    </w:p>
+    <w:p>
+      <w:pPr>
+        <w:jc w:val="both"/>
+        <w:rPr>
+          <w:rFonts w:cstheme="minorHAnsi"/>
+          <w:b/>
+          <w:sz w:val="24"/>
+          <w:szCs w:val="24"/>
+        </w:rPr>
+      </w:pPr>
+      <w:r>
+        <w:rPr>
+          <w:rFonts w:cstheme="minorHAnsi"/>
+          <w:b/>
+          <w:sz w:val="24"/>
+          <w:szCs w:val="24"/>
+        </w:rPr>
+        <w:t>6</w:t>
+      </w:r>
+      <w:r>
+        <w:rPr>
+          <w:rFonts w:cstheme="minorHAnsi"/>
+          <w:b/>
+          <w:sz w:val="24"/>
+          <w:szCs w:val="24"/>
+        </w:rPr>
+        <w:t>.1</w:t>
+      </w:r>
+      <w:r>
+        <w:rPr>
+          <w:rFonts w:cstheme="minorHAnsi"/>
+          <w:b/>
+          <w:sz w:val="24"/>
+          <w:szCs w:val="24"/>
+        </w:rPr>
+        <w:tab/>
+      </w:r>
+      <w:r>
+        <w:rPr>
+          <w:rFonts w:cstheme="minorHAnsi"/>
+          <w:b/>
+          <w:smallCaps/>
           <w:sz w:val="28"/>
           <w:szCs w:val="24"/>
         </w:rPr>
-        <w:t>Weaknesses</w:t>
+        <w:t>Sean’s Opinion</w:t>
       </w:r>
     </w:p>
     <w:p>
@@ -1214,28 +1892,42 @@
         <w:rPr>
           <w:rFonts w:cstheme="minorHAnsi"/>
           <w:b/>
-          <w:smallCaps/>
-          <w:sz w:val="32"/>
-          <w:szCs w:val="24"/>
-        </w:rPr>
-      </w:pPr>
-      <w:r>
-        <w:rPr>
-          <w:rFonts w:cstheme="minorHAnsi"/>
-          <w:b/>
-          <w:smallCaps/>
-          <w:sz w:val="32"/>
-          <w:szCs w:val="24"/>
-        </w:rPr>
-        <w:lastRenderedPageBreak/>
+          <w:sz w:val="24"/>
+          <w:szCs w:val="24"/>
+        </w:rPr>
+      </w:pPr>
+      <w:r>
+        <w:rPr>
+          <w:rFonts w:cstheme="minorHAnsi"/>
+          <w:b/>
+          <w:sz w:val="24"/>
+          <w:szCs w:val="24"/>
+        </w:rPr>
         <w:t>6</w:t>
       </w:r>
       <w:r>
         <w:rPr>
           <w:rFonts w:cstheme="minorHAnsi"/>
           <w:b/>
-          <w:smallCaps/>
-          <w:sz w:val="32"/>
+          <w:sz w:val="24"/>
+          <w:szCs w:val="24"/>
+        </w:rPr>
+        <w:t>.</w:t>
+      </w:r>
+      <w:r>
+        <w:rPr>
+          <w:rFonts w:cstheme="minorHAnsi"/>
+          <w:b/>
+          <w:sz w:val="24"/>
+          <w:szCs w:val="24"/>
+        </w:rPr>
+        <w:t>2</w:t>
+      </w:r>
+      <w:r>
+        <w:rPr>
+          <w:rFonts w:cstheme="minorHAnsi"/>
+          <w:b/>
+          <w:sz w:val="24"/>
           <w:szCs w:val="24"/>
         </w:rPr>
         <w:tab/>
@@ -1245,89 +1937,10 @@
           <w:rFonts w:cstheme="minorHAnsi"/>
           <w:b/>
           <w:smallCaps/>
-          <w:sz w:val="32"/>
-          <w:szCs w:val="24"/>
-        </w:rPr>
-        <w:t>Individual Opinions</w:t>
-      </w:r>
-    </w:p>
-    <w:p>
-      <w:pPr>
-        <w:pStyle w:val="ListParagraph"/>
-        <w:ind w:left="0"/>
-        <w:contextualSpacing w:val="0"/>
-        <w:rPr>
-          <w:rFonts w:ascii="Times New Roman" w:hAnsi="Times New Roman" w:cs="Times New Roman"/>
-          <w:sz w:val="24"/>
-          <w:szCs w:val="24"/>
-        </w:rPr>
-      </w:pPr>
-      <w:r>
-        <w:rPr>
-          <w:rFonts w:ascii="Times New Roman" w:hAnsi="Times New Roman" w:cs="Times New Roman"/>
-          <w:sz w:val="24"/>
-          <w:szCs w:val="24"/>
-        </w:rPr>
-        <w:t>Your individual, overall opinions of the language, supported by explanations. Each person separately.</w:t>
-      </w:r>
-    </w:p>
-    <w:p>
-      <w:pPr>
-        <w:jc w:val="both"/>
-        <w:rPr>
-          <w:rFonts w:cstheme="minorHAnsi"/>
-          <w:b/>
-          <w:sz w:val="24"/>
-          <w:szCs w:val="24"/>
-        </w:rPr>
-      </w:pPr>
-    </w:p>
-    <w:p>
-      <w:pPr>
-        <w:jc w:val="both"/>
-        <w:rPr>
-          <w:rFonts w:cstheme="minorHAnsi"/>
-          <w:b/>
-          <w:sz w:val="24"/>
-          <w:szCs w:val="24"/>
-        </w:rPr>
-      </w:pPr>
-      <w:r>
-        <w:rPr>
-          <w:rFonts w:cstheme="minorHAnsi"/>
-          <w:b/>
-          <w:sz w:val="24"/>
-          <w:szCs w:val="24"/>
-        </w:rPr>
-        <w:t>6</w:t>
-      </w:r>
-      <w:r>
-        <w:rPr>
-          <w:rFonts w:cstheme="minorHAnsi"/>
-          <w:b/>
-          <w:sz w:val="24"/>
-          <w:szCs w:val="24"/>
-        </w:rPr>
-        <w:t>.1</w:t>
-      </w:r>
-      <w:r>
-        <w:rPr>
-          <w:rFonts w:cstheme="minorHAnsi"/>
-          <w:b/>
-          <w:sz w:val="24"/>
-          <w:szCs w:val="24"/>
-        </w:rPr>
-        <w:tab/>
-      </w:r>
-      <w:r>
-        <w:rPr>
-          <w:rFonts w:cstheme="minorHAnsi"/>
-          <w:b/>
-          <w:smallCaps/>
           <w:sz w:val="28"/>
           <w:szCs w:val="24"/>
         </w:rPr>
-        <w:t>Sean’s Opinion</w:t>
+        <w:t>Luke’s Opinion</w:t>
       </w:r>
     </w:p>
     <w:p>
@@ -1369,42 +1982,27 @@
         <w:rPr>
           <w:rFonts w:cstheme="minorHAnsi"/>
           <w:b/>
-          <w:sz w:val="24"/>
-          <w:szCs w:val="24"/>
-        </w:rPr>
-      </w:pPr>
-      <w:r>
-        <w:rPr>
-          <w:rFonts w:cstheme="minorHAnsi"/>
-          <w:b/>
-          <w:sz w:val="24"/>
-          <w:szCs w:val="24"/>
-        </w:rPr>
-        <w:t>6</w:t>
-      </w:r>
-      <w:r>
-        <w:rPr>
-          <w:rFonts w:cstheme="minorHAnsi"/>
-          <w:b/>
-          <w:sz w:val="24"/>
-          <w:szCs w:val="24"/>
-        </w:rPr>
-        <w:t>.</w:t>
-      </w:r>
-      <w:r>
-        <w:rPr>
-          <w:rFonts w:cstheme="minorHAnsi"/>
-          <w:b/>
-          <w:sz w:val="24"/>
-          <w:szCs w:val="24"/>
-        </w:rPr>
-        <w:t>2</w:t>
-      </w:r>
-      <w:r>
-        <w:rPr>
-          <w:rFonts w:cstheme="minorHAnsi"/>
-          <w:b/>
-          <w:sz w:val="24"/>
+          <w:smallCaps/>
+          <w:sz w:val="32"/>
+          <w:szCs w:val="24"/>
+        </w:rPr>
+      </w:pPr>
+      <w:r>
+        <w:rPr>
+          <w:rFonts w:cstheme="minorHAnsi"/>
+          <w:b/>
+          <w:smallCaps/>
+          <w:sz w:val="32"/>
+          <w:szCs w:val="24"/>
+        </w:rPr>
+        <w:t>7</w:t>
+      </w:r>
+      <w:r>
+        <w:rPr>
+          <w:rFonts w:cstheme="minorHAnsi"/>
+          <w:b/>
+          <w:smallCaps/>
+          <w:sz w:val="32"/>
           <w:szCs w:val="24"/>
         </w:rPr>
         <w:tab/>
@@ -1414,10 +2012,10 @@
           <w:rFonts w:cstheme="minorHAnsi"/>
           <w:b/>
           <w:smallCaps/>
-          <w:sz w:val="28"/>
-          <w:szCs w:val="24"/>
-        </w:rPr>
-        <w:t>Luke’s Opinion</w:t>
+          <w:sz w:val="32"/>
+          <w:szCs w:val="24"/>
+        </w:rPr>
+        <w:t>Errata</w:t>
       </w:r>
     </w:p>
     <w:p>
@@ -1425,20 +2023,19 @@
         <w:pStyle w:val="ListParagraph"/>
         <w:ind w:left="0"/>
         <w:contextualSpacing w:val="0"/>
-        <w:jc w:val="both"/>
-        <w:rPr>
-          <w:rFonts w:ascii="Times New Roman" w:hAnsi="Times New Roman" w:cs="Times New Roman"/>
-          <w:sz w:val="24"/>
-          <w:szCs w:val="24"/>
-        </w:rPr>
-      </w:pPr>
-      <w:r>
-        <w:rPr>
-          <w:rFonts w:ascii="Times New Roman" w:hAnsi="Times New Roman" w:cs="Times New Roman"/>
-          <w:sz w:val="24"/>
-          <w:szCs w:val="24"/>
-        </w:rPr>
-        <w:t>Blah</w:t>
+        <w:rPr>
+          <w:rFonts w:ascii="Times New Roman" w:hAnsi="Times New Roman" w:cs="Times New Roman"/>
+          <w:sz w:val="24"/>
+          <w:szCs w:val="24"/>
+        </w:rPr>
+      </w:pPr>
+      <w:r>
+        <w:rPr>
+          <w:rFonts w:ascii="Times New Roman" w:hAnsi="Times New Roman" w:cs="Times New Roman"/>
+          <w:sz w:val="24"/>
+          <w:szCs w:val="24"/>
+        </w:rPr>
+        <w:t>Anything else worth mentioning about the language. Can remove.</w:t>
       </w:r>
     </w:p>
     <w:p>
@@ -1472,7 +2069,7 @@
           <w:sz w:val="32"/>
           <w:szCs w:val="24"/>
         </w:rPr>
-        <w:t>7</w:t>
+        <w:t>8</w:t>
       </w:r>
       <w:r>
         <w:rPr>
@@ -1492,7 +2089,7 @@
           <w:sz w:val="32"/>
           <w:szCs w:val="24"/>
         </w:rPr>
-        <w:t>Errata</w:t>
+        <w:t>Conclusion</w:t>
       </w:r>
     </w:p>
     <w:p>
@@ -1512,80 +2109,7 @@
           <w:sz w:val="24"/>
           <w:szCs w:val="24"/>
         </w:rPr>
-        <w:t>Anything else worth mentioning about the language. Can remove.</w:t>
-      </w:r>
-    </w:p>
-    <w:p>
-      <w:pPr>
-        <w:pStyle w:val="ListParagraph"/>
-        <w:ind w:left="0"/>
-        <w:contextualSpacing w:val="0"/>
-        <w:rPr>
-          <w:rFonts w:ascii="Times New Roman" w:hAnsi="Times New Roman" w:cs="Times New Roman"/>
-          <w:sz w:val="24"/>
-          <w:szCs w:val="24"/>
-        </w:rPr>
-      </w:pPr>
-    </w:p>
-    <w:p>
-      <w:pPr>
-        <w:jc w:val="both"/>
-        <w:rPr>
-          <w:rFonts w:cstheme="minorHAnsi"/>
-          <w:b/>
-          <w:smallCaps/>
-          <w:sz w:val="32"/>
-          <w:szCs w:val="24"/>
-        </w:rPr>
-      </w:pPr>
-      <w:r>
-        <w:rPr>
-          <w:rFonts w:cstheme="minorHAnsi"/>
-          <w:b/>
-          <w:smallCaps/>
-          <w:sz w:val="32"/>
-          <w:szCs w:val="24"/>
-        </w:rPr>
-        <w:t>8</w:t>
-      </w:r>
-      <w:r>
-        <w:rPr>
-          <w:rFonts w:cstheme="minorHAnsi"/>
-          <w:b/>
-          <w:smallCaps/>
-          <w:sz w:val="32"/>
-          <w:szCs w:val="24"/>
-        </w:rPr>
-        <w:tab/>
-      </w:r>
-      <w:r>
-        <w:rPr>
-          <w:rFonts w:cstheme="minorHAnsi"/>
-          <w:b/>
-          <w:smallCaps/>
-          <w:sz w:val="32"/>
-          <w:szCs w:val="24"/>
-        </w:rPr>
-        <w:t>Conclusion</w:t>
-      </w:r>
-    </w:p>
-    <w:p>
-      <w:pPr>
-        <w:pStyle w:val="ListParagraph"/>
-        <w:ind w:left="0"/>
-        <w:contextualSpacing w:val="0"/>
-        <w:rPr>
-          <w:rFonts w:ascii="Times New Roman" w:hAnsi="Times New Roman" w:cs="Times New Roman"/>
-          <w:sz w:val="24"/>
-          <w:szCs w:val="24"/>
-        </w:rPr>
-      </w:pPr>
-      <w:r>
-        <w:rPr>
-          <w:rFonts w:ascii="Times New Roman" w:hAnsi="Times New Roman" w:cs="Times New Roman"/>
-          <w:sz w:val="24"/>
-          <w:szCs w:val="24"/>
-        </w:rPr>
+        <w:lastRenderedPageBreak/>
         <w:t>Brief wrap-up.</w:t>
       </w:r>
     </w:p>
@@ -1794,7 +2318,7 @@
           <w:rPr>
             <w:noProof/>
           </w:rPr>
-          <w:t>3</w:t>
+          <w:t>4</w:t>
         </w:r>
         <w:r>
           <w:rPr>
@@ -3207,344 +3731,98 @@
 <file path=customXml/item1.xml><?xml version="1.0" encoding="utf-8"?>
 <b:Sources xmlns:b="http://schemas.openxmlformats.org/officeDocument/2006/bibliography" xmlns="http://schemas.openxmlformats.org/officeDocument/2006/bibliography" SelectedStyle="\IEEE2006OfficeOnline.xsl" StyleName="IEEE 2006">
   <b:Source>
-    <b:Tag>Kev10</b:Tag>
-    <b:SourceType>Book</b:SourceType>
-    <b:Guid>{13ED57AD-A695-4CF2-A11B-2375896E847D}</b:Guid>
+    <b:Tag>Nen18</b:Tag>
+    <b:SourceType>InternetSite</b:SourceType>
+    <b:Guid>{4AC9D109-88F4-4495-A79B-5E65FC68CCA9}</b:Guid>
     <b:Author>
       <b:Author>
         <b:NameList>
           <b:Person>
-            <b:Last>Henney</b:Last>
-            <b:First>Kevlin</b:First>
+            <b:Last>Rakocevic</b:Last>
+            <b:First>Nenad</b:First>
           </b:Person>
         </b:NameList>
       </b:Author>
     </b:Author>
-    <b:Title> 97 Things Every Programmer Should Know</b:Title>
-    <b:Year>2010</b:Year>
-    <b:Publisher>O'Riley Media</b:Publisher>
+    <b:Title>Red Programming Language About</b:Title>
+    <b:YearAccessed>2018</b:YearAccessed>
+    <b:MonthAccessed>February</b:MonthAccessed>
+    <b:DayAccessed>11</b:DayAccessed>
+    <b:URL>http://www.red-lang.org/p/about.html</b:URL>
     <b:RefOrder>1</b:RefOrder>
   </b:Source>
   <b:Source>
-    <b:Tag>Dia13</b:Tag>
-    <b:SourceType>InternetSite</b:SourceType>
-    <b:Guid>{5401FE88-AD0F-431B-BCBC-8E03A1E5653D}</b:Guid>
-    <b:Title>Wikipedia</b:Title>
+    <b:Tag>Nen13</b:Tag>
+    <b:SourceType>DocumentFromInternetSite</b:SourceType>
+    <b:Guid>{87389A49-05CD-4D43-88EB-9EFFBA673A20}</b:Guid>
+    <b:Title>What is Red?</b:Title>
     <b:Year>2013</b:Year>
+    <b:YearAccessed>2018</b:YearAccessed>
+    <b:MonthAccessed>February</b:MonthAccessed>
+    <b:DayAccessed>11</b:DayAccessed>
+    <b:URL>http://static.red-lang.org/Recode2013-Red.pdf</b:URL>
     <b:Author>
       <b:Author>
         <b:NameList>
           <b:Person>
-            <b:Last>Diannaa</b:Last>
+            <b:Last>Rakocevic</b:Last>
+            <b:First>Nenad</b:First>
           </b:Person>
         </b:NameList>
       </b:Author>
     </b:Author>
-    <b:Month>November</b:Month>
-    <b:Day>11</b:Day>
-    <b:YearAccessed>2017</b:YearAccessed>
-    <b:MonthAccessed>February</b:MonthAccessed>
-    <b:DayAccessed>5</b:DayAccessed>
-    <b:URL>https://en.wikipedia.org/wiki/Kali_Linux</b:URL>
-    <b:RefOrder>2</b:RefOrder>
+    <b:RefOrder>4</b:RefOrder>
   </b:Source>
   <b:Source>
-    <b:Tag>DrS16</b:Tag>
+    <b:Tag>Fed15</b:Tag>
     <b:SourceType>InternetSite</b:SourceType>
-    <b:Guid>{DA1F1C8A-286C-4F9B-A32E-178DB511A414}</b:Guid>
+    <b:Guid>{F0049E75-6903-406A-8A36-B57C302C8841}</b:Guid>
+    <b:Title>Interview with Nenad Rakocevic about Red, a Rebol inspired programming language</b:Title>
+    <b:Year>2015</b:Year>
+    <b:Month>August</b:Month>
+    <b:Day>28</b:Day>
+    <b:YearAccessed>2018</b:YearAccessed>
+    <b:MonthAccessed>February</b:MonthAccessed>
+    <b:DayAccessed>11</b:DayAccessed>
+    <b:URL>https://notamonadtutorial.com/interview-with-nenad-rakocevic-about-red-a-rebol-inspired-programming-language-681133e3fd1c</b:URL>
     <b:Author>
       <b:Author>
         <b:NameList>
           <b:Person>
-            <b:Last>Beaty</b:Last>
-            <b:First>Dr.</b:First>
-            <b:Middle>Steve</b:Middle>
+            <b:Last>Carrone</b:Last>
+            <b:First>Federico</b:First>
           </b:Person>
         </b:NameList>
       </b:Author>
     </b:Author>
-    <b:Title>MSU Denver Penetration Testing and Defense Moodle</b:Title>
-    <b:Year>2016</b:Year>
-    <b:Month>December</b:Month>
-    <b:Day>18</b:Day>
-    <b:YearAccessed>2016</b:YearAccessed>
-    <b:MonthAccessed>December</b:MonthAccessed>
-    <b:DayAccessed>18</b:DayAccessed>
-    <b:URL>https://gouda.msudenver.edu/moodle/mod/page/view.php?id=4310</b:URL>
-    <b:RefOrder>3</b:RefOrder>
+    <b:RefOrder>2</b:RefOrder>
   </b:Source>
   <b:Source>
-    <b:Tag>Ora16</b:Tag>
+    <b:Tag>Nen181</b:Tag>
     <b:SourceType>InternetSite</b:SourceType>
-    <b:Guid>{90452984-DE1F-46AF-BFF7-48D876E79E63}</b:Guid>
-    <b:Author>
-      <b:Author>
-        <b:Corporate>Oracle</b:Corporate>
-      </b:Author>
-    </b:Author>
-    <b:Title>VirtualBox</b:Title>
-    <b:YearAccessed>2016</b:YearAccessed>
-    <b:MonthAccessed>December</b:MonthAccessed>
-    <b:DayAccessed>18</b:DayAccessed>
-    <b:URL>https://www.virtualbox.org/</b:URL>
-    <b:RefOrder>4</b:RefOrder>
-  </b:Source>
-  <b:Source>
-    <b:Tag>Off16</b:Tag>
-    <b:SourceType>InternetSite</b:SourceType>
-    <b:Guid>{242633BC-BC38-4AB9-8B11-63C9BEADABB4}</b:Guid>
-    <b:Author>
-      <b:Author>
-        <b:Corporate>Offensive Security</b:Corporate>
-      </b:Author>
-    </b:Author>
-    <b:Title>Offensive Security</b:Title>
-    <b:YearAccessed>2016</b:YearAccessed>
-    <b:MonthAccessed>December</b:MonthAccessed>
-    <b:DayAccessed>18</b:DayAccessed>
-    <b:URL>https://www.offensive-security.com/kali-linux-vmware-virtualbox-image-download/</b:URL>
-    <b:RefOrder>5</b:RefOrder>
-  </b:Source>
-  <b:Source>
-    <b:Tag>Alo13</b:Tag>
-    <b:SourceType>InternetSite</b:SourceType>
-    <b:Guid>{7D66CD0F-CEEA-474B-9204-155FCCBDB3F4}</b:Guid>
+    <b:Guid>{BEE36B71-4CFF-479D-997A-D94F5555E409}</b:Guid>
     <b:Author>
       <b:Author>
         <b:NameList>
           <b:Person>
-            <b:Last>Yadav</b:Last>
-            <b:First>Alok</b:First>
+            <b:Last>Rakocevic</b:Last>
+            <b:First>Nenad</b:First>
           </b:Person>
         </b:NameList>
       </b:Author>
     </b:Author>
-    <b:Title>ComputersnYou: How to Install Kali Linux In Virtual Machine Step By Step</b:Title>
-    <b:Year>2013</b:Year>
-    <b:Month>March</b:Month>
-    <b:Day>19</b:Day>
-    <b:YearAccessed>2016</b:YearAccessed>
-    <b:MonthAccessed>December</b:MonthAccessed>
-    <b:DayAccessed>18</b:DayAccessed>
-    <b:URL>https://www.computersnyou.com/1626/how-to-install-kali-linux-in-virtual-machine-step-by-step/</b:URL>
-    <b:RefOrder>6</b:RefOrder>
-  </b:Source>
-  <b:Source>
-    <b:Tag>Bla14</b:Tag>
-    <b:SourceType>InternetSite</b:SourceType>
-    <b:Guid>{756E48A6-589C-414B-97F8-6B51C5DE5DF8}</b:Guid>
-    <b:Author>
-      <b:Author>
-        <b:NameList>
-          <b:Person>
-            <b:Last>BlackMoreOps</b:Last>
-          </b:Person>
-        </b:NameList>
-      </b:Author>
-    </b:Author>
-    <b:Title>BlackMoreOps</b:Title>
-    <b:Year>2014</b:Year>
-    <b:Month>April</b:Month>
-    <b:Day>8</b:Day>
-    <b:YearAccessed>2017</b:YearAccessed>
-    <b:MonthAccessed>December</b:MonthAccessed>
-    <b:DayAccessed>18</b:DayAccessed>
-    <b:URL>https://www.blackmoreops.com/2014/04/08/detailed-guide-installing-kali-linux-on-virtualbox/</b:URL>
-    <b:RefOrder>7</b:RefOrder>
-  </b:Source>
-  <b:Source>
-    <b:Tag>Off161</b:Tag>
-    <b:SourceType>InternetSite</b:SourceType>
-    <b:Guid>{EBEE64E5-EC31-40D1-BD15-530C83AB6A5D}</b:Guid>
-    <b:Author>
-      <b:Author>
-        <b:Corporate>Offensive Security</b:Corporate>
-      </b:Author>
-    </b:Author>
-    <b:Title>Kali Linux Downloads</b:Title>
-    <b:YearAccessed>2016</b:YearAccessed>
-    <b:MonthAccessed>December</b:MonthAccessed>
-    <b:DayAccessed>22</b:DayAccessed>
-    <b:URL>https://www.kali.org/downloads/</b:URL>
-    <b:RefOrder>8</b:RefOrder>
-  </b:Source>
-  <b:Source>
-    <b:Tag>Cod16</b:Tag>
-    <b:SourceType>InternetSite</b:SourceType>
-    <b:Guid>{51CA2FC5-6F27-4091-9C63-2C8243156906}</b:Guid>
-    <b:Author>
-      <b:Author>
-        <b:Corporate>Codecademy</b:Corporate>
-      </b:Author>
-    </b:Author>
-    <b:Title>Learn the Command Line</b:Title>
-    <b:YearAccessed>2016</b:YearAccessed>
-    <b:MonthAccessed>December</b:MonthAccessed>
-    <b:DayAccessed>22</b:DayAccessed>
-    <b:URL>https://www.codecademy.com/learn/learn-the-command-line</b:URL>
-    <b:RefOrder>9</b:RefOrder>
-  </b:Source>
-  <b:Source>
-    <b:Tag>Ora17</b:Tag>
-    <b:SourceType>InternetSite</b:SourceType>
-    <b:Guid>{0C9DD051-6E75-4135-B8B3-EE0CFC5B188D}</b:Guid>
-    <b:Author>
-      <b:Author>
-        <b:Corporate>Oracle</b:Corporate>
-      </b:Author>
-    </b:Author>
-    <b:Title>VirtualBox Manual: Chapter 6. Virtual networking</b:Title>
-    <b:YearAccessed>2017</b:YearAccessed>
+    <b:Title>Red Programming Language Roadmap</b:Title>
+    <b:YearAccessed>2018</b:YearAccessed>
     <b:MonthAccessed>February</b:MonthAccessed>
-    <b:DayAccessed>1</b:DayAccessed>
-    <b:URL>https://www.virtualbox.org/manual/ch06.html#network_hostonly</b:URL>
-    <b:RefOrder>10</b:RefOrder>
-  </b:Source>
-  <b:Source>
-    <b:Tag>Off15</b:Tag>
-    <b:SourceType>InternetSite</b:SourceType>
-    <b:Guid>{9281E484-C3C5-4019-AA0D-C90DD15C1EAA}</b:Guid>
-    <b:Author>
-      <b:Author>
-        <b:Corporate>Offensive Security</b:Corporate>
-      </b:Author>
-    </b:Author>
-    <b:Year>2015</b:Year>
-    <b:Month>April</b:Month>
-    <b:Day>15</b:Day>
-    <b:YearAccessed>2017</b:YearAccessed>
-    <b:MonthAccessed>February</b:MonthAccessed>
-    <b:DayAccessed>1</b:DayAccessed>
-    <b:URL>https://www.kali.org/penetration-testing/openvas-vulnerability-scanning/</b:URL>
-    <b:RefOrder>11</b:RefOrder>
-  </b:Source>
-  <b:Source>
-    <b:Tag>Ben13</b:Tag>
-    <b:SourceType>InternetSite</b:SourceType>
-    <b:Guid>{343AC69A-C937-4305-AE1D-0DF7036B1392}</b:Guid>
-    <b:Author>
-      <b:Author>
-        <b:NameList>
-          <b:Person>
-            <b:Last>Ben</b:Last>
-          </b:Person>
-        </b:NameList>
-      </b:Author>
-    </b:Author>
-    <b:Title>Ask Ubuntu</b:Title>
-    <b:Year>2013</b:Year>
-    <b:Month>October</b:Month>
-    <b:Day>21</b:Day>
-    <b:YearAccessed>2017</b:YearAccessed>
-    <b:MonthAccessed>February</b:MonthAccessed>
-    <b:DayAccessed>2</b:DayAccessed>
-    <b:URL>http://askubuntu.com/questions/363003/no-internet-connection-on-virtualbox-windows-7-as-guest-ubuntu-13-04-as-host</b:URL>
-    <b:RefOrder>12</b:RefOrder>
-  </b:Source>
-  <b:Source>
-    <b:Tag>Lin</b:Tag>
-    <b:SourceType>InternetSite</b:SourceType>
-    <b:Guid>{94C02FF9-D306-4174-BFD3-D0E3195D83F7}</b:Guid>
-    <b:Title>LinuxQuestions.org</b:Title>
-    <b:URL>http://www.linuxquestions.org/questions/linux-security-4/openvas-to-scan-ip-on-internet-fails-4175558355/</b:URL>
-    <b:RefOrder>13</b:RefOrder>
-  </b:Source>
-  <b:Source>
-    <b:Tag>Rav</b:Tag>
-    <b:SourceType>InternetSite</b:SourceType>
-    <b:Guid>{B6301EE7-699A-4AED-974D-D819553B5147}</b:Guid>
-    <b:Author>
-      <b:Author>
-        <b:NameList>
-          <b:Person>
-            <b:Last>Sankar</b:Last>
-            <b:First>Ravi</b:First>
-          </b:Person>
-        </b:NameList>
-      </b:Author>
-    </b:Author>
-    <b:Title>Kali Linux Tutorials</b:Title>
-    <b:URL>http://kalilinuxtutorials.com/masscan/</b:URL>
-    <b:RefOrder>14</b:RefOrder>
-  </b:Source>
-  <b:Source>
-    <b:Tag>Gor</b:Tag>
-    <b:SourceType>InternetSite</b:SourceType>
-    <b:Guid>{CD966E1B-51D5-4BC3-BF89-FA88765480AD}</b:Guid>
-    <b:Author>
-      <b:Author>
-        <b:NameList>
-          <b:Person>
-            <b:Last>Lyon</b:Last>
-            <b:First>Gordon</b:First>
-          </b:Person>
-        </b:NameList>
-      </b:Author>
-    </b:Author>
-    <b:Title>Nmap</b:Title>
-    <b:URL>https://nmap.org/</b:URL>
-    <b:RefOrder>15</b:RefOrder>
-  </b:Source>
-  <b:Source>
-    <b:Tag>Jac</b:Tag>
-    <b:SourceType>InternetSite</b:SourceType>
-    <b:Guid>{5C551D3B-662B-4868-8AD3-41496085A16C}</b:Guid>
-    <b:Author>
-      <b:Author>
-        <b:NameList>
-          <b:Person>
-            <b:Last>JackkTutorials</b:Last>
-          </b:Person>
-        </b:NameList>
-      </b:Author>
-    </b:Author>
-    <b:Title>Basic Guide to NMAP (Kali Linux 2.0)</b:Title>
-    <b:URL>https://www.youtube.com/watch?v=T3XhXPGFdrI</b:URL>
-    <b:RefOrder>16</b:RefOrder>
-  </b:Source>
-  <b:Source>
-    <b:Tag>And</b:Tag>
-    <b:SourceType>InternetSite</b:SourceType>
-    <b:Guid>{594B36F2-0D7B-4234-A58F-58979D4D86EA}</b:Guid>
-    <b:Author>
-      <b:Author>
-        <b:NameList>
-          <b:Person>
-            <b:Last>Bennieston</b:Last>
-            <b:First>Andrew</b:First>
-            <b:Middle>J.</b:Middle>
-          </b:Person>
-        </b:NameList>
-      </b:Author>
-    </b:Author>
-    <b:Title>Nmap Tutorial</b:Title>
-    <b:URL>https://nmap.org/bennieston-tutorial/</b:URL>
-    <b:RefOrder>17</b:RefOrder>
-  </b:Source>
-  <b:Source>
-    <b:Tag>Zak</b:Tag>
-    <b:SourceType>InternetSite</b:SourceType>
-    <b:Guid>{C8E9010D-8E36-4285-A640-E279F7E68E6C}</b:Guid>
-    <b:Author>
-      <b:Author>
-        <b:NameList>
-          <b:Person>
-            <b:Last>Zakir Durumeric</b:Last>
-            <b:First>Eric</b:First>
-            <b:Middle>Wustrow, J. Alex Halderman</b:Middle>
-          </b:Person>
-        </b:NameList>
-      </b:Author>
-    </b:Author>
-    <b:Title>Zmap: the internet scanner</b:Title>
-    <b:URL>https://zmap.io/</b:URL>
-    <b:RefOrder>18</b:RefOrder>
+    <b:DayAccessed>11</b:DayAccessed>
+    <b:URL>http://www.red-lang.org/p/roadmap.html</b:URL>
+    <b:RefOrder>3</b:RefOrder>
   </b:Source>
 </b:Sources>
 </file>
 
 <file path=customXml/itemProps1.xml><?xml version="1.0" encoding="utf-8"?>
-<ds:datastoreItem xmlns:ds="http://schemas.openxmlformats.org/officeDocument/2006/customXml" ds:itemID="{D3CD3D45-63E4-47EE-8159-FF161AD679E9}">
+<ds:datastoreItem xmlns:ds="http://schemas.openxmlformats.org/officeDocument/2006/customXml" ds:itemID="{ADA75DBA-2245-4A6B-A237-6365053C42EF}">
   <ds:schemaRefs>
     <ds:schemaRef ds:uri="http://schemas.openxmlformats.org/officeDocument/2006/bibliography"/>
   </ds:schemaRefs>

</xml_diff>

<commit_message>
Removed abstract and introduction.
Changed title. Minor rewordings. Renumbered headings.
</commit_message>
<xml_diff>
--- a/Red Report.docx
+++ b/Red Report.docx
@@ -28,17 +28,10 @@
           <w:sz w:val="52"/>
           <w:szCs w:val="52"/>
         </w:rPr>
-        <w:t>R</w:t>
-      </w:r>
-      <w:r>
-        <w:rPr>
-          <w:rFonts w:cstheme="minorHAnsi"/>
-          <w:b/>
-          <w:sz w:val="52"/>
-          <w:szCs w:val="52"/>
-        </w:rPr>
-        <w:t>eport</w:t>
-      </w:r>
+        <w:t>Programming Language</w:t>
+      </w:r>
+      <w:bookmarkStart w:id="0" w:name="_GoBack"/>
+      <w:bookmarkEnd w:id="0"/>
     </w:p>
     <w:p>
       <w:pPr>
@@ -51,52 +44,16 @@
       </w:pPr>
       <w:r>
         <w:rPr>
-          <w:rFonts w:cstheme="minorHAnsi"/>
-          <w:sz w:val="32"/>
-          <w:szCs w:val="32"/>
-        </w:rPr>
-        <w:t>Sean O’Brien</w:t>
-      </w:r>
-      <w:r>
-        <w:rPr>
-          <w:rFonts w:cstheme="minorHAnsi"/>
-          <w:sz w:val="32"/>
-          <w:szCs w:val="32"/>
-        </w:rPr>
-        <w:t>, Luke Smith</w:t>
-      </w:r>
-    </w:p>
-    <w:p>
-      <w:pPr>
-        <w:jc w:val="both"/>
-        <w:rPr>
-          <w:rFonts w:ascii="Times New Roman" w:hAnsi="Times New Roman" w:cs="Times New Roman"/>
-          <w:sz w:val="24"/>
-          <w:szCs w:val="24"/>
-        </w:rPr>
-      </w:pPr>
-    </w:p>
-    <w:p>
-      <w:pPr>
-        <w:jc w:val="both"/>
-        <w:rPr>
-          <w:rFonts w:ascii="Times New Roman" w:hAnsi="Times New Roman" w:cs="Times New Roman"/>
-          <w:sz w:val="24"/>
-          <w:szCs w:val="24"/>
-        </w:rPr>
-      </w:pPr>
-      <w:r>
-        <w:rPr>
           <w:noProof/>
         </w:rPr>
         <w:drawing>
-          <wp:anchor distT="0" distB="0" distL="114300" distR="114300" simplePos="0" relativeHeight="251658240" behindDoc="1" locked="0" layoutInCell="1" allowOverlap="1" wp14:anchorId="1B11B918" wp14:editId="11F67F8D">
+          <wp:anchor distT="0" distB="0" distL="114300" distR="114300" simplePos="0" relativeHeight="251658240" behindDoc="1" locked="0" layoutInCell="1" allowOverlap="1" wp14:anchorId="1B11B918" wp14:editId="6403B8FF">
             <wp:simplePos x="0" y="0"/>
             <wp:positionH relativeFrom="page">
-              <wp:align>center</wp:align>
+              <wp:posOffset>1990090</wp:posOffset>
             </wp:positionH>
             <wp:positionV relativeFrom="paragraph">
-              <wp:posOffset>1232535</wp:posOffset>
+              <wp:posOffset>487680</wp:posOffset>
             </wp:positionV>
             <wp:extent cx="3849624" cy="292608"/>
             <wp:effectExtent l="0" t="0" r="0" b="0"/>
@@ -147,70 +104,19 @@
       </w:r>
       <w:r>
         <w:rPr>
-          <w:rFonts w:ascii="Times New Roman" w:hAnsi="Times New Roman" w:cs="Times New Roman"/>
-          <w:b/>
-          <w:sz w:val="24"/>
-          <w:szCs w:val="24"/>
-        </w:rPr>
-        <w:t xml:space="preserve">Abstract </w:t>
-      </w:r>
-      <w:r>
-        <w:rPr>
-          <w:rFonts w:ascii="Times New Roman" w:hAnsi="Times New Roman" w:cs="Times New Roman"/>
-          <w:sz w:val="24"/>
-          <w:szCs w:val="24"/>
-        </w:rPr>
-        <w:t>–</w:t>
-      </w:r>
-      <w:r>
-        <w:rPr>
-          <w:rFonts w:ascii="Times New Roman" w:hAnsi="Times New Roman" w:cs="Times New Roman"/>
-          <w:sz w:val="24"/>
-          <w:szCs w:val="24"/>
-        </w:rPr>
-        <w:t xml:space="preserve"> </w:t>
-      </w:r>
-      <w:r>
-        <w:rPr>
-          <w:rFonts w:ascii="Times New Roman" w:hAnsi="Times New Roman" w:cs="Times New Roman"/>
-          <w:sz w:val="24"/>
-          <w:szCs w:val="24"/>
-        </w:rPr>
-        <w:t xml:space="preserve">This </w:t>
-      </w:r>
-      <w:r>
-        <w:rPr>
-          <w:rFonts w:ascii="Times New Roman" w:hAnsi="Times New Roman" w:cs="Times New Roman"/>
-          <w:sz w:val="24"/>
-          <w:szCs w:val="24"/>
-        </w:rPr>
-        <w:t>is an abstract. It should summarize the major points of the paper, including the conclusion if possible</w:t>
-      </w:r>
-      <w:r>
-        <w:rPr>
-          <w:rFonts w:ascii="Times New Roman" w:hAnsi="Times New Roman" w:cs="Times New Roman"/>
-          <w:sz w:val="24"/>
-          <w:szCs w:val="24"/>
-        </w:rPr>
-        <w:t>.</w:t>
-      </w:r>
-      <w:r>
-        <w:rPr>
-          <w:rFonts w:ascii="Times New Roman" w:hAnsi="Times New Roman" w:cs="Times New Roman"/>
-          <w:sz w:val="24"/>
-          <w:szCs w:val="24"/>
-        </w:rPr>
-        <w:t xml:space="preserve"> Consider removing.</w:t>
-      </w:r>
-      <w:bookmarkStart w:id="0" w:name="_GoBack"/>
-      <w:bookmarkEnd w:id="0"/>
-      <w:r>
-        <w:rPr>
-          <w:rFonts w:ascii="Times New Roman" w:hAnsi="Times New Roman" w:cs="Times New Roman"/>
-          <w:sz w:val="24"/>
-          <w:szCs w:val="24"/>
-        </w:rPr>
-        <w:t xml:space="preserve"> </w:t>
+          <w:rFonts w:cstheme="minorHAnsi"/>
+          <w:sz w:val="32"/>
+          <w:szCs w:val="32"/>
+        </w:rPr>
+        <w:t>Sean O’Brien</w:t>
+      </w:r>
+      <w:r>
+        <w:rPr>
+          <w:rFonts w:cstheme="minorHAnsi"/>
+          <w:sz w:val="32"/>
+          <w:szCs w:val="32"/>
+        </w:rPr>
+        <w:t>, Luke Smith</w:t>
       </w:r>
     </w:p>
     <w:p>
@@ -262,7 +168,7 @@
           <w:sz w:val="32"/>
           <w:szCs w:val="28"/>
         </w:rPr>
-        <w:t>Introduction</w:t>
+        <w:t>Brief History</w:t>
       </w:r>
     </w:p>
     <w:p>
@@ -280,85 +186,41 @@
           <w:sz w:val="24"/>
           <w:szCs w:val="24"/>
         </w:rPr>
-        <w:t xml:space="preserve">This is the introduction. </w:t>
-      </w:r>
-      <w:r>
-        <w:rPr>
-          <w:rFonts w:ascii="Times New Roman" w:hAnsi="Times New Roman" w:cs="Times New Roman"/>
-          <w:sz w:val="24"/>
-          <w:szCs w:val="24"/>
-        </w:rPr>
-        <w:t>Possibly made redundant by “brief history”; consider removing.</w:t>
-      </w:r>
-    </w:p>
-    <w:p>
-      <w:pPr>
-        <w:jc w:val="both"/>
-        <w:rPr>
-          <w:rFonts w:ascii="Times New Roman" w:hAnsi="Times New Roman" w:cs="Times New Roman"/>
-          <w:sz w:val="24"/>
-          <w:szCs w:val="24"/>
-        </w:rPr>
-      </w:pPr>
-    </w:p>
-    <w:p>
-      <w:pPr>
-        <w:jc w:val="both"/>
-        <w:rPr>
-          <w:rFonts w:cstheme="minorHAnsi"/>
-          <w:b/>
-          <w:smallCaps/>
-          <w:sz w:val="28"/>
-          <w:szCs w:val="28"/>
-        </w:rPr>
-      </w:pPr>
-      <w:r>
-        <w:rPr>
-          <w:rFonts w:cstheme="minorHAnsi"/>
-          <w:b/>
-          <w:smallCaps/>
-          <w:sz w:val="28"/>
-          <w:szCs w:val="28"/>
-        </w:rPr>
-        <w:t>2</w:t>
-      </w:r>
-      <w:r>
-        <w:rPr>
-          <w:rFonts w:cstheme="minorHAnsi"/>
-          <w:b/>
-          <w:smallCaps/>
-          <w:sz w:val="28"/>
-          <w:szCs w:val="28"/>
-        </w:rPr>
-        <w:tab/>
-      </w:r>
-      <w:r>
-        <w:rPr>
-          <w:rFonts w:cstheme="minorHAnsi"/>
-          <w:b/>
-          <w:smallCaps/>
-          <w:sz w:val="32"/>
-          <w:szCs w:val="28"/>
-        </w:rPr>
-        <w:t>Brief History</w:t>
-      </w:r>
-    </w:p>
-    <w:p>
-      <w:pPr>
-        <w:jc w:val="both"/>
-        <w:rPr>
-          <w:rFonts w:ascii="Times New Roman" w:hAnsi="Times New Roman" w:cs="Times New Roman"/>
-          <w:sz w:val="24"/>
-          <w:szCs w:val="24"/>
-        </w:rPr>
-      </w:pPr>
-      <w:r>
-        <w:rPr>
-          <w:rFonts w:ascii="Times New Roman" w:hAnsi="Times New Roman" w:cs="Times New Roman"/>
-          <w:sz w:val="24"/>
-          <w:szCs w:val="24"/>
-        </w:rPr>
-        <w:t>Red is a language first introduced in 2011 by developer Nenad Rakocevic</w:t>
+        <w:t xml:space="preserve">Red </w:t>
+      </w:r>
+      <w:r>
+        <w:rPr>
+          <w:rFonts w:ascii="Times New Roman" w:hAnsi="Times New Roman" w:cs="Times New Roman"/>
+          <w:sz w:val="24"/>
+          <w:szCs w:val="24"/>
+        </w:rPr>
+        <w:t>was</w:t>
+      </w:r>
+      <w:r>
+        <w:rPr>
+          <w:rFonts w:ascii="Times New Roman" w:hAnsi="Times New Roman" w:cs="Times New Roman"/>
+          <w:sz w:val="24"/>
+          <w:szCs w:val="24"/>
+        </w:rPr>
+        <w:t xml:space="preserve"> first introduced in 2011 by developer </w:t>
+      </w:r>
+      <w:proofErr w:type="spellStart"/>
+      <w:r>
+        <w:rPr>
+          <w:rFonts w:ascii="Times New Roman" w:hAnsi="Times New Roman" w:cs="Times New Roman"/>
+          <w:sz w:val="24"/>
+          <w:szCs w:val="24"/>
+        </w:rPr>
+        <w:t>Nenad</w:t>
+      </w:r>
+      <w:proofErr w:type="spellEnd"/>
+      <w:r>
+        <w:rPr>
+          <w:rFonts w:ascii="Times New Roman" w:hAnsi="Times New Roman" w:cs="Times New Roman"/>
+          <w:sz w:val="24"/>
+          <w:szCs w:val="24"/>
+        </w:rPr>
+        <w:t xml:space="preserve"> Rakocevic</w:t>
       </w:r>
       <w:sdt>
         <w:sdtPr>
@@ -370,6 +232,7 @@
           <w:id w:val="-2066027867"/>
           <w:citation/>
         </w:sdtPr>
+        <w:sdtEndPr/>
         <w:sdtContent>
           <w:r>
             <w:rPr>
@@ -501,15 +364,51 @@
           <w:sz w:val="24"/>
           <w:szCs w:val="24"/>
         </w:rPr>
-        <w:t xml:space="preserve"> language called Rebol, which he felt was a much simpler alterative to other popular languages of the time. However,</w:t>
-      </w:r>
-      <w:r>
-        <w:rPr>
-          <w:rFonts w:ascii="Times New Roman" w:hAnsi="Times New Roman" w:cs="Times New Roman"/>
-          <w:sz w:val="24"/>
-          <w:szCs w:val="24"/>
-        </w:rPr>
-        <w:t xml:space="preserve"> Rebol was a closed-source language, which meant that the community could not contribute to improvements. Additionally, </w:t>
+        <w:t xml:space="preserve"> language called </w:t>
+      </w:r>
+      <w:proofErr w:type="spellStart"/>
+      <w:r>
+        <w:rPr>
+          <w:rFonts w:ascii="Times New Roman" w:hAnsi="Times New Roman" w:cs="Times New Roman"/>
+          <w:sz w:val="24"/>
+          <w:szCs w:val="24"/>
+        </w:rPr>
+        <w:t>Rebol</w:t>
+      </w:r>
+      <w:proofErr w:type="spellEnd"/>
+      <w:r>
+        <w:rPr>
+          <w:rFonts w:ascii="Times New Roman" w:hAnsi="Times New Roman" w:cs="Times New Roman"/>
+          <w:sz w:val="24"/>
+          <w:szCs w:val="24"/>
+        </w:rPr>
+        <w:t>, which he felt was a much simpler alterative to other popular languages of the time. However,</w:t>
+      </w:r>
+      <w:r>
+        <w:rPr>
+          <w:rFonts w:ascii="Times New Roman" w:hAnsi="Times New Roman" w:cs="Times New Roman"/>
+          <w:sz w:val="24"/>
+          <w:szCs w:val="24"/>
+        </w:rPr>
+        <w:t xml:space="preserve"> </w:t>
+      </w:r>
+      <w:proofErr w:type="spellStart"/>
+      <w:r>
+        <w:rPr>
+          <w:rFonts w:ascii="Times New Roman" w:hAnsi="Times New Roman" w:cs="Times New Roman"/>
+          <w:sz w:val="24"/>
+          <w:szCs w:val="24"/>
+        </w:rPr>
+        <w:t>Rebol</w:t>
+      </w:r>
+      <w:proofErr w:type="spellEnd"/>
+      <w:r>
+        <w:rPr>
+          <w:rFonts w:ascii="Times New Roman" w:hAnsi="Times New Roman" w:cs="Times New Roman"/>
+          <w:sz w:val="24"/>
+          <w:szCs w:val="24"/>
+        </w:rPr>
+        <w:t xml:space="preserve"> was a closed-source language, which meant that the community could not contribute to improvements. Additionally, </w:t>
       </w:r>
       <w:r>
         <w:rPr>
@@ -575,7 +474,25 @@
           <w:sz w:val="24"/>
           <w:szCs w:val="24"/>
         </w:rPr>
-        <w:t xml:space="preserve"> of Rebol that he called Red</w:t>
+        <w:t xml:space="preserve"> of </w:t>
+      </w:r>
+      <w:proofErr w:type="spellStart"/>
+      <w:r>
+        <w:rPr>
+          <w:rFonts w:ascii="Times New Roman" w:hAnsi="Times New Roman" w:cs="Times New Roman"/>
+          <w:sz w:val="24"/>
+          <w:szCs w:val="24"/>
+        </w:rPr>
+        <w:t>Rebol</w:t>
+      </w:r>
+      <w:proofErr w:type="spellEnd"/>
+      <w:r>
+        <w:rPr>
+          <w:rFonts w:ascii="Times New Roman" w:hAnsi="Times New Roman" w:cs="Times New Roman"/>
+          <w:sz w:val="24"/>
+          <w:szCs w:val="24"/>
+        </w:rPr>
+        <w:t xml:space="preserve"> that he called Red</w:t>
       </w:r>
       <w:sdt>
         <w:sdtPr>
@@ -587,6 +504,7 @@
           <w:id w:val="445350868"/>
           <w:citation/>
         </w:sdtPr>
+        <w:sdtEndPr/>
         <w:sdtContent>
           <w:r>
             <w:rPr>
@@ -684,6 +602,7 @@
           <w:id w:val="-1326428907"/>
           <w:citation/>
         </w:sdtPr>
+        <w:sdtEndPr/>
         <w:sdtContent>
           <w:r>
             <w:rPr>
@@ -743,7 +662,25 @@
           <w:sz w:val="24"/>
           <w:szCs w:val="24"/>
         </w:rPr>
-        <w:t>. That being said, the language is currently Turing-complete and usable, and is already being used by a small group of early adopters and fans</w:t>
+        <w:t xml:space="preserve">. </w:t>
+      </w:r>
+      <w:proofErr w:type="gramStart"/>
+      <w:r>
+        <w:rPr>
+          <w:rFonts w:ascii="Times New Roman" w:hAnsi="Times New Roman" w:cs="Times New Roman"/>
+          <w:sz w:val="24"/>
+          <w:szCs w:val="24"/>
+        </w:rPr>
+        <w:t>That being said, the</w:t>
+      </w:r>
+      <w:proofErr w:type="gramEnd"/>
+      <w:r>
+        <w:rPr>
+          <w:rFonts w:ascii="Times New Roman" w:hAnsi="Times New Roman" w:cs="Times New Roman"/>
+          <w:sz w:val="24"/>
+          <w:szCs w:val="24"/>
+        </w:rPr>
+        <w:t xml:space="preserve"> language is currently Turing-complete and usable, and is already being used by a small group of early adopters and fans</w:t>
       </w:r>
       <w:sdt>
         <w:sdtPr>
@@ -755,6 +692,7 @@
           <w:id w:val="1569155342"/>
           <w:citation/>
         </w:sdtPr>
+        <w:sdtEndPr/>
         <w:sdtContent>
           <w:r>
             <w:rPr>
@@ -846,8 +784,7 @@
           <w:sz w:val="32"/>
           <w:szCs w:val="32"/>
         </w:rPr>
-        <w:lastRenderedPageBreak/>
-        <w:t>3</w:t>
+        <w:t>2</w:t>
       </w:r>
       <w:r>
         <w:rPr>
@@ -976,6 +913,7 @@
           <w:id w:val="-889957860"/>
           <w:citation/>
         </w:sdtPr>
+        <w:sdtEndPr/>
         <w:sdtContent>
           <w:r>
             <w:rPr>
@@ -1035,7 +973,16 @@
           <w:sz w:val="24"/>
           <w:szCs w:val="24"/>
         </w:rPr>
-        <w:t>. It is meant to be used for any programming tasks, everything from low-level system work to high-level scripting. It is a language that is human-friendly and understandable. It is homoiconic, which means it is its own meta-language and data-format. Red is a functional, imperative language, and supports reactive and symbolic programming. It also uses prototype-based object support and has a low memory footprint</w:t>
+        <w:t>. It is meant to be used for any programming tasks, everything from low-level system work to high-</w:t>
+      </w:r>
+      <w:r>
+        <w:rPr>
+          <w:rFonts w:ascii="Times New Roman" w:hAnsi="Times New Roman" w:cs="Times New Roman"/>
+          <w:sz w:val="24"/>
+          <w:szCs w:val="24"/>
+        </w:rPr>
+        <w:lastRenderedPageBreak/>
+        <w:t>level scripting. It is a language that is human-friendly and understandable. It is homoiconic, which means it is its own meta-language and data-format. Red is a functional, imperative language, and supports reactive and symbolic programming. It also uses prototype-based object support and has a low memory footprint</w:t>
       </w:r>
       <w:sdt>
         <w:sdtPr>
@@ -1047,6 +994,7 @@
           <w:id w:val="68007396"/>
           <w:citation/>
         </w:sdtPr>
+        <w:sdtEndPr/>
         <w:sdtContent>
           <w:r>
             <w:rPr>
@@ -1152,7 +1100,7 @@
           <w:sz w:val="32"/>
           <w:szCs w:val="24"/>
         </w:rPr>
-        <w:t>4</w:t>
+        <w:t>3</w:t>
       </w:r>
       <w:r>
         <w:rPr>
@@ -1232,7 +1180,7 @@
           <w:sz w:val="24"/>
           <w:szCs w:val="24"/>
         </w:rPr>
-        <w:t>4</w:t>
+        <w:t>3</w:t>
       </w:r>
       <w:r>
         <w:rPr>
@@ -1313,7 +1261,7 @@
           <w:sz w:val="24"/>
           <w:szCs w:val="24"/>
         </w:rPr>
-        <w:t>4</w:t>
+        <w:t>3</w:t>
       </w:r>
       <w:r>
         <w:rPr>
@@ -1403,7 +1351,7 @@
           <w:sz w:val="24"/>
           <w:szCs w:val="24"/>
         </w:rPr>
-        <w:t>4</w:t>
+        <w:t>3</w:t>
       </w:r>
       <w:r>
         <w:rPr>
@@ -1507,7 +1455,7 @@
           <w:sz w:val="32"/>
           <w:szCs w:val="24"/>
         </w:rPr>
-        <w:t>5</w:t>
+        <w:t>4</w:t>
       </w:r>
       <w:r>
         <w:rPr>
@@ -1578,7 +1526,7 @@
           <w:sz w:val="24"/>
           <w:szCs w:val="24"/>
         </w:rPr>
-        <w:t>5</w:t>
+        <w:t>4</w:t>
       </w:r>
       <w:r>
         <w:rPr>
@@ -1659,7 +1607,7 @@
           <w:sz w:val="24"/>
           <w:szCs w:val="24"/>
         </w:rPr>
-        <w:t>5</w:t>
+        <w:t>4</w:t>
       </w:r>
       <w:r>
         <w:rPr>
@@ -1751,7 +1699,7 @@
           <w:sz w:val="32"/>
           <w:szCs w:val="24"/>
         </w:rPr>
-        <w:t>6</w:t>
+        <w:t>5</w:t>
       </w:r>
       <w:r>
         <w:rPr>
@@ -1822,7 +1770,7 @@
           <w:sz w:val="24"/>
           <w:szCs w:val="24"/>
         </w:rPr>
-        <w:t>6</w:t>
+        <w:t>5</w:t>
       </w:r>
       <w:r>
         <w:rPr>
@@ -1903,7 +1851,7 @@
           <w:sz w:val="24"/>
           <w:szCs w:val="24"/>
         </w:rPr>
-        <w:t>6</w:t>
+        <w:t>5</w:t>
       </w:r>
       <w:r>
         <w:rPr>
@@ -1995,7 +1943,7 @@
           <w:sz w:val="32"/>
           <w:szCs w:val="24"/>
         </w:rPr>
-        <w:t>7</w:t>
+        <w:t>6</w:t>
       </w:r>
       <w:r>
         <w:rPr>
@@ -2069,7 +2017,7 @@
           <w:sz w:val="32"/>
           <w:szCs w:val="24"/>
         </w:rPr>
-        <w:t>8</w:t>
+        <w:t>7</w:t>
       </w:r>
       <w:r>
         <w:rPr>
@@ -2109,7 +2057,6 @@
           <w:sz w:val="24"/>
           <w:szCs w:val="24"/>
         </w:rPr>
-        <w:lastRenderedPageBreak/>
         <w:t>Brief wrap-up.</w:t>
       </w:r>
     </w:p>
@@ -2144,7 +2091,7 @@
           <w:sz w:val="32"/>
           <w:szCs w:val="24"/>
         </w:rPr>
-        <w:t>9</w:t>
+        <w:t>8</w:t>
       </w:r>
       <w:r>
         <w:rPr>
@@ -2318,7 +2265,7 @@
           <w:rPr>
             <w:noProof/>
           </w:rPr>
-          <w:t>4</w:t>
+          <w:t>1</w:t>
         </w:r>
         <w:r>
           <w:rPr>
@@ -2951,7 +2898,7 @@
     <w:lsdException w:name="Table Web 2" w:semiHidden="1" w:unhideWhenUsed="1"/>
     <w:lsdException w:name="Table Web 3" w:semiHidden="1" w:unhideWhenUsed="1"/>
     <w:lsdException w:name="Balloon Text" w:semiHidden="1" w:unhideWhenUsed="1"/>
-    <w:lsdException w:name="Table Grid" w:semiHidden="1" w:uiPriority="59" w:unhideWhenUsed="1"/>
+    <w:lsdException w:name="Table Grid" w:uiPriority="59"/>
     <w:lsdException w:name="Table Theme" w:semiHidden="1" w:unhideWhenUsed="1"/>
     <w:lsdException w:name="Placeholder Text" w:semiHidden="1"/>
     <w:lsdException w:name="No Spacing" w:uiPriority="1" w:qFormat="1"/>
@@ -3822,7 +3769,7 @@
 </file>
 
 <file path=customXml/itemProps1.xml><?xml version="1.0" encoding="utf-8"?>
-<ds:datastoreItem xmlns:ds="http://schemas.openxmlformats.org/officeDocument/2006/customXml" ds:itemID="{ADA75DBA-2245-4A6B-A237-6365053C42EF}">
+<ds:datastoreItem xmlns:ds="http://schemas.openxmlformats.org/officeDocument/2006/customXml" ds:itemID="{7DA31FE3-A4B5-4113-B529-496EAB69582C}">
   <ds:schemaRefs>
     <ds:schemaRef ds:uri="http://schemas.openxmlformats.org/officeDocument/2006/bibliography"/>
   </ds:schemaRefs>

</xml_diff>

<commit_message>
Added intro and outline for language evaluation
Added a good link to more in-depth history information. Would have filled out more, but interest is waning.
</commit_message>
<xml_diff>
--- a/Red Report.docx
+++ b/Red Report.docx
@@ -30,8 +30,6 @@
         </w:rPr>
         <w:t>Programming Language</w:t>
       </w:r>
-      <w:bookmarkStart w:id="0" w:name="_GoBack"/>
-      <w:bookmarkEnd w:id="0"/>
     </w:p>
     <w:p>
       <w:pPr>
@@ -47,7 +45,7 @@
           <w:noProof/>
         </w:rPr>
         <w:drawing>
-          <wp:anchor distT="0" distB="0" distL="114300" distR="114300" simplePos="0" relativeHeight="251658240" behindDoc="1" locked="0" layoutInCell="1" allowOverlap="1" wp14:anchorId="1B11B918" wp14:editId="6403B8FF">
+          <wp:anchor distT="0" distB="0" distL="114300" distR="114300" simplePos="0" relativeHeight="251657216" behindDoc="1" locked="0" layoutInCell="1" allowOverlap="1" wp14:anchorId="1B11B918" wp14:editId="6403B8FF">
             <wp:simplePos x="0" y="0"/>
             <wp:positionH relativeFrom="page">
               <wp:posOffset>1990090</wp:posOffset>
@@ -316,7 +314,23 @@
           <w:sz w:val="24"/>
           <w:szCs w:val="24"/>
         </w:rPr>
-        <w:t xml:space="preserve"> with the what he felt were unapproachable languages and tools. </w:t>
+        <w:t xml:space="preserve"> with the what he felt were </w:t>
+      </w:r>
+      <w:r>
+        <w:rPr>
+          <w:rFonts w:ascii="Times New Roman" w:hAnsi="Times New Roman" w:cs="Times New Roman"/>
+          <w:sz w:val="24"/>
+          <w:szCs w:val="24"/>
+        </w:rPr>
+        <w:t xml:space="preserve">overly-complicated </w:t>
+      </w:r>
+      <w:r>
+        <w:rPr>
+          <w:rFonts w:ascii="Times New Roman" w:hAnsi="Times New Roman" w:cs="Times New Roman"/>
+          <w:sz w:val="24"/>
+          <w:szCs w:val="24"/>
+        </w:rPr>
+        <w:t xml:space="preserve">languages and tools. </w:t>
       </w:r>
       <w:r>
         <w:rPr>
@@ -757,6 +771,45 @@
     </w:p>
     <w:p>
       <w:pPr>
+        <w:jc w:val="both"/>
+        <w:rPr>
+          <w:rFonts w:ascii="Times New Roman" w:hAnsi="Times New Roman" w:cs="Times New Roman"/>
+          <w:sz w:val="24"/>
+          <w:szCs w:val="24"/>
+        </w:rPr>
+      </w:pPr>
+      <w:r>
+        <w:rPr>
+          <w:rFonts w:ascii="Times New Roman" w:hAnsi="Times New Roman" w:cs="Times New Roman"/>
+          <w:sz w:val="24"/>
+          <w:szCs w:val="24"/>
+        </w:rPr>
+        <w:t xml:space="preserve">(Way more stuff at </w:t>
+      </w:r>
+      <w:hyperlink r:id="rId9" w:history="1">
+        <w:r>
+          <w:rPr>
+            <w:rStyle w:val="Hyperlink"/>
+            <w:rFonts w:ascii="Times New Roman" w:hAnsi="Times New Roman" w:cs="Times New Roman"/>
+            <w:sz w:val="24"/>
+            <w:szCs w:val="24"/>
+          </w:rPr>
+          <w:t>http://www.red-lang.org/2018/01/overview-of-red-development-history.html</w:t>
+        </w:r>
+      </w:hyperlink>
+      <w:r>
+        <w:rPr>
+          <w:rFonts w:ascii="Times New Roman" w:hAnsi="Times New Roman" w:cs="Times New Roman"/>
+          <w:sz w:val="24"/>
+          <w:szCs w:val="24"/>
+        </w:rPr>
+        <w:t>)</w:t>
+      </w:r>
+      <w:bookmarkStart w:id="0" w:name="_GoBack"/>
+      <w:bookmarkEnd w:id="0"/>
+    </w:p>
+    <w:p>
+      <w:pPr>
         <w:pStyle w:val="ListParagraph"/>
         <w:ind w:left="0"/>
         <w:contextualSpacing w:val="0"/>
@@ -825,16 +878,6 @@
         </w:rPr>
         <w:t>A general language overview: paradigm, syntax, purpose, common uses, etc.</w:t>
       </w:r>
-    </w:p>
-    <w:p>
-      <w:pPr>
-        <w:jc w:val="both"/>
-        <w:rPr>
-          <w:rFonts w:ascii="Times New Roman" w:hAnsi="Times New Roman" w:cs="Times New Roman"/>
-          <w:sz w:val="24"/>
-          <w:szCs w:val="24"/>
-        </w:rPr>
-      </w:pPr>
     </w:p>
     <w:p>
       <w:pPr>
@@ -973,7 +1016,7 @@
           <w:sz w:val="24"/>
           <w:szCs w:val="24"/>
         </w:rPr>
-        <w:t>. It is meant to be used for any programming tasks, everything from low-level system work to high-</w:t>
+        <w:t xml:space="preserve">. It is </w:t>
       </w:r>
       <w:r>
         <w:rPr>
@@ -982,7 +1025,7 @@
           <w:szCs w:val="24"/>
         </w:rPr>
         <w:lastRenderedPageBreak/>
-        <w:t>level scripting. It is a language that is human-friendly and understandable. It is homoiconic, which means it is its own meta-language and data-format. Red is a functional, imperative language, and supports reactive and symbolic programming. It also uses prototype-based object support and has a low memory footprint</w:t>
+        <w:t>meant to be used for any programming tasks, everything from low-level system work to high-level scripting. It is a language that is human-friendly and understandable. It is homoiconic, which means it is its own meta-language and data-format. Red is a functional, imperative language, and supports reactive and symbolic programming. It also uses prototype-based object support and has a low memory footprint</w:t>
       </w:r>
       <w:sdt>
         <w:sdtPr>
@@ -1140,15 +1183,78 @@
           <w:sz w:val="24"/>
           <w:szCs w:val="24"/>
         </w:rPr>
-        <w:t>Based on Sebesta chapter 1.</w:t>
-      </w:r>
-      <w:r>
-        <w:rPr>
-          <w:rFonts w:ascii="Times New Roman" w:hAnsi="Times New Roman" w:cs="Times New Roman"/>
-          <w:sz w:val="24"/>
-          <w:szCs w:val="24"/>
-        </w:rPr>
-        <w:t xml:space="preserve"> Choose 2 or 3. Can be pros or cons. Listed under readability, writability, and reliability.</w:t>
+        <w:t>Sebesta’s Concepts of Programming Languages gives us a set of criteria for evaluating languages, divided generally among readability, writability, and reliability. Though the criteria themselves are somewhat controversial, they are useful to begin a discussion on the merits and drawbacks of a language</w:t>
+      </w:r>
+      <w:sdt>
+        <w:sdtPr>
+          <w:rPr>
+            <w:rFonts w:ascii="Times New Roman" w:hAnsi="Times New Roman" w:cs="Times New Roman"/>
+            <w:sz w:val="24"/>
+            <w:szCs w:val="24"/>
+          </w:rPr>
+          <w:id w:val="-197084837"/>
+          <w:citation/>
+        </w:sdtPr>
+        <w:sdtContent>
+          <w:r>
+            <w:rPr>
+              <w:rFonts w:ascii="Times New Roman" w:hAnsi="Times New Roman" w:cs="Times New Roman"/>
+              <w:sz w:val="24"/>
+              <w:szCs w:val="24"/>
+            </w:rPr>
+            <w:fldChar w:fldCharType="begin"/>
+          </w:r>
+          <w:r>
+            <w:rPr>
+              <w:rFonts w:ascii="Times New Roman" w:hAnsi="Times New Roman" w:cs="Times New Roman"/>
+              <w:sz w:val="24"/>
+              <w:szCs w:val="24"/>
+            </w:rPr>
+            <w:instrText xml:space="preserve"> CITATION Seb12 \l 1033 </w:instrText>
+          </w:r>
+          <w:r>
+            <w:rPr>
+              <w:rFonts w:ascii="Times New Roman" w:hAnsi="Times New Roman" w:cs="Times New Roman"/>
+              <w:sz w:val="24"/>
+              <w:szCs w:val="24"/>
+            </w:rPr>
+            <w:fldChar w:fldCharType="separate"/>
+          </w:r>
+          <w:r>
+            <w:rPr>
+              <w:rFonts w:ascii="Times New Roman" w:hAnsi="Times New Roman" w:cs="Times New Roman"/>
+              <w:noProof/>
+              <w:sz w:val="24"/>
+              <w:szCs w:val="24"/>
+            </w:rPr>
+            <w:t xml:space="preserve"> </w:t>
+          </w:r>
+          <w:r>
+            <w:rPr>
+              <w:rFonts w:ascii="Times New Roman" w:hAnsi="Times New Roman" w:cs="Times New Roman"/>
+              <w:noProof/>
+              <w:sz w:val="24"/>
+              <w:szCs w:val="24"/>
+            </w:rPr>
+            <w:t>[5]</w:t>
+          </w:r>
+          <w:r>
+            <w:rPr>
+              <w:rFonts w:ascii="Times New Roman" w:hAnsi="Times New Roman" w:cs="Times New Roman"/>
+              <w:sz w:val="24"/>
+              <w:szCs w:val="24"/>
+            </w:rPr>
+            <w:fldChar w:fldCharType="end"/>
+          </w:r>
+        </w:sdtContent>
+      </w:sdt>
+      <w:r>
+        <w:rPr>
+          <w:rFonts w:ascii="Times New Roman" w:hAnsi="Times New Roman" w:cs="Times New Roman"/>
+          <w:sz w:val="24"/>
+          <w:szCs w:val="24"/>
+        </w:rPr>
+        <w:t>. We have chosen three such criteria here as a starting point on the characteristics of Red.</w:t>
       </w:r>
     </w:p>
     <w:p>
@@ -1208,7 +1314,7 @@
           <w:sz w:val="28"/>
           <w:szCs w:val="24"/>
         </w:rPr>
-        <w:t>Criteria 1</w:t>
+        <w:t>Simplicity</w:t>
       </w:r>
     </w:p>
     <w:p>
@@ -1229,7 +1335,7 @@
           <w:sz w:val="24"/>
           <w:szCs w:val="24"/>
         </w:rPr>
-        <w:t>Blah</w:t>
+        <w:t>Lots of language constructs? A few? Feature multiplicity? Operator overloading?</w:t>
       </w:r>
     </w:p>
     <w:p>
@@ -1298,7 +1404,7 @@
           <w:sz w:val="28"/>
           <w:szCs w:val="24"/>
         </w:rPr>
-        <w:t>Criteria 2</w:t>
+        <w:t>Support for Abstraction</w:t>
       </w:r>
     </w:p>
     <w:p>
@@ -1319,7 +1425,7 @@
           <w:sz w:val="24"/>
           <w:szCs w:val="24"/>
         </w:rPr>
-        <w:t>Blah</w:t>
+        <w:t>Ability to define and use complicated structures in ways that allow many details to be ignored.</w:t>
       </w:r>
     </w:p>
     <w:p>
@@ -1388,7 +1494,7 @@
           <w:sz w:val="28"/>
           <w:szCs w:val="24"/>
         </w:rPr>
-        <w:t>Criteria 3</w:t>
+        <w:t>Data Types</w:t>
       </w:r>
     </w:p>
     <w:p>
@@ -1409,7 +1515,25 @@
           <w:sz w:val="24"/>
           <w:szCs w:val="24"/>
         </w:rPr>
-        <w:t>Only need two, but here is space for a third if we want.</w:t>
+        <w:t xml:space="preserve">Lots of data types in this language (50)? Could be </w:t>
+      </w:r>
+      <w:proofErr w:type="gramStart"/>
+      <w:r>
+        <w:rPr>
+          <w:rFonts w:ascii="Times New Roman" w:hAnsi="Times New Roman" w:cs="Times New Roman"/>
+          <w:sz w:val="24"/>
+          <w:szCs w:val="24"/>
+        </w:rPr>
+        <w:t>really bad</w:t>
+      </w:r>
+      <w:proofErr w:type="gramEnd"/>
+      <w:r>
+        <w:rPr>
+          <w:rFonts w:ascii="Times New Roman" w:hAnsi="Times New Roman" w:cs="Times New Roman"/>
+          <w:sz w:val="24"/>
+          <w:szCs w:val="24"/>
+        </w:rPr>
+        <w:t xml:space="preserve"> for orthogonality.</w:t>
       </w:r>
     </w:p>
     <w:p>
@@ -1526,6 +1650,7 @@
           <w:sz w:val="24"/>
           <w:szCs w:val="24"/>
         </w:rPr>
+        <w:lastRenderedPageBreak/>
         <w:t>4</w:t>
       </w:r>
       <w:r>
@@ -2059,6 +2184,14 @@
         </w:rPr>
         <w:t>Brief wrap-up.</w:t>
       </w:r>
+      <w:r>
+        <w:rPr>
+          <w:rFonts w:ascii="Times New Roman" w:hAnsi="Times New Roman" w:cs="Times New Roman"/>
+          <w:sz w:val="24"/>
+          <w:szCs w:val="24"/>
+        </w:rPr>
+        <w:t xml:space="preserve"> Should probably not remove.</w:t>
+      </w:r>
     </w:p>
     <w:p>
       <w:pPr>
@@ -2171,7 +2304,7 @@
       </w:pPr>
     </w:p>
     <w:sectPr>
-      <w:headerReference w:type="default" r:id="rId9"/>
+      <w:headerReference w:type="default" r:id="rId10"/>
       <w:pgSz w:w="12240" w:h="15840"/>
       <w:pgMar w:top="1440" w:right="1440" w:bottom="1440" w:left="1440" w:header="720" w:footer="720" w:gutter="0"/>
       <w:cols w:space="720"/>
@@ -2265,7 +2398,7 @@
           <w:rPr>
             <w:noProof/>
           </w:rPr>
-          <w:t>1</w:t>
+          <w:t>4</w:t>
         </w:r>
         <w:r>
           <w:rPr>
@@ -3387,6 +3520,18 @@
       <w:lang w:eastAsia="ja-JP"/>
     </w:rPr>
   </w:style>
+  <w:style w:type="character" w:styleId="UnresolvedMention">
+    <w:name w:val="Unresolved Mention"/>
+    <w:basedOn w:val="DefaultParagraphFont"/>
+    <w:uiPriority w:val="99"/>
+    <w:semiHidden/>
+    <w:unhideWhenUsed/>
+    <w:rsid w:val="001D4FF8"/>
+    <w:rPr>
+      <w:color w:val="808080"/>
+      <w:shd w:val="clear" w:color="auto" w:fill="E6E6E6"/>
+    </w:rPr>
+  </w:style>
 </w:styles>
 </file>
 
@@ -3765,11 +3910,32 @@
     <b:URL>http://www.red-lang.org/p/roadmap.html</b:URL>
     <b:RefOrder>3</b:RefOrder>
   </b:Source>
+  <b:Source>
+    <b:Tag>Seb12</b:Tag>
+    <b:SourceType>Book</b:SourceType>
+    <b:Guid>{9B5DDBF9-71D4-4C5E-B481-02F67381DBBD}</b:Guid>
+    <b:Title>Concepts of Programming Languages</b:Title>
+    <b:Year>2012</b:Year>
+    <b:Publisher>Pearson</b:Publisher>
+    <b:Author>
+      <b:Author>
+        <b:NameList>
+          <b:Person>
+            <b:Last>Sebesta</b:Last>
+            <b:First>Robert</b:First>
+            <b:Middle>W.</b:Middle>
+          </b:Person>
+        </b:NameList>
+      </b:Author>
+    </b:Author>
+    <b:Edition>10th</b:Edition>
+    <b:RefOrder>5</b:RefOrder>
+  </b:Source>
 </b:Sources>
 </file>
 
 <file path=customXml/itemProps1.xml><?xml version="1.0" encoding="utf-8"?>
-<ds:datastoreItem xmlns:ds="http://schemas.openxmlformats.org/officeDocument/2006/customXml" ds:itemID="{7DA31FE3-A4B5-4113-B529-496EAB69582C}">
+<ds:datastoreItem xmlns:ds="http://schemas.openxmlformats.org/officeDocument/2006/customXml" ds:itemID="{74C87D85-3400-4DE8-8821-660DEC5100D7}">
   <ds:schemaRefs>
     <ds:schemaRef ds:uri="http://schemas.openxmlformats.org/officeDocument/2006/bibliography"/>
   </ds:schemaRefs>

</xml_diff>

<commit_message>
Language Evaluation: Data Types
</commit_message>
<xml_diff>
--- a/Red Report.docx
+++ b/Red Report.docx
@@ -200,25 +200,7 @@
           <w:sz w:val="24"/>
           <w:szCs w:val="24"/>
         </w:rPr>
-        <w:t xml:space="preserve"> first introduced in 2011 by developer </w:t>
-      </w:r>
-      <w:proofErr w:type="spellStart"/>
-      <w:r>
-        <w:rPr>
-          <w:rFonts w:ascii="Times New Roman" w:hAnsi="Times New Roman" w:cs="Times New Roman"/>
-          <w:sz w:val="24"/>
-          <w:szCs w:val="24"/>
-        </w:rPr>
-        <w:t>Nenad</w:t>
-      </w:r>
-      <w:proofErr w:type="spellEnd"/>
-      <w:r>
-        <w:rPr>
-          <w:rFonts w:ascii="Times New Roman" w:hAnsi="Times New Roman" w:cs="Times New Roman"/>
-          <w:sz w:val="24"/>
-          <w:szCs w:val="24"/>
-        </w:rPr>
-        <w:t xml:space="preserve"> Rakocevic</w:t>
+        <w:t xml:space="preserve"> first introduced in 2011 by developer Nenad Rakocevic</w:t>
       </w:r>
       <w:sdt>
         <w:sdtPr>
@@ -230,7 +212,6 @@
           <w:id w:val="-2066027867"/>
           <w:citation/>
         </w:sdtPr>
-        <w:sdtEndPr/>
         <w:sdtContent>
           <w:r>
             <w:rPr>
@@ -378,51 +359,15 @@
           <w:sz w:val="24"/>
           <w:szCs w:val="24"/>
         </w:rPr>
-        <w:t xml:space="preserve"> language called </w:t>
-      </w:r>
-      <w:proofErr w:type="spellStart"/>
-      <w:r>
-        <w:rPr>
-          <w:rFonts w:ascii="Times New Roman" w:hAnsi="Times New Roman" w:cs="Times New Roman"/>
-          <w:sz w:val="24"/>
-          <w:szCs w:val="24"/>
-        </w:rPr>
-        <w:t>Rebol</w:t>
-      </w:r>
-      <w:proofErr w:type="spellEnd"/>
-      <w:r>
-        <w:rPr>
-          <w:rFonts w:ascii="Times New Roman" w:hAnsi="Times New Roman" w:cs="Times New Roman"/>
-          <w:sz w:val="24"/>
-          <w:szCs w:val="24"/>
-        </w:rPr>
-        <w:t>, which he felt was a much simpler alterative to other popular languages of the time. However,</w:t>
-      </w:r>
-      <w:r>
-        <w:rPr>
-          <w:rFonts w:ascii="Times New Roman" w:hAnsi="Times New Roman" w:cs="Times New Roman"/>
-          <w:sz w:val="24"/>
-          <w:szCs w:val="24"/>
-        </w:rPr>
-        <w:t xml:space="preserve"> </w:t>
-      </w:r>
-      <w:proofErr w:type="spellStart"/>
-      <w:r>
-        <w:rPr>
-          <w:rFonts w:ascii="Times New Roman" w:hAnsi="Times New Roman" w:cs="Times New Roman"/>
-          <w:sz w:val="24"/>
-          <w:szCs w:val="24"/>
-        </w:rPr>
-        <w:t>Rebol</w:t>
-      </w:r>
-      <w:proofErr w:type="spellEnd"/>
-      <w:r>
-        <w:rPr>
-          <w:rFonts w:ascii="Times New Roman" w:hAnsi="Times New Roman" w:cs="Times New Roman"/>
-          <w:sz w:val="24"/>
-          <w:szCs w:val="24"/>
-        </w:rPr>
-        <w:t xml:space="preserve"> was a closed-source language, which meant that the community could not contribute to improvements</w:t>
+        <w:t xml:space="preserve"> language called Rebol, which he felt was a much simpler alterative to other popular languages of the time. However,</w:t>
+      </w:r>
+      <w:r>
+        <w:rPr>
+          <w:rFonts w:ascii="Times New Roman" w:hAnsi="Times New Roman" w:cs="Times New Roman"/>
+          <w:sz w:val="24"/>
+          <w:szCs w:val="24"/>
+        </w:rPr>
+        <w:t xml:space="preserve"> Rebol was a closed-source language, which meant that the community could not contribute to improvements</w:t>
       </w:r>
       <w:r>
         <w:rPr>
@@ -496,25 +441,7 @@
           <w:sz w:val="24"/>
           <w:szCs w:val="24"/>
         </w:rPr>
-        <w:t xml:space="preserve"> of </w:t>
-      </w:r>
-      <w:proofErr w:type="spellStart"/>
-      <w:r>
-        <w:rPr>
-          <w:rFonts w:ascii="Times New Roman" w:hAnsi="Times New Roman" w:cs="Times New Roman"/>
-          <w:sz w:val="24"/>
-          <w:szCs w:val="24"/>
-        </w:rPr>
-        <w:t>Rebol</w:t>
-      </w:r>
-      <w:proofErr w:type="spellEnd"/>
-      <w:r>
-        <w:rPr>
-          <w:rFonts w:ascii="Times New Roman" w:hAnsi="Times New Roman" w:cs="Times New Roman"/>
-          <w:sz w:val="24"/>
-          <w:szCs w:val="24"/>
-        </w:rPr>
-        <w:t xml:space="preserve"> that he called Red</w:t>
+        <w:t xml:space="preserve"> of Rebol that he called Red</w:t>
       </w:r>
       <w:sdt>
         <w:sdtPr>
@@ -526,7 +453,6 @@
           <w:id w:val="445350868"/>
           <w:citation/>
         </w:sdtPr>
-        <w:sdtEndPr/>
         <w:sdtContent>
           <w:r>
             <w:rPr>
@@ -707,25 +633,7 @@
           <w:sz w:val="24"/>
           <w:szCs w:val="24"/>
         </w:rPr>
-        <w:t xml:space="preserve">. Rakocevic originally meant for Red to be a statically-typed subset of </w:t>
-      </w:r>
-      <w:proofErr w:type="spellStart"/>
-      <w:r>
-        <w:rPr>
-          <w:rFonts w:ascii="Times New Roman" w:hAnsi="Times New Roman" w:cs="Times New Roman"/>
-          <w:sz w:val="24"/>
-          <w:szCs w:val="24"/>
-        </w:rPr>
-        <w:t>Rebol</w:t>
-      </w:r>
-      <w:proofErr w:type="spellEnd"/>
-      <w:r>
-        <w:rPr>
-          <w:rFonts w:ascii="Times New Roman" w:hAnsi="Times New Roman" w:cs="Times New Roman"/>
-          <w:sz w:val="24"/>
-          <w:szCs w:val="24"/>
-        </w:rPr>
-        <w:t xml:space="preserve">, and for it to have only been compiled and not interpreted. Rakocevic believed these goals could be met within a year. </w:t>
+        <w:t xml:space="preserve">. Rakocevic originally meant for Red to be a statically-typed subset of Rebol, and for it to have only been compiled and not interpreted. Rakocevic believed these goals could be met within a year. </w:t>
       </w:r>
       <w:r>
         <w:rPr>
@@ -830,25 +738,7 @@
           <w:sz w:val="24"/>
           <w:szCs w:val="24"/>
         </w:rPr>
-        <w:t xml:space="preserve">. </w:t>
-      </w:r>
-      <w:proofErr w:type="gramStart"/>
-      <w:r>
-        <w:rPr>
-          <w:rFonts w:ascii="Times New Roman" w:hAnsi="Times New Roman" w:cs="Times New Roman"/>
-          <w:sz w:val="24"/>
-          <w:szCs w:val="24"/>
-        </w:rPr>
-        <w:t>That being said, the</w:t>
-      </w:r>
-      <w:proofErr w:type="gramEnd"/>
-      <w:r>
-        <w:rPr>
-          <w:rFonts w:ascii="Times New Roman" w:hAnsi="Times New Roman" w:cs="Times New Roman"/>
-          <w:sz w:val="24"/>
-          <w:szCs w:val="24"/>
-        </w:rPr>
-        <w:t xml:space="preserve"> language is currently Turing-complete and usable, and is already being used by a small group of early adopters and fans</w:t>
+        <w:t>. That being said, the language is currently Turing-complete and usable, and is already being used by a small group of early adopters and fans</w:t>
       </w:r>
       <w:sdt>
         <w:sdtPr>
@@ -933,8 +823,6 @@
           <w:szCs w:val="24"/>
         </w:rPr>
       </w:pPr>
-      <w:bookmarkStart w:id="0" w:name="_GoBack"/>
-      <w:bookmarkEnd w:id="0"/>
     </w:p>
     <w:p>
       <w:pPr>
@@ -1073,7 +961,6 @@
           <w:id w:val="-889957860"/>
           <w:citation/>
         </w:sdtPr>
-        <w:sdtEndPr/>
         <w:sdtContent>
           <w:r>
             <w:rPr>
@@ -1145,7 +1032,6 @@
           <w:id w:val="68007396"/>
           <w:citation/>
         </w:sdtPr>
-        <w:sdtEndPr/>
         <w:sdtContent>
           <w:r>
             <w:rPr>
@@ -1303,7 +1189,6 @@
           <w:id w:val="-197084837"/>
           <w:citation/>
         </w:sdtPr>
-        <w:sdtEndPr/>
         <w:sdtContent>
           <w:r>
             <w:rPr>
@@ -1450,6 +1335,78 @@
     <w:p>
       <w:pPr>
         <w:pStyle w:val="ListParagraph"/>
+        <w:numPr>
+          <w:ilvl w:val="0"/>
+          <w:numId w:val="9"/>
+        </w:numPr>
+        <w:contextualSpacing w:val="0"/>
+        <w:jc w:val="both"/>
+        <w:rPr>
+          <w:rFonts w:ascii="Times New Roman" w:hAnsi="Times New Roman" w:cs="Times New Roman"/>
+          <w:sz w:val="24"/>
+          <w:szCs w:val="24"/>
+        </w:rPr>
+      </w:pPr>
+      <w:r>
+        <w:rPr>
+          <w:rFonts w:ascii="Times New Roman" w:hAnsi="Times New Roman" w:cs="Times New Roman"/>
+          <w:sz w:val="24"/>
+          <w:szCs w:val="24"/>
+        </w:rPr>
+        <w:t>Language constructs are limited</w:t>
+      </w:r>
+    </w:p>
+    <w:p>
+      <w:pPr>
+        <w:pStyle w:val="ListParagraph"/>
+        <w:numPr>
+          <w:ilvl w:val="0"/>
+          <w:numId w:val="9"/>
+        </w:numPr>
+        <w:contextualSpacing w:val="0"/>
+        <w:jc w:val="both"/>
+        <w:rPr>
+          <w:rFonts w:ascii="Times New Roman" w:hAnsi="Times New Roman" w:cs="Times New Roman"/>
+          <w:sz w:val="24"/>
+          <w:szCs w:val="24"/>
+        </w:rPr>
+      </w:pPr>
+      <w:r>
+        <w:rPr>
+          <w:rFonts w:ascii="Times New Roman" w:hAnsi="Times New Roman" w:cs="Times New Roman"/>
+          <w:sz w:val="24"/>
+          <w:szCs w:val="24"/>
+        </w:rPr>
+        <w:t>Feature multiplicity is limited</w:t>
+      </w:r>
+    </w:p>
+    <w:p>
+      <w:pPr>
+        <w:pStyle w:val="ListParagraph"/>
+        <w:numPr>
+          <w:ilvl w:val="0"/>
+          <w:numId w:val="9"/>
+        </w:numPr>
+        <w:contextualSpacing w:val="0"/>
+        <w:jc w:val="both"/>
+        <w:rPr>
+          <w:rFonts w:ascii="Times New Roman" w:hAnsi="Times New Roman" w:cs="Times New Roman"/>
+          <w:sz w:val="24"/>
+          <w:szCs w:val="24"/>
+        </w:rPr>
+      </w:pPr>
+      <w:r>
+        <w:rPr>
+          <w:rFonts w:ascii="Times New Roman" w:hAnsi="Times New Roman" w:cs="Times New Roman"/>
+          <w:sz w:val="24"/>
+          <w:szCs w:val="24"/>
+        </w:rPr>
+        <w:t>No operator overloading, from what I can see</w:t>
+      </w:r>
+    </w:p>
+    <w:p>
+      <w:pPr>
+        <w:pStyle w:val="ListParagraph"/>
         <w:ind w:left="0"/>
         <w:contextualSpacing w:val="0"/>
         <w:rPr>
@@ -1624,25 +1581,144 @@
           <w:sz w:val="24"/>
           <w:szCs w:val="24"/>
         </w:rPr>
-        <w:t xml:space="preserve">Lots of data types in this language (50)? Could be </w:t>
-      </w:r>
-      <w:proofErr w:type="gramStart"/>
-      <w:r>
-        <w:rPr>
-          <w:rFonts w:ascii="Times New Roman" w:hAnsi="Times New Roman" w:cs="Times New Roman"/>
-          <w:sz w:val="24"/>
-          <w:szCs w:val="24"/>
-        </w:rPr>
-        <w:t>really bad</w:t>
-      </w:r>
-      <w:proofErr w:type="gramEnd"/>
-      <w:r>
-        <w:rPr>
-          <w:rFonts w:ascii="Times New Roman" w:hAnsi="Times New Roman" w:cs="Times New Roman"/>
-          <w:sz w:val="24"/>
-          <w:szCs w:val="24"/>
-        </w:rPr>
-        <w:t xml:space="preserve"> for orthogonality.</w:t>
+        <w:lastRenderedPageBreak/>
+        <w:t>Red is a language heavily buil</w:t>
+      </w:r>
+      <w:r>
+        <w:rPr>
+          <w:rFonts w:ascii="Times New Roman" w:hAnsi="Times New Roman" w:cs="Times New Roman"/>
+          <w:sz w:val="24"/>
+          <w:szCs w:val="24"/>
+        </w:rPr>
+        <w:t>t</w:t>
+      </w:r>
+      <w:r>
+        <w:rPr>
+          <w:rFonts w:ascii="Times New Roman" w:hAnsi="Times New Roman" w:cs="Times New Roman"/>
+          <w:sz w:val="24"/>
+          <w:szCs w:val="24"/>
+        </w:rPr>
+        <w:t xml:space="preserve"> </w:t>
+      </w:r>
+      <w:r>
+        <w:rPr>
+          <w:rFonts w:ascii="Times New Roman" w:hAnsi="Times New Roman" w:cs="Times New Roman"/>
+          <w:sz w:val="24"/>
+          <w:szCs w:val="24"/>
+        </w:rPr>
+        <w:t>up</w:t>
+      </w:r>
+      <w:r>
+        <w:rPr>
+          <w:rFonts w:ascii="Times New Roman" w:hAnsi="Times New Roman" w:cs="Times New Roman"/>
+          <w:sz w:val="24"/>
+          <w:szCs w:val="24"/>
+        </w:rPr>
+        <w:t>on data types. Just as everything in Python is an object, everything in Red is a data</w:t>
+      </w:r>
+      <w:r>
+        <w:rPr>
+          <w:rFonts w:ascii="Times New Roman" w:hAnsi="Times New Roman" w:cs="Times New Roman"/>
+          <w:sz w:val="24"/>
+          <w:szCs w:val="24"/>
+        </w:rPr>
+        <w:t xml:space="preserve"> </w:t>
+      </w:r>
+      <w:r>
+        <w:rPr>
+          <w:rFonts w:ascii="Times New Roman" w:hAnsi="Times New Roman" w:cs="Times New Roman"/>
+          <w:sz w:val="24"/>
+          <w:szCs w:val="24"/>
+        </w:rPr>
+        <w:t>type. Even data</w:t>
+      </w:r>
+      <w:r>
+        <w:rPr>
+          <w:rFonts w:ascii="Times New Roman" w:hAnsi="Times New Roman" w:cs="Times New Roman"/>
+          <w:sz w:val="24"/>
+          <w:szCs w:val="24"/>
+        </w:rPr>
+        <w:t xml:space="preserve"> </w:t>
+      </w:r>
+      <w:r>
+        <w:rPr>
+          <w:rFonts w:ascii="Times New Roman" w:hAnsi="Times New Roman" w:cs="Times New Roman"/>
+          <w:sz w:val="24"/>
+          <w:szCs w:val="24"/>
+        </w:rPr>
+        <w:t>types are data</w:t>
+      </w:r>
+      <w:r>
+        <w:rPr>
+          <w:rFonts w:ascii="Times New Roman" w:hAnsi="Times New Roman" w:cs="Times New Roman"/>
+          <w:sz w:val="24"/>
+          <w:szCs w:val="24"/>
+        </w:rPr>
+        <w:t xml:space="preserve"> </w:t>
+      </w:r>
+      <w:r>
+        <w:rPr>
+          <w:rFonts w:ascii="Times New Roman" w:hAnsi="Times New Roman" w:cs="Times New Roman"/>
+          <w:sz w:val="24"/>
+          <w:szCs w:val="24"/>
+        </w:rPr>
+        <w:t>types.</w:t>
+      </w:r>
+      <w:r>
+        <w:rPr>
+          <w:rFonts w:ascii="Times New Roman" w:hAnsi="Times New Roman" w:cs="Times New Roman"/>
+          <w:sz w:val="24"/>
+          <w:szCs w:val="24"/>
+        </w:rPr>
+        <w:t xml:space="preserve"> Red programs can be viewed as a chain of “words”, where a word may describe data or an action. During runtime, Red classifies every world as a specific datatype. Some of Red’s data</w:t>
+      </w:r>
+      <w:r>
+        <w:rPr>
+          <w:rFonts w:ascii="Times New Roman" w:hAnsi="Times New Roman" w:cs="Times New Roman"/>
+          <w:sz w:val="24"/>
+          <w:szCs w:val="24"/>
+        </w:rPr>
+        <w:t xml:space="preserve"> </w:t>
+      </w:r>
+      <w:r>
+        <w:rPr>
+          <w:rFonts w:ascii="Times New Roman" w:hAnsi="Times New Roman" w:cs="Times New Roman"/>
+          <w:sz w:val="24"/>
+          <w:szCs w:val="24"/>
+        </w:rPr>
+        <w:t>types are common and self-evident, like “none!”, “string!”, and “integer!” Others are more complicated and obscure, such as “word!”, the default data</w:t>
+      </w:r>
+      <w:r>
+        <w:rPr>
+          <w:rFonts w:ascii="Times New Roman" w:hAnsi="Times New Roman" w:cs="Times New Roman"/>
+          <w:sz w:val="24"/>
+          <w:szCs w:val="24"/>
+        </w:rPr>
+        <w:t xml:space="preserve"> </w:t>
+      </w:r>
+      <w:r>
+        <w:rPr>
+          <w:rFonts w:ascii="Times New Roman" w:hAnsi="Times New Roman" w:cs="Times New Roman"/>
+          <w:sz w:val="24"/>
+          <w:szCs w:val="24"/>
+        </w:rPr>
+        <w:t>type assigned to a word upon creation. Even the author of Red’s documentation admits that the language has more data</w:t>
+      </w:r>
+      <w:r>
+        <w:rPr>
+          <w:rFonts w:ascii="Times New Roman" w:hAnsi="Times New Roman" w:cs="Times New Roman"/>
+          <w:sz w:val="24"/>
+          <w:szCs w:val="24"/>
+        </w:rPr>
+        <w:t xml:space="preserve"> </w:t>
+      </w:r>
+      <w:r>
+        <w:rPr>
+          <w:rFonts w:ascii="Times New Roman" w:hAnsi="Times New Roman" w:cs="Times New Roman"/>
+          <w:sz w:val="24"/>
+          <w:szCs w:val="24"/>
+        </w:rPr>
+        <w:t>types than most people care about.</w:t>
       </w:r>
     </w:p>
     <w:p>
@@ -1656,6 +1732,14 @@
           <w:szCs w:val="24"/>
         </w:rPr>
       </w:pPr>
+      <w:r>
+        <w:rPr>
+          <w:rFonts w:ascii="Times New Roman" w:hAnsi="Times New Roman" w:cs="Times New Roman"/>
+          <w:sz w:val="24"/>
+          <w:szCs w:val="24"/>
+        </w:rPr>
+        <w:t>Red’s data types are all clearly named, and it is easy to tell their purpose by looking at them. “string!” defines a string, “integer!” an integer, “image!” an image, and “tuple!” a tuple. The only exceptions I see are with “none!” and “logic!”. “none!” is an equivalent to “null” in other languages. While null is an important type, other languages use the word “none” to describe an empty variable, with “null” being something else entirely. This naming may lead to confusion among programmers coming from other languages.</w:t>
+      </w:r>
     </w:p>
     <w:p>
       <w:pPr>
@@ -1668,6 +1752,28 @@
           <w:szCs w:val="24"/>
         </w:rPr>
       </w:pPr>
+      <w:r>
+        <w:rPr>
+          <w:rFonts w:ascii="Times New Roman" w:hAnsi="Times New Roman" w:cs="Times New Roman"/>
+          <w:sz w:val="24"/>
+          <w:szCs w:val="24"/>
+        </w:rPr>
+        <w:t>The “logic!” type also has the potential for confusion. This type is meant as a replacement for Boolean operations (true or false), but also recognizes “on/off” and “yes/no”. It is difficult to see if this will allow for more creative uses of the type, or will just lead to confusion and odd syntax exceptions.</w:t>
+      </w:r>
+    </w:p>
+    <w:p>
+      <w:pPr>
+        <w:pStyle w:val="ListParagraph"/>
+        <w:ind w:left="0"/>
+        <w:contextualSpacing w:val="0"/>
+        <w:rPr>
+          <w:rFonts w:ascii="Times New Roman" w:hAnsi="Times New Roman" w:cs="Times New Roman"/>
+          <w:sz w:val="24"/>
+          <w:szCs w:val="24"/>
+        </w:rPr>
+      </w:pPr>
+      <w:bookmarkStart w:id="0" w:name="_GoBack"/>
+      <w:bookmarkEnd w:id="0"/>
     </w:p>
     <w:p>
       <w:pPr>
@@ -1688,7 +1794,6 @@
           <w:sz w:val="32"/>
           <w:szCs w:val="24"/>
         </w:rPr>
-        <w:lastRenderedPageBreak/>
         <w:t>4</w:t>
       </w:r>
       <w:r>
@@ -2038,7 +2143,10 @@
     <w:p>
       <w:pPr>
         <w:pStyle w:val="ListParagraph"/>
-        <w:ind w:left="0"/>
+        <w:numPr>
+          <w:ilvl w:val="0"/>
+          <w:numId w:val="5"/>
+        </w:numPr>
         <w:contextualSpacing w:val="0"/>
         <w:jc w:val="both"/>
         <w:rPr>
@@ -2053,7 +2161,79 @@
           <w:sz w:val="24"/>
           <w:szCs w:val="24"/>
         </w:rPr>
-        <w:t>Blah</w:t>
+        <w:t>6 years over schedule</w:t>
+      </w:r>
+    </w:p>
+    <w:p>
+      <w:pPr>
+        <w:pStyle w:val="ListParagraph"/>
+        <w:numPr>
+          <w:ilvl w:val="0"/>
+          <w:numId w:val="5"/>
+        </w:numPr>
+        <w:contextualSpacing w:val="0"/>
+        <w:jc w:val="both"/>
+        <w:rPr>
+          <w:rFonts w:ascii="Times New Roman" w:hAnsi="Times New Roman" w:cs="Times New Roman"/>
+          <w:sz w:val="24"/>
+          <w:szCs w:val="24"/>
+        </w:rPr>
+      </w:pPr>
+      <w:r>
+        <w:rPr>
+          <w:rFonts w:ascii="Times New Roman" w:hAnsi="Times New Roman" w:cs="Times New Roman"/>
+          <w:sz w:val="24"/>
+          <w:szCs w:val="24"/>
+        </w:rPr>
+        <w:t>50 datatypes seems like too many</w:t>
+      </w:r>
+    </w:p>
+    <w:p>
+      <w:pPr>
+        <w:pStyle w:val="ListParagraph"/>
+        <w:numPr>
+          <w:ilvl w:val="0"/>
+          <w:numId w:val="5"/>
+        </w:numPr>
+        <w:contextualSpacing w:val="0"/>
+        <w:jc w:val="both"/>
+        <w:rPr>
+          <w:rFonts w:ascii="Times New Roman" w:hAnsi="Times New Roman" w:cs="Times New Roman"/>
+          <w:sz w:val="24"/>
+          <w:szCs w:val="24"/>
+        </w:rPr>
+      </w:pPr>
+      <w:r>
+        <w:rPr>
+          <w:rFonts w:ascii="Times New Roman" w:hAnsi="Times New Roman" w:cs="Times New Roman"/>
+          <w:sz w:val="24"/>
+          <w:szCs w:val="24"/>
+        </w:rPr>
+        <w:t>Too ambitious</w:t>
+      </w:r>
+    </w:p>
+    <w:p>
+      <w:pPr>
+        <w:pStyle w:val="ListParagraph"/>
+        <w:numPr>
+          <w:ilvl w:val="0"/>
+          <w:numId w:val="5"/>
+        </w:numPr>
+        <w:contextualSpacing w:val="0"/>
+        <w:jc w:val="both"/>
+        <w:rPr>
+          <w:rFonts w:ascii="Times New Roman" w:hAnsi="Times New Roman" w:cs="Times New Roman"/>
+          <w:sz w:val="24"/>
+          <w:szCs w:val="24"/>
+        </w:rPr>
+      </w:pPr>
+      <w:r>
+        <w:rPr>
+          <w:rFonts w:ascii="Times New Roman" w:hAnsi="Times New Roman" w:cs="Times New Roman"/>
+          <w:sz w:val="24"/>
+          <w:szCs w:val="24"/>
+        </w:rPr>
+        <w:t>https://xkcd.com/927/</w:t>
       </w:r>
     </w:p>
     <w:p>
@@ -2507,7 +2687,7 @@
           <w:rPr>
             <w:noProof/>
           </w:rPr>
-          <w:t>4</w:t>
+          <w:t>3</w:t>
         </w:r>
         <w:r>
           <w:rPr>
@@ -2529,6 +2709,119 @@
 <file path=word/numbering.xml><?xml version="1.0" encoding="utf-8"?>
 <w:numbering xmlns:wpc="http://schemas.microsoft.com/office/word/2010/wordprocessingCanvas" xmlns:cx="http://schemas.microsoft.com/office/drawing/2014/chartex" xmlns:cx1="http://schemas.microsoft.com/office/drawing/2015/9/8/chartex" xmlns:cx2="http://schemas.microsoft.com/office/drawing/2015/10/21/chartex" xmlns:cx3="http://schemas.microsoft.com/office/drawing/2016/5/9/chartex" xmlns:cx4="http://schemas.microsoft.com/office/drawing/2016/5/10/chartex" xmlns:cx5="http://schemas.microsoft.com/office/drawing/2016/5/11/chartex" xmlns:cx6="http://schemas.microsoft.com/office/drawing/2016/5/12/chartex" xmlns:cx7="http://schemas.microsoft.com/office/drawing/2016/5/13/chartex" xmlns:cx8="http://schemas.microsoft.com/office/drawing/2016/5/14/chartex" xmlns:mc="http://schemas.openxmlformats.org/markup-compatibility/2006" xmlns:aink="http://schemas.microsoft.com/office/drawing/2016/ink" xmlns:am3d="http://schemas.microsoft.com/office/drawing/2017/model3d" xmlns:o="urn:schemas-microsoft-com:office:office" xmlns:r="http://schemas.openxmlformats.org/officeDocument/2006/relationships" xmlns:m="http://schemas.openxmlformats.org/officeDocument/2006/math" xmlns:v="urn:schemas-microsoft-com:vml" xmlns:wp14="http://schemas.microsoft.com/office/word/2010/wordprocessingDrawing" xmlns:wp="http://schemas.openxmlformats.org/drawingml/2006/wordprocessingDrawing" xmlns:w10="urn:schemas-microsoft-com:office:word" xmlns:w="http://schemas.openxmlformats.org/wordprocessingml/2006/main" xmlns:w14="http://schemas.microsoft.com/office/word/2010/wordml" xmlns:w15="http://schemas.microsoft.com/office/word/2012/wordml" xmlns:w16cid="http://schemas.microsoft.com/office/word/2016/wordml/cid" xmlns:w16se="http://schemas.microsoft.com/office/word/2015/wordml/symex" xmlns:wpg="http://schemas.microsoft.com/office/word/2010/wordprocessingGroup" xmlns:wpi="http://schemas.microsoft.com/office/word/2010/wordprocessingInk" xmlns:wne="http://schemas.microsoft.com/office/word/2006/wordml" xmlns:wps="http://schemas.microsoft.com/office/word/2010/wordprocessingShape" mc:Ignorable="w14 w15 w16se w16cid wp14">
   <w:abstractNum w:abstractNumId="0" w15:restartNumberingAfterBreak="0">
+    <w:nsid w:val="02095403"/>
+    <w:multiLevelType w:val="hybridMultilevel"/>
+    <w:tmpl w:val="5C64F290"/>
+    <w:lvl w:ilvl="0" w:tplc="04090001">
+      <w:start w:val="1"/>
+      <w:numFmt w:val="bullet"/>
+      <w:lvlText w:val=""/>
+      <w:lvlJc w:val="left"/>
+      <w:pPr>
+        <w:ind w:left="720" w:hanging="360"/>
+      </w:pPr>
+      <w:rPr>
+        <w:rFonts w:ascii="Symbol" w:hAnsi="Symbol" w:hint="default"/>
+      </w:rPr>
+    </w:lvl>
+    <w:lvl w:ilvl="1" w:tplc="04090003" w:tentative="1">
+      <w:start w:val="1"/>
+      <w:numFmt w:val="bullet"/>
+      <w:lvlText w:val="o"/>
+      <w:lvlJc w:val="left"/>
+      <w:pPr>
+        <w:ind w:left="1440" w:hanging="360"/>
+      </w:pPr>
+      <w:rPr>
+        <w:rFonts w:ascii="Courier New" w:hAnsi="Courier New" w:cs="Courier New" w:hint="default"/>
+      </w:rPr>
+    </w:lvl>
+    <w:lvl w:ilvl="2" w:tplc="04090005" w:tentative="1">
+      <w:start w:val="1"/>
+      <w:numFmt w:val="bullet"/>
+      <w:lvlText w:val=""/>
+      <w:lvlJc w:val="left"/>
+      <w:pPr>
+        <w:ind w:left="2160" w:hanging="360"/>
+      </w:pPr>
+      <w:rPr>
+        <w:rFonts w:ascii="Wingdings" w:hAnsi="Wingdings" w:hint="default"/>
+      </w:rPr>
+    </w:lvl>
+    <w:lvl w:ilvl="3" w:tplc="04090001" w:tentative="1">
+      <w:start w:val="1"/>
+      <w:numFmt w:val="bullet"/>
+      <w:lvlText w:val=""/>
+      <w:lvlJc w:val="left"/>
+      <w:pPr>
+        <w:ind w:left="2880" w:hanging="360"/>
+      </w:pPr>
+      <w:rPr>
+        <w:rFonts w:ascii="Symbol" w:hAnsi="Symbol" w:hint="default"/>
+      </w:rPr>
+    </w:lvl>
+    <w:lvl w:ilvl="4" w:tplc="04090003" w:tentative="1">
+      <w:start w:val="1"/>
+      <w:numFmt w:val="bullet"/>
+      <w:lvlText w:val="o"/>
+      <w:lvlJc w:val="left"/>
+      <w:pPr>
+        <w:ind w:left="3600" w:hanging="360"/>
+      </w:pPr>
+      <w:rPr>
+        <w:rFonts w:ascii="Courier New" w:hAnsi="Courier New" w:cs="Courier New" w:hint="default"/>
+      </w:rPr>
+    </w:lvl>
+    <w:lvl w:ilvl="5" w:tplc="04090005" w:tentative="1">
+      <w:start w:val="1"/>
+      <w:numFmt w:val="bullet"/>
+      <w:lvlText w:val=""/>
+      <w:lvlJc w:val="left"/>
+      <w:pPr>
+        <w:ind w:left="4320" w:hanging="360"/>
+      </w:pPr>
+      <w:rPr>
+        <w:rFonts w:ascii="Wingdings" w:hAnsi="Wingdings" w:hint="default"/>
+      </w:rPr>
+    </w:lvl>
+    <w:lvl w:ilvl="6" w:tplc="04090001" w:tentative="1">
+      <w:start w:val="1"/>
+      <w:numFmt w:val="bullet"/>
+      <w:lvlText w:val=""/>
+      <w:lvlJc w:val="left"/>
+      <w:pPr>
+        <w:ind w:left="5040" w:hanging="360"/>
+      </w:pPr>
+      <w:rPr>
+        <w:rFonts w:ascii="Symbol" w:hAnsi="Symbol" w:hint="default"/>
+      </w:rPr>
+    </w:lvl>
+    <w:lvl w:ilvl="7" w:tplc="04090003" w:tentative="1">
+      <w:start w:val="1"/>
+      <w:numFmt w:val="bullet"/>
+      <w:lvlText w:val="o"/>
+      <w:lvlJc w:val="left"/>
+      <w:pPr>
+        <w:ind w:left="5760" w:hanging="360"/>
+      </w:pPr>
+      <w:rPr>
+        <w:rFonts w:ascii="Courier New" w:hAnsi="Courier New" w:cs="Courier New" w:hint="default"/>
+      </w:rPr>
+    </w:lvl>
+    <w:lvl w:ilvl="8" w:tplc="04090005" w:tentative="1">
+      <w:start w:val="1"/>
+      <w:numFmt w:val="bullet"/>
+      <w:lvlText w:val=""/>
+      <w:lvlJc w:val="left"/>
+      <w:pPr>
+        <w:ind w:left="6480" w:hanging="360"/>
+      </w:pPr>
+      <w:rPr>
+        <w:rFonts w:ascii="Wingdings" w:hAnsi="Wingdings" w:hint="default"/>
+      </w:rPr>
+    </w:lvl>
+  </w:abstractNum>
+  <w:abstractNum w:abstractNumId="1" w15:restartNumberingAfterBreak="0">
     <w:nsid w:val="08F41DBC"/>
     <w:multiLevelType w:val="hybridMultilevel"/>
     <w:tmpl w:val="DD92BCEA"/>
@@ -2641,7 +2934,179 @@
       </w:rPr>
     </w:lvl>
   </w:abstractNum>
-  <w:abstractNum w:abstractNumId="1" w15:restartNumberingAfterBreak="0">
+  <w:abstractNum w:abstractNumId="2" w15:restartNumberingAfterBreak="0">
+    <w:nsid w:val="342936DE"/>
+    <w:multiLevelType w:val="hybridMultilevel"/>
+    <w:tmpl w:val="26E21516"/>
+    <w:lvl w:ilvl="0" w:tplc="0409000F">
+      <w:start w:val="1"/>
+      <w:numFmt w:val="decimal"/>
+      <w:lvlText w:val="%1."/>
+      <w:lvlJc w:val="left"/>
+      <w:pPr>
+        <w:ind w:left="720" w:hanging="360"/>
+      </w:pPr>
+    </w:lvl>
+    <w:lvl w:ilvl="1" w:tplc="04090019">
+      <w:start w:val="1"/>
+      <w:numFmt w:val="lowerLetter"/>
+      <w:lvlText w:val="%2."/>
+      <w:lvlJc w:val="left"/>
+      <w:pPr>
+        <w:ind w:left="1440" w:hanging="360"/>
+      </w:pPr>
+    </w:lvl>
+    <w:lvl w:ilvl="2" w:tplc="0409001B">
+      <w:start w:val="1"/>
+      <w:numFmt w:val="lowerRoman"/>
+      <w:lvlText w:val="%3."/>
+      <w:lvlJc w:val="right"/>
+      <w:pPr>
+        <w:ind w:left="2160" w:hanging="180"/>
+      </w:pPr>
+    </w:lvl>
+    <w:lvl w:ilvl="3" w:tplc="0409000F">
+      <w:start w:val="1"/>
+      <w:numFmt w:val="decimal"/>
+      <w:lvlText w:val="%4."/>
+      <w:lvlJc w:val="left"/>
+      <w:pPr>
+        <w:ind w:left="2880" w:hanging="360"/>
+      </w:pPr>
+    </w:lvl>
+    <w:lvl w:ilvl="4" w:tplc="04090019">
+      <w:start w:val="1"/>
+      <w:numFmt w:val="lowerLetter"/>
+      <w:lvlText w:val="%5."/>
+      <w:lvlJc w:val="left"/>
+      <w:pPr>
+        <w:ind w:left="3600" w:hanging="360"/>
+      </w:pPr>
+    </w:lvl>
+    <w:lvl w:ilvl="5" w:tplc="0409001B" w:tentative="1">
+      <w:start w:val="1"/>
+      <w:numFmt w:val="lowerRoman"/>
+      <w:lvlText w:val="%6."/>
+      <w:lvlJc w:val="right"/>
+      <w:pPr>
+        <w:ind w:left="4320" w:hanging="180"/>
+      </w:pPr>
+    </w:lvl>
+    <w:lvl w:ilvl="6" w:tplc="0409000F" w:tentative="1">
+      <w:start w:val="1"/>
+      <w:numFmt w:val="decimal"/>
+      <w:lvlText w:val="%7."/>
+      <w:lvlJc w:val="left"/>
+      <w:pPr>
+        <w:ind w:left="5040" w:hanging="360"/>
+      </w:pPr>
+    </w:lvl>
+    <w:lvl w:ilvl="7" w:tplc="04090019" w:tentative="1">
+      <w:start w:val="1"/>
+      <w:numFmt w:val="lowerLetter"/>
+      <w:lvlText w:val="%8."/>
+      <w:lvlJc w:val="left"/>
+      <w:pPr>
+        <w:ind w:left="5760" w:hanging="360"/>
+      </w:pPr>
+    </w:lvl>
+    <w:lvl w:ilvl="8" w:tplc="0409001B" w:tentative="1">
+      <w:start w:val="1"/>
+      <w:numFmt w:val="lowerRoman"/>
+      <w:lvlText w:val="%9."/>
+      <w:lvlJc w:val="right"/>
+      <w:pPr>
+        <w:ind w:left="6480" w:hanging="180"/>
+      </w:pPr>
+    </w:lvl>
+  </w:abstractNum>
+  <w:abstractNum w:abstractNumId="3" w15:restartNumberingAfterBreak="0">
+    <w:nsid w:val="41DF39F6"/>
+    <w:multiLevelType w:val="hybridMultilevel"/>
+    <w:tmpl w:val="BE7AEAF8"/>
+    <w:lvl w:ilvl="0" w:tplc="0409000F">
+      <w:start w:val="1"/>
+      <w:numFmt w:val="decimal"/>
+      <w:lvlText w:val="%1."/>
+      <w:lvlJc w:val="left"/>
+      <w:pPr>
+        <w:ind w:left="720" w:hanging="360"/>
+      </w:pPr>
+    </w:lvl>
+    <w:lvl w:ilvl="1" w:tplc="04090019" w:tentative="1">
+      <w:start w:val="1"/>
+      <w:numFmt w:val="lowerLetter"/>
+      <w:lvlText w:val="%2."/>
+      <w:lvlJc w:val="left"/>
+      <w:pPr>
+        <w:ind w:left="1440" w:hanging="360"/>
+      </w:pPr>
+    </w:lvl>
+    <w:lvl w:ilvl="2" w:tplc="0409001B" w:tentative="1">
+      <w:start w:val="1"/>
+      <w:numFmt w:val="lowerRoman"/>
+      <w:lvlText w:val="%3."/>
+      <w:lvlJc w:val="right"/>
+      <w:pPr>
+        <w:ind w:left="2160" w:hanging="180"/>
+      </w:pPr>
+    </w:lvl>
+    <w:lvl w:ilvl="3" w:tplc="0409000F" w:tentative="1">
+      <w:start w:val="1"/>
+      <w:numFmt w:val="decimal"/>
+      <w:lvlText w:val="%4."/>
+      <w:lvlJc w:val="left"/>
+      <w:pPr>
+        <w:ind w:left="2880" w:hanging="360"/>
+      </w:pPr>
+    </w:lvl>
+    <w:lvl w:ilvl="4" w:tplc="04090019" w:tentative="1">
+      <w:start w:val="1"/>
+      <w:numFmt w:val="lowerLetter"/>
+      <w:lvlText w:val="%5."/>
+      <w:lvlJc w:val="left"/>
+      <w:pPr>
+        <w:ind w:left="3600" w:hanging="360"/>
+      </w:pPr>
+    </w:lvl>
+    <w:lvl w:ilvl="5" w:tplc="0409001B" w:tentative="1">
+      <w:start w:val="1"/>
+      <w:numFmt w:val="lowerRoman"/>
+      <w:lvlText w:val="%6."/>
+      <w:lvlJc w:val="right"/>
+      <w:pPr>
+        <w:ind w:left="4320" w:hanging="180"/>
+      </w:pPr>
+    </w:lvl>
+    <w:lvl w:ilvl="6" w:tplc="0409000F" w:tentative="1">
+      <w:start w:val="1"/>
+      <w:numFmt w:val="decimal"/>
+      <w:lvlText w:val="%7."/>
+      <w:lvlJc w:val="left"/>
+      <w:pPr>
+        <w:ind w:left="5040" w:hanging="360"/>
+      </w:pPr>
+    </w:lvl>
+    <w:lvl w:ilvl="7" w:tplc="04090019" w:tentative="1">
+      <w:start w:val="1"/>
+      <w:numFmt w:val="lowerLetter"/>
+      <w:lvlText w:val="%8."/>
+      <w:lvlJc w:val="left"/>
+      <w:pPr>
+        <w:ind w:left="5760" w:hanging="360"/>
+      </w:pPr>
+    </w:lvl>
+    <w:lvl w:ilvl="8" w:tplc="0409001B" w:tentative="1">
+      <w:start w:val="1"/>
+      <w:numFmt w:val="lowerRoman"/>
+      <w:lvlText w:val="%9."/>
+      <w:lvlJc w:val="right"/>
+      <w:pPr>
+        <w:ind w:left="6480" w:hanging="180"/>
+      </w:pPr>
+    </w:lvl>
+  </w:abstractNum>
+  <w:abstractNum w:abstractNumId="4" w15:restartNumberingAfterBreak="0">
     <w:nsid w:val="68083B93"/>
     <w:multiLevelType w:val="hybridMultilevel"/>
     <w:tmpl w:val="816207F2"/>
@@ -2754,7 +3219,120 @@
       </w:rPr>
     </w:lvl>
   </w:abstractNum>
-  <w:abstractNum w:abstractNumId="2" w15:restartNumberingAfterBreak="0">
+  <w:abstractNum w:abstractNumId="5" w15:restartNumberingAfterBreak="0">
+    <w:nsid w:val="6D4710CB"/>
+    <w:multiLevelType w:val="hybridMultilevel"/>
+    <w:tmpl w:val="F04E98F4"/>
+    <w:lvl w:ilvl="0" w:tplc="04090001">
+      <w:start w:val="1"/>
+      <w:numFmt w:val="bullet"/>
+      <w:lvlText w:val=""/>
+      <w:lvlJc w:val="left"/>
+      <w:pPr>
+        <w:ind w:left="720" w:hanging="360"/>
+      </w:pPr>
+      <w:rPr>
+        <w:rFonts w:ascii="Symbol" w:hAnsi="Symbol" w:hint="default"/>
+      </w:rPr>
+    </w:lvl>
+    <w:lvl w:ilvl="1" w:tplc="04090003" w:tentative="1">
+      <w:start w:val="1"/>
+      <w:numFmt w:val="bullet"/>
+      <w:lvlText w:val="o"/>
+      <w:lvlJc w:val="left"/>
+      <w:pPr>
+        <w:ind w:left="1440" w:hanging="360"/>
+      </w:pPr>
+      <w:rPr>
+        <w:rFonts w:ascii="Courier New" w:hAnsi="Courier New" w:cs="Courier New" w:hint="default"/>
+      </w:rPr>
+    </w:lvl>
+    <w:lvl w:ilvl="2" w:tplc="04090005" w:tentative="1">
+      <w:start w:val="1"/>
+      <w:numFmt w:val="bullet"/>
+      <w:lvlText w:val=""/>
+      <w:lvlJc w:val="left"/>
+      <w:pPr>
+        <w:ind w:left="2160" w:hanging="360"/>
+      </w:pPr>
+      <w:rPr>
+        <w:rFonts w:ascii="Wingdings" w:hAnsi="Wingdings" w:hint="default"/>
+      </w:rPr>
+    </w:lvl>
+    <w:lvl w:ilvl="3" w:tplc="04090001" w:tentative="1">
+      <w:start w:val="1"/>
+      <w:numFmt w:val="bullet"/>
+      <w:lvlText w:val=""/>
+      <w:lvlJc w:val="left"/>
+      <w:pPr>
+        <w:ind w:left="2880" w:hanging="360"/>
+      </w:pPr>
+      <w:rPr>
+        <w:rFonts w:ascii="Symbol" w:hAnsi="Symbol" w:hint="default"/>
+      </w:rPr>
+    </w:lvl>
+    <w:lvl w:ilvl="4" w:tplc="04090003" w:tentative="1">
+      <w:start w:val="1"/>
+      <w:numFmt w:val="bullet"/>
+      <w:lvlText w:val="o"/>
+      <w:lvlJc w:val="left"/>
+      <w:pPr>
+        <w:ind w:left="3600" w:hanging="360"/>
+      </w:pPr>
+      <w:rPr>
+        <w:rFonts w:ascii="Courier New" w:hAnsi="Courier New" w:cs="Courier New" w:hint="default"/>
+      </w:rPr>
+    </w:lvl>
+    <w:lvl w:ilvl="5" w:tplc="04090005" w:tentative="1">
+      <w:start w:val="1"/>
+      <w:numFmt w:val="bullet"/>
+      <w:lvlText w:val=""/>
+      <w:lvlJc w:val="left"/>
+      <w:pPr>
+        <w:ind w:left="4320" w:hanging="360"/>
+      </w:pPr>
+      <w:rPr>
+        <w:rFonts w:ascii="Wingdings" w:hAnsi="Wingdings" w:hint="default"/>
+      </w:rPr>
+    </w:lvl>
+    <w:lvl w:ilvl="6" w:tplc="04090001" w:tentative="1">
+      <w:start w:val="1"/>
+      <w:numFmt w:val="bullet"/>
+      <w:lvlText w:val=""/>
+      <w:lvlJc w:val="left"/>
+      <w:pPr>
+        <w:ind w:left="5040" w:hanging="360"/>
+      </w:pPr>
+      <w:rPr>
+        <w:rFonts w:ascii="Symbol" w:hAnsi="Symbol" w:hint="default"/>
+      </w:rPr>
+    </w:lvl>
+    <w:lvl w:ilvl="7" w:tplc="04090003" w:tentative="1">
+      <w:start w:val="1"/>
+      <w:numFmt w:val="bullet"/>
+      <w:lvlText w:val="o"/>
+      <w:lvlJc w:val="left"/>
+      <w:pPr>
+        <w:ind w:left="5760" w:hanging="360"/>
+      </w:pPr>
+      <w:rPr>
+        <w:rFonts w:ascii="Courier New" w:hAnsi="Courier New" w:cs="Courier New" w:hint="default"/>
+      </w:rPr>
+    </w:lvl>
+    <w:lvl w:ilvl="8" w:tplc="04090005" w:tentative="1">
+      <w:start w:val="1"/>
+      <w:numFmt w:val="bullet"/>
+      <w:lvlText w:val=""/>
+      <w:lvlJc w:val="left"/>
+      <w:pPr>
+        <w:ind w:left="6480" w:hanging="360"/>
+      </w:pPr>
+      <w:rPr>
+        <w:rFonts w:ascii="Wingdings" w:hAnsi="Wingdings" w:hint="default"/>
+      </w:rPr>
+    </w:lvl>
+  </w:abstractNum>
+  <w:abstractNum w:abstractNumId="6" w15:restartNumberingAfterBreak="0">
     <w:nsid w:val="6E895405"/>
     <w:multiLevelType w:val="hybridMultilevel"/>
     <w:tmpl w:val="2E0025F0"/>
@@ -2867,7 +3445,7 @@
       </w:rPr>
     </w:lvl>
   </w:abstractNum>
-  <w:abstractNum w:abstractNumId="3" w15:restartNumberingAfterBreak="0">
+  <w:abstractNum w:abstractNumId="7" w15:restartNumberingAfterBreak="0">
     <w:nsid w:val="75B73FD9"/>
     <w:multiLevelType w:val="hybridMultilevel"/>
     <w:tmpl w:val="50DC7966"/>
@@ -2953,17 +3531,145 @@
       </w:pPr>
     </w:lvl>
   </w:abstractNum>
+  <w:abstractNum w:abstractNumId="8" w15:restartNumberingAfterBreak="0">
+    <w:nsid w:val="79213913"/>
+    <w:multiLevelType w:val="hybridMultilevel"/>
+    <w:tmpl w:val="76B6C2BC"/>
+    <w:lvl w:ilvl="0" w:tplc="04090001">
+      <w:start w:val="1"/>
+      <w:numFmt w:val="bullet"/>
+      <w:lvlText w:val=""/>
+      <w:lvlJc w:val="left"/>
+      <w:pPr>
+        <w:ind w:left="720" w:hanging="360"/>
+      </w:pPr>
+      <w:rPr>
+        <w:rFonts w:ascii="Symbol" w:hAnsi="Symbol" w:hint="default"/>
+      </w:rPr>
+    </w:lvl>
+    <w:lvl w:ilvl="1" w:tplc="04090003" w:tentative="1">
+      <w:start w:val="1"/>
+      <w:numFmt w:val="bullet"/>
+      <w:lvlText w:val="o"/>
+      <w:lvlJc w:val="left"/>
+      <w:pPr>
+        <w:ind w:left="1440" w:hanging="360"/>
+      </w:pPr>
+      <w:rPr>
+        <w:rFonts w:ascii="Courier New" w:hAnsi="Courier New" w:cs="Courier New" w:hint="default"/>
+      </w:rPr>
+    </w:lvl>
+    <w:lvl w:ilvl="2" w:tplc="04090005" w:tentative="1">
+      <w:start w:val="1"/>
+      <w:numFmt w:val="bullet"/>
+      <w:lvlText w:val=""/>
+      <w:lvlJc w:val="left"/>
+      <w:pPr>
+        <w:ind w:left="2160" w:hanging="360"/>
+      </w:pPr>
+      <w:rPr>
+        <w:rFonts w:ascii="Wingdings" w:hAnsi="Wingdings" w:hint="default"/>
+      </w:rPr>
+    </w:lvl>
+    <w:lvl w:ilvl="3" w:tplc="04090001" w:tentative="1">
+      <w:start w:val="1"/>
+      <w:numFmt w:val="bullet"/>
+      <w:lvlText w:val=""/>
+      <w:lvlJc w:val="left"/>
+      <w:pPr>
+        <w:ind w:left="2880" w:hanging="360"/>
+      </w:pPr>
+      <w:rPr>
+        <w:rFonts w:ascii="Symbol" w:hAnsi="Symbol" w:hint="default"/>
+      </w:rPr>
+    </w:lvl>
+    <w:lvl w:ilvl="4" w:tplc="04090003" w:tentative="1">
+      <w:start w:val="1"/>
+      <w:numFmt w:val="bullet"/>
+      <w:lvlText w:val="o"/>
+      <w:lvlJc w:val="left"/>
+      <w:pPr>
+        <w:ind w:left="3600" w:hanging="360"/>
+      </w:pPr>
+      <w:rPr>
+        <w:rFonts w:ascii="Courier New" w:hAnsi="Courier New" w:cs="Courier New" w:hint="default"/>
+      </w:rPr>
+    </w:lvl>
+    <w:lvl w:ilvl="5" w:tplc="04090005" w:tentative="1">
+      <w:start w:val="1"/>
+      <w:numFmt w:val="bullet"/>
+      <w:lvlText w:val=""/>
+      <w:lvlJc w:val="left"/>
+      <w:pPr>
+        <w:ind w:left="4320" w:hanging="360"/>
+      </w:pPr>
+      <w:rPr>
+        <w:rFonts w:ascii="Wingdings" w:hAnsi="Wingdings" w:hint="default"/>
+      </w:rPr>
+    </w:lvl>
+    <w:lvl w:ilvl="6" w:tplc="04090001" w:tentative="1">
+      <w:start w:val="1"/>
+      <w:numFmt w:val="bullet"/>
+      <w:lvlText w:val=""/>
+      <w:lvlJc w:val="left"/>
+      <w:pPr>
+        <w:ind w:left="5040" w:hanging="360"/>
+      </w:pPr>
+      <w:rPr>
+        <w:rFonts w:ascii="Symbol" w:hAnsi="Symbol" w:hint="default"/>
+      </w:rPr>
+    </w:lvl>
+    <w:lvl w:ilvl="7" w:tplc="04090003" w:tentative="1">
+      <w:start w:val="1"/>
+      <w:numFmt w:val="bullet"/>
+      <w:lvlText w:val="o"/>
+      <w:lvlJc w:val="left"/>
+      <w:pPr>
+        <w:ind w:left="5760" w:hanging="360"/>
+      </w:pPr>
+      <w:rPr>
+        <w:rFonts w:ascii="Courier New" w:hAnsi="Courier New" w:cs="Courier New" w:hint="default"/>
+      </w:rPr>
+    </w:lvl>
+    <w:lvl w:ilvl="8" w:tplc="04090005" w:tentative="1">
+      <w:start w:val="1"/>
+      <w:numFmt w:val="bullet"/>
+      <w:lvlText w:val=""/>
+      <w:lvlJc w:val="left"/>
+      <w:pPr>
+        <w:ind w:left="6480" w:hanging="360"/>
+      </w:pPr>
+      <w:rPr>
+        <w:rFonts w:ascii="Wingdings" w:hAnsi="Wingdings" w:hint="default"/>
+      </w:rPr>
+    </w:lvl>
+  </w:abstractNum>
   <w:num w:numId="1">
+    <w:abstractNumId w:val="1"/>
+  </w:num>
+  <w:num w:numId="2">
+    <w:abstractNumId w:val="7"/>
+  </w:num>
+  <w:num w:numId="3">
+    <w:abstractNumId w:val="6"/>
+  </w:num>
+  <w:num w:numId="4">
+    <w:abstractNumId w:val="4"/>
+  </w:num>
+  <w:num w:numId="5">
     <w:abstractNumId w:val="0"/>
   </w:num>
-  <w:num w:numId="2">
-    <w:abstractNumId w:val="3"/>
+  <w:num w:numId="6">
+    <w:abstractNumId w:val="5"/>
   </w:num>
-  <w:num w:numId="3">
+  <w:num w:numId="7">
     <w:abstractNumId w:val="2"/>
   </w:num>
-  <w:num w:numId="4">
-    <w:abstractNumId w:val="1"/>
+  <w:num w:numId="8">
+    <w:abstractNumId w:val="8"/>
+  </w:num>
+  <w:num w:numId="9">
+    <w:abstractNumId w:val="3"/>
   </w:num>
 </w:numbering>
 </file>
@@ -4044,7 +4750,7 @@
 </file>
 
 <file path=customXml/itemProps1.xml><?xml version="1.0" encoding="utf-8"?>
-<ds:datastoreItem xmlns:ds="http://schemas.openxmlformats.org/officeDocument/2006/customXml" ds:itemID="{7E9E9A7B-5866-4FC1-98DA-4DF18368A9EC}">
+<ds:datastoreItem xmlns:ds="http://schemas.openxmlformats.org/officeDocument/2006/customXml" ds:itemID="{75425CDC-DB01-463E-819D-8D45168194F4}">
   <ds:schemaRefs>
     <ds:schemaRef ds:uri="http://schemas.openxmlformats.org/officeDocument/2006/bibliography"/>
   </ds:schemaRefs>

</xml_diff>

<commit_message>
Rough-ish draft of language evaluation and Sean's opinions.
</commit_message>
<xml_diff>
--- a/Red Report.docx
+++ b/Red Report.docx
@@ -212,6 +212,7 @@
           <w:id w:val="-2066027867"/>
           <w:citation/>
         </w:sdtPr>
+        <w:sdtEndPr/>
         <w:sdtContent>
           <w:r>
             <w:rPr>
@@ -453,6 +454,7 @@
           <w:id w:val="445350868"/>
           <w:citation/>
         </w:sdtPr>
+        <w:sdtEndPr/>
         <w:sdtContent>
           <w:r>
             <w:rPr>
@@ -574,6 +576,7 @@
           <w:id w:val="-647128136"/>
           <w:citation/>
         </w:sdtPr>
+        <w:sdtEndPr/>
         <w:sdtContent>
           <w:r>
             <w:rPr>
@@ -679,6 +682,7 @@
           <w:id w:val="-1326428907"/>
           <w:citation/>
         </w:sdtPr>
+        <w:sdtEndPr/>
         <w:sdtContent>
           <w:r>
             <w:rPr>
@@ -750,6 +754,7 @@
           <w:id w:val="1569155342"/>
           <w:citation/>
         </w:sdtPr>
+        <w:sdtEndPr/>
         <w:sdtContent>
           <w:r>
             <w:rPr>
@@ -961,6 +966,7 @@
           <w:id w:val="-889957860"/>
           <w:citation/>
         </w:sdtPr>
+        <w:sdtEndPr/>
         <w:sdtContent>
           <w:r>
             <w:rPr>
@@ -1032,6 +1038,7 @@
           <w:id w:val="68007396"/>
           <w:citation/>
         </w:sdtPr>
+        <w:sdtEndPr/>
         <w:sdtContent>
           <w:r>
             <w:rPr>
@@ -1189,6 +1196,7 @@
           <w:id w:val="-197084837"/>
           <w:citation/>
         </w:sdtPr>
+        <w:sdtEndPr/>
         <w:sdtContent>
           <w:r>
             <w:rPr>
@@ -1329,79 +1337,17 @@
           <w:sz w:val="24"/>
           <w:szCs w:val="24"/>
         </w:rPr>
-        <w:t>Lots of language constructs? A few? Feature multiplicity? Operator overloading?</w:t>
-      </w:r>
-    </w:p>
-    <w:p>
-      <w:pPr>
-        <w:pStyle w:val="ListParagraph"/>
-        <w:numPr>
-          <w:ilvl w:val="0"/>
-          <w:numId w:val="9"/>
-        </w:numPr>
-        <w:contextualSpacing w:val="0"/>
-        <w:jc w:val="both"/>
-        <w:rPr>
-          <w:rFonts w:ascii="Times New Roman" w:hAnsi="Times New Roman" w:cs="Times New Roman"/>
-          <w:sz w:val="24"/>
-          <w:szCs w:val="24"/>
-        </w:rPr>
-      </w:pPr>
-      <w:r>
-        <w:rPr>
-          <w:rFonts w:ascii="Times New Roman" w:hAnsi="Times New Roman" w:cs="Times New Roman"/>
-          <w:sz w:val="24"/>
-          <w:szCs w:val="24"/>
-        </w:rPr>
-        <w:t>Language constructs are limited</w:t>
-      </w:r>
-    </w:p>
-    <w:p>
-      <w:pPr>
-        <w:pStyle w:val="ListParagraph"/>
-        <w:numPr>
-          <w:ilvl w:val="0"/>
-          <w:numId w:val="9"/>
-        </w:numPr>
-        <w:contextualSpacing w:val="0"/>
-        <w:jc w:val="both"/>
-        <w:rPr>
-          <w:rFonts w:ascii="Times New Roman" w:hAnsi="Times New Roman" w:cs="Times New Roman"/>
-          <w:sz w:val="24"/>
-          <w:szCs w:val="24"/>
-        </w:rPr>
-      </w:pPr>
-      <w:r>
-        <w:rPr>
-          <w:rFonts w:ascii="Times New Roman" w:hAnsi="Times New Roman" w:cs="Times New Roman"/>
-          <w:sz w:val="24"/>
-          <w:szCs w:val="24"/>
-        </w:rPr>
-        <w:t>Feature multiplicity is limited</w:t>
-      </w:r>
-    </w:p>
-    <w:p>
-      <w:pPr>
-        <w:pStyle w:val="ListParagraph"/>
-        <w:numPr>
-          <w:ilvl w:val="0"/>
-          <w:numId w:val="9"/>
-        </w:numPr>
-        <w:contextualSpacing w:val="0"/>
-        <w:jc w:val="both"/>
-        <w:rPr>
-          <w:rFonts w:ascii="Times New Roman" w:hAnsi="Times New Roman" w:cs="Times New Roman"/>
-          <w:sz w:val="24"/>
-          <w:szCs w:val="24"/>
-        </w:rPr>
-      </w:pPr>
-      <w:r>
-        <w:rPr>
-          <w:rFonts w:ascii="Times New Roman" w:hAnsi="Times New Roman" w:cs="Times New Roman"/>
-          <w:sz w:val="24"/>
-          <w:szCs w:val="24"/>
-        </w:rPr>
-        <w:t>No operator overloading, from what I can see</w:t>
+        <w:t>A great strength of Red is its simplicity. All of its data types are straightforward and well-defined, and it does not have a tremendous number of language constructs. Feature multiplicity is also limited, as basic operations can only be accomplished in one way. As a comparison, Java has four ways to increment a variable, while Red only has one. Operator overloading is also not supported. While removing adds to simplicity, it is arguable whether or not removing this feature is a positive or a negative. As the language is still in dev</w:t>
+      </w:r>
+      <w:bookmarkStart w:id="0" w:name="_GoBack"/>
+      <w:bookmarkEnd w:id="0"/>
+      <w:r>
+        <w:rPr>
+          <w:rFonts w:ascii="Times New Roman" w:hAnsi="Times New Roman" w:cs="Times New Roman"/>
+          <w:sz w:val="24"/>
+          <w:szCs w:val="24"/>
+        </w:rPr>
+        <w:t>elopment, it remains to be seen if more complexity will be added. For now, Red remains a very straightforward and intuitive language.</w:t>
       </w:r>
     </w:p>
     <w:p>
@@ -1470,7 +1416,7 @@
           <w:sz w:val="28"/>
           <w:szCs w:val="24"/>
         </w:rPr>
-        <w:t>Support for Abstraction</w:t>
+        <w:t>Data Types</w:t>
       </w:r>
     </w:p>
     <w:p>
@@ -1491,7 +1437,152 @@
           <w:sz w:val="24"/>
           <w:szCs w:val="24"/>
         </w:rPr>
-        <w:t>Ability to define and use complicated structures in ways that allow many details to be ignored.</w:t>
+        <w:t>Red is a language heavily buil</w:t>
+      </w:r>
+      <w:r>
+        <w:rPr>
+          <w:rFonts w:ascii="Times New Roman" w:hAnsi="Times New Roman" w:cs="Times New Roman"/>
+          <w:sz w:val="24"/>
+          <w:szCs w:val="24"/>
+        </w:rPr>
+        <w:t>t</w:t>
+      </w:r>
+      <w:r>
+        <w:rPr>
+          <w:rFonts w:ascii="Times New Roman" w:hAnsi="Times New Roman" w:cs="Times New Roman"/>
+          <w:sz w:val="24"/>
+          <w:szCs w:val="24"/>
+        </w:rPr>
+        <w:t xml:space="preserve"> </w:t>
+      </w:r>
+      <w:r>
+        <w:rPr>
+          <w:rFonts w:ascii="Times New Roman" w:hAnsi="Times New Roman" w:cs="Times New Roman"/>
+          <w:sz w:val="24"/>
+          <w:szCs w:val="24"/>
+        </w:rPr>
+        <w:t>up</w:t>
+      </w:r>
+      <w:r>
+        <w:rPr>
+          <w:rFonts w:ascii="Times New Roman" w:hAnsi="Times New Roman" w:cs="Times New Roman"/>
+          <w:sz w:val="24"/>
+          <w:szCs w:val="24"/>
+        </w:rPr>
+        <w:t>on data types. Just as everything in Python is an object, everything in Red is a data</w:t>
+      </w:r>
+      <w:r>
+        <w:rPr>
+          <w:rFonts w:ascii="Times New Roman" w:hAnsi="Times New Roman" w:cs="Times New Roman"/>
+          <w:sz w:val="24"/>
+          <w:szCs w:val="24"/>
+        </w:rPr>
+        <w:t xml:space="preserve"> </w:t>
+      </w:r>
+      <w:r>
+        <w:rPr>
+          <w:rFonts w:ascii="Times New Roman" w:hAnsi="Times New Roman" w:cs="Times New Roman"/>
+          <w:sz w:val="24"/>
+          <w:szCs w:val="24"/>
+        </w:rPr>
+        <w:t>type. Even data</w:t>
+      </w:r>
+      <w:r>
+        <w:rPr>
+          <w:rFonts w:ascii="Times New Roman" w:hAnsi="Times New Roman" w:cs="Times New Roman"/>
+          <w:sz w:val="24"/>
+          <w:szCs w:val="24"/>
+        </w:rPr>
+        <w:t xml:space="preserve"> </w:t>
+      </w:r>
+      <w:r>
+        <w:rPr>
+          <w:rFonts w:ascii="Times New Roman" w:hAnsi="Times New Roman" w:cs="Times New Roman"/>
+          <w:sz w:val="24"/>
+          <w:szCs w:val="24"/>
+        </w:rPr>
+        <w:t>types are data</w:t>
+      </w:r>
+      <w:r>
+        <w:rPr>
+          <w:rFonts w:ascii="Times New Roman" w:hAnsi="Times New Roman" w:cs="Times New Roman"/>
+          <w:sz w:val="24"/>
+          <w:szCs w:val="24"/>
+        </w:rPr>
+        <w:t xml:space="preserve"> </w:t>
+      </w:r>
+      <w:r>
+        <w:rPr>
+          <w:rFonts w:ascii="Times New Roman" w:hAnsi="Times New Roman" w:cs="Times New Roman"/>
+          <w:sz w:val="24"/>
+          <w:szCs w:val="24"/>
+        </w:rPr>
+        <w:t>types.</w:t>
+      </w:r>
+      <w:r>
+        <w:rPr>
+          <w:rFonts w:ascii="Times New Roman" w:hAnsi="Times New Roman" w:cs="Times New Roman"/>
+          <w:sz w:val="24"/>
+          <w:szCs w:val="24"/>
+        </w:rPr>
+        <w:t xml:space="preserve"> Red programs can be viewed as a chain of “words”, where a word may describe data or an action. During runtime, Red classifies every world as a specific datatype. Some of Red’s data</w:t>
+      </w:r>
+      <w:r>
+        <w:rPr>
+          <w:rFonts w:ascii="Times New Roman" w:hAnsi="Times New Roman" w:cs="Times New Roman"/>
+          <w:sz w:val="24"/>
+          <w:szCs w:val="24"/>
+        </w:rPr>
+        <w:t xml:space="preserve"> </w:t>
+      </w:r>
+      <w:r>
+        <w:rPr>
+          <w:rFonts w:ascii="Times New Roman" w:hAnsi="Times New Roman" w:cs="Times New Roman"/>
+          <w:sz w:val="24"/>
+          <w:szCs w:val="24"/>
+        </w:rPr>
+        <w:t xml:space="preserve">types are common and self-evident, like “none!”, “string!”, and “integer!” Others are more complicated and obscure, such as “word!”, the </w:t>
+      </w:r>
+      <w:r>
+        <w:rPr>
+          <w:rFonts w:ascii="Times New Roman" w:hAnsi="Times New Roman" w:cs="Times New Roman"/>
+          <w:sz w:val="24"/>
+          <w:szCs w:val="24"/>
+        </w:rPr>
+        <w:lastRenderedPageBreak/>
+        <w:t>default data</w:t>
+      </w:r>
+      <w:r>
+        <w:rPr>
+          <w:rFonts w:ascii="Times New Roman" w:hAnsi="Times New Roman" w:cs="Times New Roman"/>
+          <w:sz w:val="24"/>
+          <w:szCs w:val="24"/>
+        </w:rPr>
+        <w:t xml:space="preserve"> </w:t>
+      </w:r>
+      <w:r>
+        <w:rPr>
+          <w:rFonts w:ascii="Times New Roman" w:hAnsi="Times New Roman" w:cs="Times New Roman"/>
+          <w:sz w:val="24"/>
+          <w:szCs w:val="24"/>
+        </w:rPr>
+        <w:t>type assigned to a word upon creation. Even the author of Red’s documentation admits that the language has more data</w:t>
+      </w:r>
+      <w:r>
+        <w:rPr>
+          <w:rFonts w:ascii="Times New Roman" w:hAnsi="Times New Roman" w:cs="Times New Roman"/>
+          <w:sz w:val="24"/>
+          <w:szCs w:val="24"/>
+        </w:rPr>
+        <w:t xml:space="preserve"> </w:t>
+      </w:r>
+      <w:r>
+        <w:rPr>
+          <w:rFonts w:ascii="Times New Roman" w:hAnsi="Times New Roman" w:cs="Times New Roman"/>
+          <w:sz w:val="24"/>
+          <w:szCs w:val="24"/>
+        </w:rPr>
+        <w:t>types than most people care about.</w:t>
       </w:r>
     </w:p>
     <w:p>
@@ -1505,6 +1596,62 @@
           <w:szCs w:val="24"/>
         </w:rPr>
       </w:pPr>
+      <w:r>
+        <w:rPr>
+          <w:rFonts w:ascii="Times New Roman" w:hAnsi="Times New Roman" w:cs="Times New Roman"/>
+          <w:sz w:val="24"/>
+          <w:szCs w:val="24"/>
+        </w:rPr>
+        <w:t>Red’s data types are all clearly named, and it is easy to tell their purpose by looking at them. “string!” defines a string, “integer!” an integer, “image!” an image, and “tuple!” a tuple. The only exceptions I see are with “none!” and “logic!”. “none!” is an equivalent to “null” in other languages. While null is an important type, other languages use the word “none” to describe an empty variable, with “null” being something else entirely. This naming may lead to confusion among programmers coming from other languages.</w:t>
+      </w:r>
+    </w:p>
+    <w:p>
+      <w:pPr>
+        <w:pStyle w:val="ListParagraph"/>
+        <w:ind w:left="0"/>
+        <w:contextualSpacing w:val="0"/>
+        <w:rPr>
+          <w:rFonts w:ascii="Times New Roman" w:hAnsi="Times New Roman" w:cs="Times New Roman"/>
+          <w:sz w:val="24"/>
+          <w:szCs w:val="24"/>
+        </w:rPr>
+      </w:pPr>
+      <w:r>
+        <w:rPr>
+          <w:rFonts w:ascii="Times New Roman" w:hAnsi="Times New Roman" w:cs="Times New Roman"/>
+          <w:sz w:val="24"/>
+          <w:szCs w:val="24"/>
+        </w:rPr>
+        <w:t>The “logic!” type also has the potential for confusion. This type is meant as a replacement for Boolean operations (true or false), but also recognizes “on/off” and “yes/no”. It is difficult to see if this will allow for more creative uses of the type or</w:t>
+      </w:r>
+      <w:r>
+        <w:rPr>
+          <w:rFonts w:ascii="Times New Roman" w:hAnsi="Times New Roman" w:cs="Times New Roman"/>
+          <w:sz w:val="24"/>
+          <w:szCs w:val="24"/>
+        </w:rPr>
+        <w:t xml:space="preserve"> if it</w:t>
+      </w:r>
+      <w:r>
+        <w:rPr>
+          <w:rFonts w:ascii="Times New Roman" w:hAnsi="Times New Roman" w:cs="Times New Roman"/>
+          <w:sz w:val="24"/>
+          <w:szCs w:val="24"/>
+        </w:rPr>
+        <w:t xml:space="preserve"> will just lead to confusion and odd syntax exceptions.</w:t>
+      </w:r>
+    </w:p>
+    <w:p>
+      <w:pPr>
+        <w:pStyle w:val="ListParagraph"/>
+        <w:ind w:left="0"/>
+        <w:contextualSpacing w:val="0"/>
+        <w:rPr>
+          <w:rFonts w:ascii="Times New Roman" w:hAnsi="Times New Roman" w:cs="Times New Roman"/>
+          <w:sz w:val="24"/>
+          <w:szCs w:val="24"/>
+        </w:rPr>
+      </w:pPr>
     </w:p>
     <w:p>
       <w:pPr>
@@ -1512,36 +1659,100 @@
         <w:rPr>
           <w:rFonts w:cstheme="minorHAnsi"/>
           <w:b/>
-          <w:sz w:val="24"/>
-          <w:szCs w:val="24"/>
-        </w:rPr>
-      </w:pPr>
-      <w:r>
-        <w:rPr>
-          <w:rFonts w:cstheme="minorHAnsi"/>
-          <w:b/>
-          <w:sz w:val="24"/>
-          <w:szCs w:val="24"/>
-        </w:rPr>
-        <w:t>3</w:t>
-      </w:r>
-      <w:r>
-        <w:rPr>
-          <w:rFonts w:cstheme="minorHAnsi"/>
-          <w:b/>
-          <w:sz w:val="24"/>
-          <w:szCs w:val="24"/>
-        </w:rPr>
-        <w:t>.</w:t>
-      </w:r>
-      <w:r>
-        <w:rPr>
-          <w:rFonts w:cstheme="minorHAnsi"/>
-          <w:b/>
-          <w:sz w:val="24"/>
-          <w:szCs w:val="24"/>
-        </w:rPr>
-        <w:t>3</w:t>
+          <w:smallCaps/>
+          <w:sz w:val="32"/>
+          <w:szCs w:val="24"/>
+        </w:rPr>
+      </w:pPr>
+      <w:r>
+        <w:rPr>
+          <w:rFonts w:cstheme="minorHAnsi"/>
+          <w:b/>
+          <w:smallCaps/>
+          <w:sz w:val="32"/>
+          <w:szCs w:val="24"/>
+        </w:rPr>
+        <w:t>4</w:t>
+      </w:r>
+      <w:r>
+        <w:rPr>
+          <w:rFonts w:cstheme="minorHAnsi"/>
+          <w:b/>
+          <w:smallCaps/>
+          <w:sz w:val="32"/>
+          <w:szCs w:val="24"/>
+        </w:rPr>
+        <w:tab/>
+      </w:r>
+      <w:r>
+        <w:rPr>
+          <w:rFonts w:cstheme="minorHAnsi"/>
+          <w:b/>
+          <w:smallCaps/>
+          <w:sz w:val="32"/>
+          <w:szCs w:val="24"/>
+        </w:rPr>
+        <w:t>Strengths and Weaknesses of the Language</w:t>
+      </w:r>
+    </w:p>
+    <w:p>
+      <w:pPr>
+        <w:pStyle w:val="ListParagraph"/>
+        <w:ind w:left="0"/>
+        <w:contextualSpacing w:val="0"/>
+        <w:rPr>
+          <w:rFonts w:ascii="Times New Roman" w:hAnsi="Times New Roman" w:cs="Times New Roman"/>
+          <w:sz w:val="24"/>
+          <w:szCs w:val="24"/>
+        </w:rPr>
+      </w:pPr>
+      <w:r>
+        <w:rPr>
+          <w:rFonts w:ascii="Times New Roman" w:hAnsi="Times New Roman" w:cs="Times New Roman"/>
+          <w:sz w:val="24"/>
+          <w:szCs w:val="24"/>
+        </w:rPr>
+        <w:t>Put an introduction here, or just scrap the subtopics and make it one section.</w:t>
+      </w:r>
+    </w:p>
+    <w:p>
+      <w:pPr>
+        <w:jc w:val="both"/>
+        <w:rPr>
+          <w:rFonts w:cstheme="minorHAnsi"/>
+          <w:b/>
+          <w:sz w:val="24"/>
+          <w:szCs w:val="24"/>
+        </w:rPr>
+      </w:pPr>
+    </w:p>
+    <w:p>
+      <w:pPr>
+        <w:jc w:val="both"/>
+        <w:rPr>
+          <w:rFonts w:cstheme="minorHAnsi"/>
+          <w:b/>
+          <w:sz w:val="24"/>
+          <w:szCs w:val="24"/>
+        </w:rPr>
+      </w:pPr>
+      <w:r>
+        <w:rPr>
+          <w:rFonts w:cstheme="minorHAnsi"/>
+          <w:b/>
+          <w:sz w:val="24"/>
+          <w:szCs w:val="24"/>
+        </w:rPr>
+        <w:t>4</w:t>
+      </w:r>
+      <w:r>
+        <w:rPr>
+          <w:rFonts w:cstheme="minorHAnsi"/>
+          <w:b/>
+          <w:sz w:val="24"/>
+          <w:szCs w:val="24"/>
+        </w:rPr>
+        <w:t>.1</w:t>
       </w:r>
       <w:r>
         <w:rPr>
@@ -1560,7 +1771,7 @@
           <w:sz w:val="28"/>
           <w:szCs w:val="24"/>
         </w:rPr>
-        <w:t>Data Types</w:t>
+        <w:t>Strengths</w:t>
       </w:r>
     </w:p>
     <w:p>
@@ -1581,144 +1792,7 @@
           <w:sz w:val="24"/>
           <w:szCs w:val="24"/>
         </w:rPr>
-        <w:lastRenderedPageBreak/>
-        <w:t>Red is a language heavily buil</w:t>
-      </w:r>
-      <w:r>
-        <w:rPr>
-          <w:rFonts w:ascii="Times New Roman" w:hAnsi="Times New Roman" w:cs="Times New Roman"/>
-          <w:sz w:val="24"/>
-          <w:szCs w:val="24"/>
-        </w:rPr>
-        <w:t>t</w:t>
-      </w:r>
-      <w:r>
-        <w:rPr>
-          <w:rFonts w:ascii="Times New Roman" w:hAnsi="Times New Roman" w:cs="Times New Roman"/>
-          <w:sz w:val="24"/>
-          <w:szCs w:val="24"/>
-        </w:rPr>
-        <w:t xml:space="preserve"> </w:t>
-      </w:r>
-      <w:r>
-        <w:rPr>
-          <w:rFonts w:ascii="Times New Roman" w:hAnsi="Times New Roman" w:cs="Times New Roman"/>
-          <w:sz w:val="24"/>
-          <w:szCs w:val="24"/>
-        </w:rPr>
-        <w:t>up</w:t>
-      </w:r>
-      <w:r>
-        <w:rPr>
-          <w:rFonts w:ascii="Times New Roman" w:hAnsi="Times New Roman" w:cs="Times New Roman"/>
-          <w:sz w:val="24"/>
-          <w:szCs w:val="24"/>
-        </w:rPr>
-        <w:t>on data types. Just as everything in Python is an object, everything in Red is a data</w:t>
-      </w:r>
-      <w:r>
-        <w:rPr>
-          <w:rFonts w:ascii="Times New Roman" w:hAnsi="Times New Roman" w:cs="Times New Roman"/>
-          <w:sz w:val="24"/>
-          <w:szCs w:val="24"/>
-        </w:rPr>
-        <w:t xml:space="preserve"> </w:t>
-      </w:r>
-      <w:r>
-        <w:rPr>
-          <w:rFonts w:ascii="Times New Roman" w:hAnsi="Times New Roman" w:cs="Times New Roman"/>
-          <w:sz w:val="24"/>
-          <w:szCs w:val="24"/>
-        </w:rPr>
-        <w:t>type. Even data</w:t>
-      </w:r>
-      <w:r>
-        <w:rPr>
-          <w:rFonts w:ascii="Times New Roman" w:hAnsi="Times New Roman" w:cs="Times New Roman"/>
-          <w:sz w:val="24"/>
-          <w:szCs w:val="24"/>
-        </w:rPr>
-        <w:t xml:space="preserve"> </w:t>
-      </w:r>
-      <w:r>
-        <w:rPr>
-          <w:rFonts w:ascii="Times New Roman" w:hAnsi="Times New Roman" w:cs="Times New Roman"/>
-          <w:sz w:val="24"/>
-          <w:szCs w:val="24"/>
-        </w:rPr>
-        <w:t>types are data</w:t>
-      </w:r>
-      <w:r>
-        <w:rPr>
-          <w:rFonts w:ascii="Times New Roman" w:hAnsi="Times New Roman" w:cs="Times New Roman"/>
-          <w:sz w:val="24"/>
-          <w:szCs w:val="24"/>
-        </w:rPr>
-        <w:t xml:space="preserve"> </w:t>
-      </w:r>
-      <w:r>
-        <w:rPr>
-          <w:rFonts w:ascii="Times New Roman" w:hAnsi="Times New Roman" w:cs="Times New Roman"/>
-          <w:sz w:val="24"/>
-          <w:szCs w:val="24"/>
-        </w:rPr>
-        <w:t>types.</w:t>
-      </w:r>
-      <w:r>
-        <w:rPr>
-          <w:rFonts w:ascii="Times New Roman" w:hAnsi="Times New Roman" w:cs="Times New Roman"/>
-          <w:sz w:val="24"/>
-          <w:szCs w:val="24"/>
-        </w:rPr>
-        <w:t xml:space="preserve"> Red programs can be viewed as a chain of “words”, where a word may describe data or an action. During runtime, Red classifies every world as a specific datatype. Some of Red’s data</w:t>
-      </w:r>
-      <w:r>
-        <w:rPr>
-          <w:rFonts w:ascii="Times New Roman" w:hAnsi="Times New Roman" w:cs="Times New Roman"/>
-          <w:sz w:val="24"/>
-          <w:szCs w:val="24"/>
-        </w:rPr>
-        <w:t xml:space="preserve"> </w:t>
-      </w:r>
-      <w:r>
-        <w:rPr>
-          <w:rFonts w:ascii="Times New Roman" w:hAnsi="Times New Roman" w:cs="Times New Roman"/>
-          <w:sz w:val="24"/>
-          <w:szCs w:val="24"/>
-        </w:rPr>
-        <w:t>types are common and self-evident, like “none!”, “string!”, and “integer!” Others are more complicated and obscure, such as “word!”, the default data</w:t>
-      </w:r>
-      <w:r>
-        <w:rPr>
-          <w:rFonts w:ascii="Times New Roman" w:hAnsi="Times New Roman" w:cs="Times New Roman"/>
-          <w:sz w:val="24"/>
-          <w:szCs w:val="24"/>
-        </w:rPr>
-        <w:t xml:space="preserve"> </w:t>
-      </w:r>
-      <w:r>
-        <w:rPr>
-          <w:rFonts w:ascii="Times New Roman" w:hAnsi="Times New Roman" w:cs="Times New Roman"/>
-          <w:sz w:val="24"/>
-          <w:szCs w:val="24"/>
-        </w:rPr>
-        <w:t>type assigned to a word upon creation. Even the author of Red’s documentation admits that the language has more data</w:t>
-      </w:r>
-      <w:r>
-        <w:rPr>
-          <w:rFonts w:ascii="Times New Roman" w:hAnsi="Times New Roman" w:cs="Times New Roman"/>
-          <w:sz w:val="24"/>
-          <w:szCs w:val="24"/>
-        </w:rPr>
-        <w:t xml:space="preserve"> </w:t>
-      </w:r>
-      <w:r>
-        <w:rPr>
-          <w:rFonts w:ascii="Times New Roman" w:hAnsi="Times New Roman" w:cs="Times New Roman"/>
-          <w:sz w:val="24"/>
-          <w:szCs w:val="24"/>
-        </w:rPr>
-        <w:t>types than most people care about.</w:t>
+        <w:t>Blah</w:t>
       </w:r>
     </w:p>
     <w:p>
@@ -1732,48 +1806,6 @@
           <w:szCs w:val="24"/>
         </w:rPr>
       </w:pPr>
-      <w:r>
-        <w:rPr>
-          <w:rFonts w:ascii="Times New Roman" w:hAnsi="Times New Roman" w:cs="Times New Roman"/>
-          <w:sz w:val="24"/>
-          <w:szCs w:val="24"/>
-        </w:rPr>
-        <w:t>Red’s data types are all clearly named, and it is easy to tell their purpose by looking at them. “string!” defines a string, “integer!” an integer, “image!” an image, and “tuple!” a tuple. The only exceptions I see are with “none!” and “logic!”. “none!” is an equivalent to “null” in other languages. While null is an important type, other languages use the word “none” to describe an empty variable, with “null” being something else entirely. This naming may lead to confusion among programmers coming from other languages.</w:t>
-      </w:r>
-    </w:p>
-    <w:p>
-      <w:pPr>
-        <w:pStyle w:val="ListParagraph"/>
-        <w:ind w:left="0"/>
-        <w:contextualSpacing w:val="0"/>
-        <w:rPr>
-          <w:rFonts w:ascii="Times New Roman" w:hAnsi="Times New Roman" w:cs="Times New Roman"/>
-          <w:sz w:val="24"/>
-          <w:szCs w:val="24"/>
-        </w:rPr>
-      </w:pPr>
-      <w:r>
-        <w:rPr>
-          <w:rFonts w:ascii="Times New Roman" w:hAnsi="Times New Roman" w:cs="Times New Roman"/>
-          <w:sz w:val="24"/>
-          <w:szCs w:val="24"/>
-        </w:rPr>
-        <w:t>The “logic!” type also has the potential for confusion. This type is meant as a replacement for Boolean operations (true or false), but also recognizes “on/off” and “yes/no”. It is difficult to see if this will allow for more creative uses of the type, or will just lead to confusion and odd syntax exceptions.</w:t>
-      </w:r>
-    </w:p>
-    <w:p>
-      <w:pPr>
-        <w:pStyle w:val="ListParagraph"/>
-        <w:ind w:left="0"/>
-        <w:contextualSpacing w:val="0"/>
-        <w:rPr>
-          <w:rFonts w:ascii="Times New Roman" w:hAnsi="Times New Roman" w:cs="Times New Roman"/>
-          <w:sz w:val="24"/>
-          <w:szCs w:val="24"/>
-        </w:rPr>
-      </w:pPr>
-      <w:bookmarkStart w:id="0" w:name="_GoBack"/>
-      <w:bookmarkEnd w:id="0"/>
     </w:p>
     <w:p>
       <w:pPr>
@@ -1781,17 +1813,15 @@
         <w:rPr>
           <w:rFonts w:cstheme="minorHAnsi"/>
           <w:b/>
-          <w:smallCaps/>
-          <w:sz w:val="32"/>
-          <w:szCs w:val="24"/>
-        </w:rPr>
-      </w:pPr>
-      <w:r>
-        <w:rPr>
-          <w:rFonts w:cstheme="minorHAnsi"/>
-          <w:b/>
-          <w:smallCaps/>
-          <w:sz w:val="32"/>
+          <w:sz w:val="24"/>
+          <w:szCs w:val="24"/>
+        </w:rPr>
+      </w:pPr>
+      <w:r>
+        <w:rPr>
+          <w:rFonts w:cstheme="minorHAnsi"/>
+          <w:b/>
+          <w:sz w:val="24"/>
           <w:szCs w:val="24"/>
         </w:rPr>
         <w:t>4</w:t>
@@ -1800,81 +1830,19 @@
         <w:rPr>
           <w:rFonts w:cstheme="minorHAnsi"/>
           <w:b/>
-          <w:smallCaps/>
-          <w:sz w:val="32"/>
-          <w:szCs w:val="24"/>
-        </w:rPr>
-        <w:tab/>
-      </w:r>
-      <w:r>
-        <w:rPr>
-          <w:rFonts w:cstheme="minorHAnsi"/>
-          <w:b/>
-          <w:smallCaps/>
-          <w:sz w:val="32"/>
-          <w:szCs w:val="24"/>
-        </w:rPr>
-        <w:t>Strengths and Weaknesses of the Language</w:t>
-      </w:r>
-    </w:p>
-    <w:p>
-      <w:pPr>
-        <w:pStyle w:val="ListParagraph"/>
-        <w:ind w:left="0"/>
-        <w:contextualSpacing w:val="0"/>
-        <w:rPr>
-          <w:rFonts w:ascii="Times New Roman" w:hAnsi="Times New Roman" w:cs="Times New Roman"/>
-          <w:sz w:val="24"/>
-          <w:szCs w:val="24"/>
-        </w:rPr>
-      </w:pPr>
-      <w:r>
-        <w:rPr>
-          <w:rFonts w:ascii="Times New Roman" w:hAnsi="Times New Roman" w:cs="Times New Roman"/>
-          <w:sz w:val="24"/>
-          <w:szCs w:val="24"/>
-        </w:rPr>
-        <w:t>Put an introduction here, or just scrap the subtopics and make it one section.</w:t>
-      </w:r>
-    </w:p>
-    <w:p>
-      <w:pPr>
-        <w:jc w:val="both"/>
-        <w:rPr>
-          <w:rFonts w:cstheme="minorHAnsi"/>
-          <w:b/>
-          <w:sz w:val="24"/>
-          <w:szCs w:val="24"/>
-        </w:rPr>
-      </w:pPr>
-    </w:p>
-    <w:p>
-      <w:pPr>
-        <w:jc w:val="both"/>
-        <w:rPr>
-          <w:rFonts w:cstheme="minorHAnsi"/>
-          <w:b/>
-          <w:sz w:val="24"/>
-          <w:szCs w:val="24"/>
-        </w:rPr>
-      </w:pPr>
-      <w:r>
-        <w:rPr>
-          <w:rFonts w:cstheme="minorHAnsi"/>
-          <w:b/>
-          <w:sz w:val="24"/>
-          <w:szCs w:val="24"/>
-        </w:rPr>
-        <w:t>4</w:t>
-      </w:r>
-      <w:r>
-        <w:rPr>
-          <w:rFonts w:cstheme="minorHAnsi"/>
-          <w:b/>
-          <w:sz w:val="24"/>
-          <w:szCs w:val="24"/>
-        </w:rPr>
-        <w:t>.1</w:t>
+          <w:sz w:val="24"/>
+          <w:szCs w:val="24"/>
+        </w:rPr>
+        <w:t>.</w:t>
+      </w:r>
+      <w:r>
+        <w:rPr>
+          <w:rFonts w:cstheme="minorHAnsi"/>
+          <w:b/>
+          <w:sz w:val="24"/>
+          <w:szCs w:val="24"/>
+        </w:rPr>
+        <w:t>2</w:t>
       </w:r>
       <w:r>
         <w:rPr>
@@ -1893,7 +1861,7 @@
           <w:sz w:val="28"/>
           <w:szCs w:val="24"/>
         </w:rPr>
-        <w:t>Strengths</w:t>
+        <w:t>Weaknesses</w:t>
       </w:r>
     </w:p>
     <w:p>
@@ -1935,42 +1903,27 @@
         <w:rPr>
           <w:rFonts w:cstheme="minorHAnsi"/>
           <w:b/>
-          <w:sz w:val="24"/>
-          <w:szCs w:val="24"/>
-        </w:rPr>
-      </w:pPr>
-      <w:r>
-        <w:rPr>
-          <w:rFonts w:cstheme="minorHAnsi"/>
-          <w:b/>
-          <w:sz w:val="24"/>
-          <w:szCs w:val="24"/>
-        </w:rPr>
-        <w:t>4</w:t>
-      </w:r>
-      <w:r>
-        <w:rPr>
-          <w:rFonts w:cstheme="minorHAnsi"/>
-          <w:b/>
-          <w:sz w:val="24"/>
-          <w:szCs w:val="24"/>
-        </w:rPr>
-        <w:t>.</w:t>
-      </w:r>
-      <w:r>
-        <w:rPr>
-          <w:rFonts w:cstheme="minorHAnsi"/>
-          <w:b/>
-          <w:sz w:val="24"/>
-          <w:szCs w:val="24"/>
-        </w:rPr>
-        <w:t>2</w:t>
-      </w:r>
-      <w:r>
-        <w:rPr>
-          <w:rFonts w:cstheme="minorHAnsi"/>
-          <w:b/>
-          <w:sz w:val="24"/>
+          <w:smallCaps/>
+          <w:sz w:val="32"/>
+          <w:szCs w:val="24"/>
+        </w:rPr>
+      </w:pPr>
+      <w:r>
+        <w:rPr>
+          <w:rFonts w:cstheme="minorHAnsi"/>
+          <w:b/>
+          <w:smallCaps/>
+          <w:sz w:val="32"/>
+          <w:szCs w:val="24"/>
+        </w:rPr>
+        <w:t>5</w:t>
+      </w:r>
+      <w:r>
+        <w:rPr>
+          <w:rFonts w:cstheme="minorHAnsi"/>
+          <w:b/>
+          <w:smallCaps/>
+          <w:sz w:val="32"/>
           <w:szCs w:val="24"/>
         </w:rPr>
         <w:tab/>
@@ -1980,10 +1933,10 @@
           <w:rFonts w:cstheme="minorHAnsi"/>
           <w:b/>
           <w:smallCaps/>
-          <w:sz w:val="28"/>
-          <w:szCs w:val="24"/>
-        </w:rPr>
-        <w:t>Weaknesses</w:t>
+          <w:sz w:val="32"/>
+          <w:szCs w:val="24"/>
+        </w:rPr>
+        <w:t>Individual Opinions</w:t>
       </w:r>
     </w:p>
     <w:p>
@@ -1991,81 +1944,6 @@
         <w:pStyle w:val="ListParagraph"/>
         <w:ind w:left="0"/>
         <w:contextualSpacing w:val="0"/>
-        <w:jc w:val="both"/>
-        <w:rPr>
-          <w:rFonts w:ascii="Times New Roman" w:hAnsi="Times New Roman" w:cs="Times New Roman"/>
-          <w:sz w:val="24"/>
-          <w:szCs w:val="24"/>
-        </w:rPr>
-      </w:pPr>
-      <w:r>
-        <w:rPr>
-          <w:rFonts w:ascii="Times New Roman" w:hAnsi="Times New Roman" w:cs="Times New Roman"/>
-          <w:sz w:val="24"/>
-          <w:szCs w:val="24"/>
-        </w:rPr>
-        <w:t>Blah</w:t>
-      </w:r>
-    </w:p>
-    <w:p>
-      <w:pPr>
-        <w:pStyle w:val="ListParagraph"/>
-        <w:ind w:left="0"/>
-        <w:contextualSpacing w:val="0"/>
-        <w:rPr>
-          <w:rFonts w:ascii="Times New Roman" w:hAnsi="Times New Roman" w:cs="Times New Roman"/>
-          <w:sz w:val="24"/>
-          <w:szCs w:val="24"/>
-        </w:rPr>
-      </w:pPr>
-    </w:p>
-    <w:p>
-      <w:pPr>
-        <w:jc w:val="both"/>
-        <w:rPr>
-          <w:rFonts w:cstheme="minorHAnsi"/>
-          <w:b/>
-          <w:smallCaps/>
-          <w:sz w:val="32"/>
-          <w:szCs w:val="24"/>
-        </w:rPr>
-      </w:pPr>
-      <w:r>
-        <w:rPr>
-          <w:rFonts w:cstheme="minorHAnsi"/>
-          <w:b/>
-          <w:smallCaps/>
-          <w:sz w:val="32"/>
-          <w:szCs w:val="24"/>
-        </w:rPr>
-        <w:t>5</w:t>
-      </w:r>
-      <w:r>
-        <w:rPr>
-          <w:rFonts w:cstheme="minorHAnsi"/>
-          <w:b/>
-          <w:smallCaps/>
-          <w:sz w:val="32"/>
-          <w:szCs w:val="24"/>
-        </w:rPr>
-        <w:tab/>
-      </w:r>
-      <w:r>
-        <w:rPr>
-          <w:rFonts w:cstheme="minorHAnsi"/>
-          <w:b/>
-          <w:smallCaps/>
-          <w:sz w:val="32"/>
-          <w:szCs w:val="24"/>
-        </w:rPr>
-        <w:t>Individual Opinions</w:t>
-      </w:r>
-    </w:p>
-    <w:p>
-      <w:pPr>
-        <w:pStyle w:val="ListParagraph"/>
-        <w:ind w:left="0"/>
-        <w:contextualSpacing w:val="0"/>
         <w:rPr>
           <w:rFonts w:ascii="Times New Roman" w:hAnsi="Times New Roman" w:cs="Times New Roman"/>
           <w:sz w:val="24"/>
@@ -2142,12 +2020,6 @@
     </w:p>
     <w:p>
       <w:pPr>
-        <w:pStyle w:val="ListParagraph"/>
-        <w:numPr>
-          <w:ilvl w:val="0"/>
-          <w:numId w:val="5"/>
-        </w:numPr>
-        <w:contextualSpacing w:val="0"/>
         <w:jc w:val="both"/>
         <w:rPr>
           <w:rFonts w:ascii="Times New Roman" w:hAnsi="Times New Roman" w:cs="Times New Roman"/>
@@ -2161,79 +2033,48 @@
           <w:sz w:val="24"/>
           <w:szCs w:val="24"/>
         </w:rPr>
-        <w:t>6 years over schedule</w:t>
-      </w:r>
-    </w:p>
-    <w:p>
-      <w:pPr>
-        <w:pStyle w:val="ListParagraph"/>
-        <w:numPr>
-          <w:ilvl w:val="0"/>
-          <w:numId w:val="5"/>
-        </w:numPr>
-        <w:contextualSpacing w:val="0"/>
-        <w:jc w:val="both"/>
-        <w:rPr>
-          <w:rFonts w:ascii="Times New Roman" w:hAnsi="Times New Roman" w:cs="Times New Roman"/>
-          <w:sz w:val="24"/>
-          <w:szCs w:val="24"/>
-        </w:rPr>
-      </w:pPr>
-      <w:r>
-        <w:rPr>
-          <w:rFonts w:ascii="Times New Roman" w:hAnsi="Times New Roman" w:cs="Times New Roman"/>
-          <w:sz w:val="24"/>
-          <w:szCs w:val="24"/>
-        </w:rPr>
-        <w:t>50 datatypes seems like too many</w:t>
-      </w:r>
-    </w:p>
-    <w:p>
-      <w:pPr>
-        <w:pStyle w:val="ListParagraph"/>
-        <w:numPr>
-          <w:ilvl w:val="0"/>
-          <w:numId w:val="5"/>
-        </w:numPr>
-        <w:contextualSpacing w:val="0"/>
-        <w:jc w:val="both"/>
-        <w:rPr>
-          <w:rFonts w:ascii="Times New Roman" w:hAnsi="Times New Roman" w:cs="Times New Roman"/>
-          <w:sz w:val="24"/>
-          <w:szCs w:val="24"/>
-        </w:rPr>
-      </w:pPr>
-      <w:r>
-        <w:rPr>
-          <w:rFonts w:ascii="Times New Roman" w:hAnsi="Times New Roman" w:cs="Times New Roman"/>
-          <w:sz w:val="24"/>
-          <w:szCs w:val="24"/>
-        </w:rPr>
-        <w:t>Too ambitious</w:t>
-      </w:r>
-    </w:p>
-    <w:p>
-      <w:pPr>
-        <w:pStyle w:val="ListParagraph"/>
-        <w:numPr>
-          <w:ilvl w:val="0"/>
-          <w:numId w:val="5"/>
-        </w:numPr>
-        <w:contextualSpacing w:val="0"/>
-        <w:jc w:val="both"/>
-        <w:rPr>
-          <w:rFonts w:ascii="Times New Roman" w:hAnsi="Times New Roman" w:cs="Times New Roman"/>
-          <w:sz w:val="24"/>
-          <w:szCs w:val="24"/>
-        </w:rPr>
-      </w:pPr>
-      <w:r>
-        <w:rPr>
-          <w:rFonts w:ascii="Times New Roman" w:hAnsi="Times New Roman" w:cs="Times New Roman"/>
-          <w:sz w:val="24"/>
-          <w:szCs w:val="24"/>
-        </w:rPr>
-        <w:t>https://xkcd.com/927/</w:t>
+        <w:lastRenderedPageBreak/>
+        <w:t xml:space="preserve">Red feels like </w:t>
+      </w:r>
+      <w:r>
+        <w:rPr>
+          <w:rFonts w:ascii="Times New Roman" w:hAnsi="Times New Roman" w:cs="Times New Roman"/>
+          <w:sz w:val="24"/>
+          <w:szCs w:val="24"/>
+        </w:rPr>
+        <w:t xml:space="preserve">a </w:t>
+      </w:r>
+      <w:r>
+        <w:rPr>
+          <w:rFonts w:ascii="Times New Roman" w:hAnsi="Times New Roman" w:cs="Times New Roman"/>
+          <w:sz w:val="24"/>
+          <w:szCs w:val="24"/>
+        </w:rPr>
+        <w:t>project</w:t>
+      </w:r>
+      <w:r>
+        <w:rPr>
+          <w:rFonts w:ascii="Times New Roman" w:hAnsi="Times New Roman" w:cs="Times New Roman"/>
+          <w:sz w:val="24"/>
+          <w:szCs w:val="24"/>
+        </w:rPr>
+        <w:t xml:space="preserve"> that is overly ambitious</w:t>
+      </w:r>
+      <w:r>
+        <w:rPr>
+          <w:rFonts w:ascii="Times New Roman" w:hAnsi="Times New Roman" w:cs="Times New Roman"/>
+          <w:sz w:val="24"/>
+          <w:szCs w:val="24"/>
+        </w:rPr>
+        <w:t>.</w:t>
+      </w:r>
+      <w:r>
+        <w:rPr>
+          <w:rFonts w:ascii="Times New Roman" w:hAnsi="Times New Roman" w:cs="Times New Roman"/>
+          <w:sz w:val="24"/>
+          <w:szCs w:val="24"/>
+        </w:rPr>
+        <w:t xml:space="preserve"> While it is interesting to see a functional language that is so straightforward and simple to pick up, it is difficult to praise a project that is six years over schedule. Feature creep and limited development resources have dragged a project on that should have been finished in 2012. Rakocevic designed the language to be a replacement of Rebol, which suffered from infrequent updates and lack of open-source support. Since then, Rebol has opened itself to the open-source community, and Red struggles to meet its milestones. This is not totally surprising, as Rakocevic shifted his vision of the language as “one tool for any job.” I fear this has put too much pressure on Red’s developers and has created a grand imagining that will never be fully realized.</w:t>
       </w:r>
     </w:p>
     <w:p>
@@ -2687,7 +2528,7 @@
           <w:rPr>
             <w:noProof/>
           </w:rPr>
-          <w:t>3</w:t>
+          <w:t>4</w:t>
         </w:r>
         <w:r>
           <w:rPr>
@@ -4750,7 +4591,7 @@
 </file>
 
 <file path=customXml/itemProps1.xml><?xml version="1.0" encoding="utf-8"?>
-<ds:datastoreItem xmlns:ds="http://schemas.openxmlformats.org/officeDocument/2006/customXml" ds:itemID="{75425CDC-DB01-463E-819D-8D45168194F4}">
+<ds:datastoreItem xmlns:ds="http://schemas.openxmlformats.org/officeDocument/2006/customXml" ds:itemID="{E50CDA89-9CE9-4AEF-884C-4FACF1985EBF}">
   <ds:schemaRefs>
     <ds:schemaRef ds:uri="http://schemas.openxmlformats.org/officeDocument/2006/bibliography"/>
   </ds:schemaRefs>

</xml_diff>